<commit_message>
Restructured the directory. Added the working files for a TCP and UPD Server.
Signed-off-by: Wynand Marais <info@wynandmarais.com>
</commit_message>
<xml_diff>
--- a/Docs/Anubis-Cookbook.docx
+++ b/Docs/Anubis-Cookbook.docx
@@ -360,9 +360,6 @@
                 </w:rPr>
                 <w:alias w:val="Abstract"/>
                 <w:id w:val="8276291"/>
-                <w:placeholder>
-                  <w:docPart w:val="7850D6CFD4E84372B08D6418BEC04E9A"/>
-                </w:placeholder>
                 <w:dataBinding w:prefixMappings="xmlns:ns0='http://schemas.microsoft.com/office/2006/coverPageProps'" w:xpath="/ns0:CoverPageProperties[1]/ns0:Abstract[1]" w:storeItemID="{55AF091B-3C7A-41E3-B477-F2FDAA23CFDA}"/>
                 <w:text/>
               </w:sdtPr>
@@ -3224,6 +3221,1764 @@
     </w:p>
     <w:p>
       <w:pPr>
+        <w:rPr>
+          <w:rFonts w:asciiTheme="majorHAnsi" w:eastAsiaTheme="majorEastAsia" w:hAnsiTheme="majorHAnsi" w:cstheme="majorBidi"/>
+          <w:b/>
+          <w:bCs/>
+          <w:color w:val="4F81BD" w:themeColor="accent1"/>
+          <w:sz w:val="26"/>
+          <w:szCs w:val="26"/>
+          <w:lang w:val="en-AU"/>
+        </w:rPr>
+      </w:pPr>
+      <w:r>
+        <w:rPr>
+          <w:lang w:val="en-AU"/>
+        </w:rPr>
+        <w:br w:type="page"/>
+      </w:r>
+    </w:p>
+    <w:p>
+      <w:pPr>
+        <w:pStyle w:val="Heading2"/>
+        <w:rPr>
+          <w:lang w:val="en-AU"/>
+        </w:rPr>
+      </w:pPr>
+      <w:r>
+        <w:rPr>
+          <w:lang w:val="en-AU"/>
+        </w:rPr>
+        <w:lastRenderedPageBreak/>
+        <w:t>Simulation Context</w:t>
+      </w:r>
+    </w:p>
+    <w:p>
+      <w:pPr>
+        <w:rPr>
+          <w:lang w:val="en-AU"/>
+        </w:rPr>
+      </w:pPr>
+      <w:r>
+        <w:rPr>
+          <w:lang w:val="en-AU"/>
+        </w:rPr>
+        <w:t>The simulation context is the most important component of the engine as it coordinates the Physics, AI and Network functions.</w:t>
+      </w:r>
+    </w:p>
+    <w:p>
+      <w:pPr>
+        <w:rPr>
+          <w:lang w:val="en-AU"/>
+        </w:rPr>
+      </w:pPr>
+      <w:r>
+        <w:rPr>
+          <w:noProof/>
+        </w:rPr>
+        <mc:AlternateContent>
+          <mc:Choice Requires="wpc">
+            <w:drawing>
+              <wp:inline distT="0" distB="0" distL="0" distR="0" wp14:anchorId="59031DB0" wp14:editId="6796E0E5">
+                <wp:extent cx="6187627" cy="4998346"/>
+                <wp:effectExtent l="0" t="0" r="0" b="0"/>
+                <wp:docPr id="31" name="Canvas 31"/>
+                <wp:cNvGraphicFramePr>
+                  <a:graphicFrameLocks xmlns:a="http://schemas.openxmlformats.org/drawingml/2006/main" noChangeAspect="1"/>
+                </wp:cNvGraphicFramePr>
+                <a:graphic xmlns:a="http://schemas.openxmlformats.org/drawingml/2006/main">
+                  <a:graphicData uri="http://schemas.microsoft.com/office/word/2010/wordprocessingCanvas">
+                    <wpc:wpc>
+                      <wpc:bg/>
+                      <wpc:whole/>
+                      <wps:wsp>
+                        <wps:cNvPr id="8" name="Text Box 8"/>
+                        <wps:cNvSpPr txBox="1"/>
+                        <wps:spPr>
+                          <a:xfrm>
+                            <a:off x="228607" y="1573044"/>
+                            <a:ext cx="457205" cy="228635"/>
+                          </a:xfrm>
+                          <a:prstGeom prst="rect">
+                            <a:avLst/>
+                          </a:prstGeom>
+                          <a:solidFill>
+                            <a:schemeClr val="lt1"/>
+                          </a:solidFill>
+                          <a:ln w="6350">
+                            <a:solidFill>
+                              <a:prstClr val="black"/>
+                            </a:solidFill>
+                          </a:ln>
+                          <a:effectLst/>
+                        </wps:spPr>
+                        <wps:style>
+                          <a:lnRef idx="0">
+                            <a:schemeClr val="accent1"/>
+                          </a:lnRef>
+                          <a:fillRef idx="0">
+                            <a:schemeClr val="accent1"/>
+                          </a:fillRef>
+                          <a:effectRef idx="0">
+                            <a:schemeClr val="accent1"/>
+                          </a:effectRef>
+                          <a:fontRef idx="minor">
+                            <a:schemeClr val="dk1"/>
+                          </a:fontRef>
+                        </wps:style>
+                        <wps:txbx>
+                          <w:txbxContent>
+                            <w:p>
+                              <w:pPr>
+                                <w:pStyle w:val="NoSpacing"/>
+                                <w:jc w:val="center"/>
+                                <w:rPr>
+                                  <w:sz w:val="12"/>
+                                  <w:szCs w:val="16"/>
+                                </w:rPr>
+                              </w:pPr>
+                              <w:r>
+                                <w:rPr>
+                                  <w:sz w:val="12"/>
+                                  <w:szCs w:val="16"/>
+                                </w:rPr>
+                                <w:t>AI</w:t>
+                              </w:r>
+                            </w:p>
+                            <w:p>
+                              <w:pPr>
+                                <w:pStyle w:val="NoSpacing"/>
+                                <w:jc w:val="center"/>
+                                <w:rPr>
+                                  <w:sz w:val="12"/>
+                                  <w:szCs w:val="16"/>
+                                </w:rPr>
+                              </w:pPr>
+                              <w:r>
+                                <w:rPr>
+                                  <w:sz w:val="12"/>
+                                  <w:szCs w:val="16"/>
+                                </w:rPr>
+                                <w:t>Ready</w:t>
+                              </w:r>
+                            </w:p>
+                          </w:txbxContent>
+                        </wps:txbx>
+                        <wps:bodyPr rot="0" spcFirstLastPara="0" vertOverflow="overflow" horzOverflow="overflow" vert="horz" wrap="square" lIns="0" tIns="0" rIns="0" bIns="0" numCol="1" spcCol="0" rtlCol="0" fromWordArt="0" anchor="ctr" anchorCtr="0" forceAA="0" compatLnSpc="1">
+                          <a:prstTxWarp prst="textNoShape">
+                            <a:avLst/>
+                          </a:prstTxWarp>
+                          <a:noAutofit/>
+                        </wps:bodyPr>
+                      </wps:wsp>
+                      <wps:wsp>
+                        <wps:cNvPr id="9" name="Text Box 13"/>
+                        <wps:cNvSpPr txBox="1"/>
+                        <wps:spPr>
+                          <a:xfrm>
+                            <a:off x="229247" y="2488643"/>
+                            <a:ext cx="456565" cy="228600"/>
+                          </a:xfrm>
+                          <a:prstGeom prst="rect">
+                            <a:avLst/>
+                          </a:prstGeom>
+                          <a:solidFill>
+                            <a:schemeClr val="lt1"/>
+                          </a:solidFill>
+                          <a:ln w="6350">
+                            <a:solidFill>
+                              <a:prstClr val="black"/>
+                            </a:solidFill>
+                          </a:ln>
+                          <a:effectLst/>
+                        </wps:spPr>
+                        <wps:style>
+                          <a:lnRef idx="0">
+                            <a:schemeClr val="accent1"/>
+                          </a:lnRef>
+                          <a:fillRef idx="0">
+                            <a:schemeClr val="accent1"/>
+                          </a:fillRef>
+                          <a:effectRef idx="0">
+                            <a:schemeClr val="accent1"/>
+                          </a:effectRef>
+                          <a:fontRef idx="minor">
+                            <a:schemeClr val="dk1"/>
+                          </a:fontRef>
+                        </wps:style>
+                        <wps:txbx>
+                          <w:txbxContent>
+                            <w:p>
+                              <w:pPr>
+                                <w:pStyle w:val="NormalWeb"/>
+                                <w:spacing w:before="0" w:beforeAutospacing="0" w:after="0" w:afterAutospacing="0"/>
+                                <w:jc w:val="center"/>
+                                <w:rPr>
+                                  <w:rFonts w:asciiTheme="minorHAnsi" w:hAnsiTheme="minorHAnsi" w:cstheme="minorHAnsi"/>
+                                </w:rPr>
+                              </w:pPr>
+                              <w:r>
+                                <w:rPr>
+                                  <w:rFonts w:asciiTheme="minorHAnsi" w:eastAsia="Times New Roman" w:hAnsiTheme="minorHAnsi" w:cstheme="minorHAnsi"/>
+                                  <w:sz w:val="16"/>
+                                  <w:szCs w:val="16"/>
+                                </w:rPr>
+                                <w:t>Ready</w:t>
+                              </w:r>
+                            </w:p>
+                          </w:txbxContent>
+                        </wps:txbx>
+                        <wps:bodyPr rot="0" spcFirstLastPara="0" vert="horz" wrap="square" lIns="0" tIns="0" rIns="0" bIns="0" numCol="1" spcCol="0" rtlCol="0" fromWordArt="0" anchor="ctr" anchorCtr="0" forceAA="0" compatLnSpc="1">
+                          <a:prstTxWarp prst="textNoShape">
+                            <a:avLst/>
+                          </a:prstTxWarp>
+                          <a:noAutofit/>
+                        </wps:bodyPr>
+                      </wps:wsp>
+                      <wps:wsp>
+                        <wps:cNvPr id="10" name="Text Box 13"/>
+                        <wps:cNvSpPr txBox="1"/>
+                        <wps:spPr>
+                          <a:xfrm>
+                            <a:off x="1828660" y="1798064"/>
+                            <a:ext cx="456565" cy="225513"/>
+                          </a:xfrm>
+                          <a:prstGeom prst="rect">
+                            <a:avLst/>
+                          </a:prstGeom>
+                          <a:solidFill>
+                            <a:schemeClr val="lt1"/>
+                          </a:solidFill>
+                          <a:ln w="6350">
+                            <a:solidFill>
+                              <a:prstClr val="black"/>
+                            </a:solidFill>
+                          </a:ln>
+                          <a:effectLst/>
+                        </wps:spPr>
+                        <wps:style>
+                          <a:lnRef idx="0">
+                            <a:schemeClr val="accent1"/>
+                          </a:lnRef>
+                          <a:fillRef idx="0">
+                            <a:schemeClr val="accent1"/>
+                          </a:fillRef>
+                          <a:effectRef idx="0">
+                            <a:schemeClr val="accent1"/>
+                          </a:effectRef>
+                          <a:fontRef idx="minor">
+                            <a:schemeClr val="dk1"/>
+                          </a:fontRef>
+                        </wps:style>
+                        <wps:txbx>
+                          <w:txbxContent>
+                            <w:p>
+                              <w:pPr>
+                                <w:pStyle w:val="NormalWeb"/>
+                                <w:spacing w:before="0" w:beforeAutospacing="0" w:after="0" w:afterAutospacing="0"/>
+                                <w:jc w:val="center"/>
+                                <w:rPr>
+                                  <w:rFonts w:asciiTheme="minorHAnsi" w:eastAsia="Times New Roman" w:hAnsiTheme="minorHAnsi" w:cstheme="minorHAnsi"/>
+                                  <w:sz w:val="12"/>
+                                  <w:szCs w:val="16"/>
+                                </w:rPr>
+                              </w:pPr>
+                              <w:r>
+                                <w:rPr>
+                                  <w:rFonts w:asciiTheme="minorHAnsi" w:eastAsia="Times New Roman" w:hAnsiTheme="minorHAnsi" w:cstheme="minorHAnsi"/>
+                                  <w:sz w:val="12"/>
+                                  <w:szCs w:val="16"/>
+                                </w:rPr>
+                                <w:t>Sync Client</w:t>
+                              </w:r>
+                            </w:p>
+                          </w:txbxContent>
+                        </wps:txbx>
+                        <wps:bodyPr rot="0" spcFirstLastPara="0" vert="horz" wrap="square" lIns="0" tIns="0" rIns="0" bIns="0" numCol="1" spcCol="0" rtlCol="0" fromWordArt="0" anchor="ctr" anchorCtr="0" forceAA="0" compatLnSpc="1">
+                          <a:prstTxWarp prst="textNoShape">
+                            <a:avLst/>
+                          </a:prstTxWarp>
+                          <a:noAutofit/>
+                        </wps:bodyPr>
+                      </wps:wsp>
+                      <wps:wsp>
+                        <wps:cNvPr id="11" name="Text Box 13"/>
+                        <wps:cNvSpPr txBox="1"/>
+                        <wps:spPr>
+                          <a:xfrm>
+                            <a:off x="4572082" y="2369903"/>
+                            <a:ext cx="456565" cy="228600"/>
+                          </a:xfrm>
+                          <a:prstGeom prst="rect">
+                            <a:avLst/>
+                          </a:prstGeom>
+                          <a:solidFill>
+                            <a:schemeClr val="lt1"/>
+                          </a:solidFill>
+                          <a:ln w="6350">
+                            <a:solidFill>
+                              <a:prstClr val="black"/>
+                            </a:solidFill>
+                          </a:ln>
+                          <a:effectLst/>
+                        </wps:spPr>
+                        <wps:style>
+                          <a:lnRef idx="0">
+                            <a:schemeClr val="accent1"/>
+                          </a:lnRef>
+                          <a:fillRef idx="0">
+                            <a:schemeClr val="accent1"/>
+                          </a:fillRef>
+                          <a:effectRef idx="0">
+                            <a:schemeClr val="accent1"/>
+                          </a:effectRef>
+                          <a:fontRef idx="minor">
+                            <a:schemeClr val="dk1"/>
+                          </a:fontRef>
+                        </wps:style>
+                        <wps:txbx>
+                          <w:txbxContent>
+                            <w:p>
+                              <w:pPr>
+                                <w:pStyle w:val="NormalWeb"/>
+                                <w:spacing w:before="0" w:beforeAutospacing="0" w:after="0" w:afterAutospacing="0"/>
+                                <w:jc w:val="center"/>
+                                <w:rPr>
+                                  <w:rFonts w:asciiTheme="minorHAnsi" w:hAnsiTheme="minorHAnsi" w:cstheme="minorHAnsi"/>
+                                </w:rPr>
+                              </w:pPr>
+                              <w:r>
+                                <w:rPr>
+                                  <w:rFonts w:asciiTheme="minorHAnsi" w:eastAsia="Times New Roman" w:hAnsiTheme="minorHAnsi" w:cstheme="minorHAnsi"/>
+                                  <w:sz w:val="16"/>
+                                  <w:szCs w:val="16"/>
+                                </w:rPr>
+                                <w:t>Ready</w:t>
+                              </w:r>
+                            </w:p>
+                          </w:txbxContent>
+                        </wps:txbx>
+                        <wps:bodyPr rot="0" spcFirstLastPara="0" vert="horz" wrap="square" lIns="0" tIns="0" rIns="0" bIns="0" numCol="1" spcCol="0" rtlCol="0" fromWordArt="0" anchor="ctr" anchorCtr="0" forceAA="0" compatLnSpc="1">
+                          <a:prstTxWarp prst="textNoShape">
+                            <a:avLst/>
+                          </a:prstTxWarp>
+                          <a:noAutofit/>
+                        </wps:bodyPr>
+                      </wps:wsp>
+                      <wps:wsp>
+                        <wps:cNvPr id="14" name="Text Box 13"/>
+                        <wps:cNvSpPr txBox="1"/>
+                        <wps:spPr>
+                          <a:xfrm>
+                            <a:off x="5372018" y="2138547"/>
+                            <a:ext cx="456565" cy="228600"/>
+                          </a:xfrm>
+                          <a:prstGeom prst="rect">
+                            <a:avLst/>
+                          </a:prstGeom>
+                          <a:solidFill>
+                            <a:schemeClr val="lt1"/>
+                          </a:solidFill>
+                          <a:ln w="6350">
+                            <a:solidFill>
+                              <a:prstClr val="black"/>
+                            </a:solidFill>
+                          </a:ln>
+                          <a:effectLst/>
+                        </wps:spPr>
+                        <wps:style>
+                          <a:lnRef idx="0">
+                            <a:schemeClr val="accent1"/>
+                          </a:lnRef>
+                          <a:fillRef idx="0">
+                            <a:schemeClr val="accent1"/>
+                          </a:fillRef>
+                          <a:effectRef idx="0">
+                            <a:schemeClr val="accent1"/>
+                          </a:effectRef>
+                          <a:fontRef idx="minor">
+                            <a:schemeClr val="dk1"/>
+                          </a:fontRef>
+                        </wps:style>
+                        <wps:txbx>
+                          <w:txbxContent>
+                            <w:p>
+                              <w:pPr>
+                                <w:pStyle w:val="NormalWeb"/>
+                                <w:spacing w:before="0" w:beforeAutospacing="0" w:after="0" w:afterAutospacing="0"/>
+                                <w:jc w:val="center"/>
+                                <w:rPr>
+                                  <w:rFonts w:asciiTheme="minorHAnsi" w:hAnsiTheme="minorHAnsi" w:cstheme="minorHAnsi"/>
+                                </w:rPr>
+                              </w:pPr>
+                              <w:r>
+                                <w:rPr>
+                                  <w:rFonts w:asciiTheme="minorHAnsi" w:eastAsia="Times New Roman" w:hAnsiTheme="minorHAnsi" w:cstheme="minorHAnsi"/>
+                                  <w:sz w:val="16"/>
+                                  <w:szCs w:val="16"/>
+                                </w:rPr>
+                                <w:t>Ready</w:t>
+                              </w:r>
+                            </w:p>
+                          </w:txbxContent>
+                        </wps:txbx>
+                        <wps:bodyPr rot="0" spcFirstLastPara="0" vert="horz" wrap="square" lIns="0" tIns="0" rIns="0" bIns="0" numCol="1" spcCol="0" rtlCol="0" fromWordArt="0" anchor="ctr" anchorCtr="0" forceAA="0" compatLnSpc="1">
+                          <a:prstTxWarp prst="textNoShape">
+                            <a:avLst/>
+                          </a:prstTxWarp>
+                          <a:noAutofit/>
+                        </wps:bodyPr>
+                      </wps:wsp>
+                      <wps:wsp>
+                        <wps:cNvPr id="15" name="Text Box 13"/>
+                        <wps:cNvSpPr txBox="1"/>
+                        <wps:spPr>
+                          <a:xfrm>
+                            <a:off x="5372018" y="2824363"/>
+                            <a:ext cx="456565" cy="228600"/>
+                          </a:xfrm>
+                          <a:prstGeom prst="rect">
+                            <a:avLst/>
+                          </a:prstGeom>
+                          <a:solidFill>
+                            <a:schemeClr val="lt1"/>
+                          </a:solidFill>
+                          <a:ln w="6350">
+                            <a:solidFill>
+                              <a:prstClr val="black"/>
+                            </a:solidFill>
+                          </a:ln>
+                          <a:effectLst/>
+                        </wps:spPr>
+                        <wps:style>
+                          <a:lnRef idx="0">
+                            <a:schemeClr val="accent1"/>
+                          </a:lnRef>
+                          <a:fillRef idx="0">
+                            <a:schemeClr val="accent1"/>
+                          </a:fillRef>
+                          <a:effectRef idx="0">
+                            <a:schemeClr val="accent1"/>
+                          </a:effectRef>
+                          <a:fontRef idx="minor">
+                            <a:schemeClr val="dk1"/>
+                          </a:fontRef>
+                        </wps:style>
+                        <wps:txbx>
+                          <w:txbxContent>
+                            <w:p>
+                              <w:pPr>
+                                <w:pStyle w:val="NormalWeb"/>
+                                <w:spacing w:before="0" w:beforeAutospacing="0" w:after="0" w:afterAutospacing="0"/>
+                                <w:jc w:val="center"/>
+                                <w:rPr>
+                                  <w:rFonts w:asciiTheme="minorHAnsi" w:hAnsiTheme="minorHAnsi" w:cstheme="minorHAnsi"/>
+                                </w:rPr>
+                              </w:pPr>
+                              <w:r>
+                                <w:rPr>
+                                  <w:rFonts w:asciiTheme="minorHAnsi" w:eastAsia="Times New Roman" w:hAnsiTheme="minorHAnsi" w:cstheme="minorHAnsi"/>
+                                  <w:sz w:val="16"/>
+                                  <w:szCs w:val="16"/>
+                                </w:rPr>
+                                <w:t>Ready</w:t>
+                              </w:r>
+                            </w:p>
+                          </w:txbxContent>
+                        </wps:txbx>
+                        <wps:bodyPr rot="0" spcFirstLastPara="0" vert="horz" wrap="square" lIns="0" tIns="0" rIns="0" bIns="0" numCol="1" spcCol="0" rtlCol="0" fromWordArt="0" anchor="ctr" anchorCtr="0" forceAA="0" compatLnSpc="1">
+                          <a:prstTxWarp prst="textNoShape">
+                            <a:avLst/>
+                          </a:prstTxWarp>
+                          <a:noAutofit/>
+                        </wps:bodyPr>
+                      </wps:wsp>
+                      <wps:wsp>
+                        <wps:cNvPr id="16" name="Straight Arrow Connector 16"/>
+                        <wps:cNvCnPr/>
+                        <wps:spPr>
+                          <a:xfrm>
+                            <a:off x="4572072" y="998240"/>
+                            <a:ext cx="343353" cy="229990"/>
+                          </a:xfrm>
+                          <a:prstGeom prst="straightConnector1">
+                            <a:avLst/>
+                          </a:prstGeom>
+                          <a:ln w="6350">
+                            <a:solidFill>
+                              <a:srgbClr val="FF0000"/>
+                            </a:solidFill>
+                            <a:prstDash val="dash"/>
+                            <a:headEnd type="none" w="med" len="med"/>
+                            <a:tailEnd type="triangle" w="med" len="med"/>
+                          </a:ln>
+                        </wps:spPr>
+                        <wps:style>
+                          <a:lnRef idx="1">
+                            <a:schemeClr val="dk1"/>
+                          </a:lnRef>
+                          <a:fillRef idx="0">
+                            <a:schemeClr val="dk1"/>
+                          </a:fillRef>
+                          <a:effectRef idx="0">
+                            <a:schemeClr val="dk1"/>
+                          </a:effectRef>
+                          <a:fontRef idx="minor">
+                            <a:schemeClr val="tx1"/>
+                          </a:fontRef>
+                        </wps:style>
+                        <wps:bodyPr/>
+                      </wps:wsp>
+                      <wps:wsp>
+                        <wps:cNvPr id="17" name="Straight Arrow Connector 17"/>
+                        <wps:cNvCnPr/>
+                        <wps:spPr>
+                          <a:xfrm>
+                            <a:off x="5143572" y="1225844"/>
+                            <a:ext cx="342926" cy="228614"/>
+                          </a:xfrm>
+                          <a:prstGeom prst="straightConnector1">
+                            <a:avLst/>
+                          </a:prstGeom>
+                          <a:ln w="6350">
+                            <a:solidFill>
+                              <a:srgbClr val="FF0000"/>
+                            </a:solidFill>
+                            <a:prstDash val="dash"/>
+                            <a:headEnd type="none" w="med" len="med"/>
+                            <a:tailEnd type="triangle" w="med" len="med"/>
+                          </a:ln>
+                        </wps:spPr>
+                        <wps:style>
+                          <a:lnRef idx="1">
+                            <a:schemeClr val="dk1"/>
+                          </a:lnRef>
+                          <a:fillRef idx="0">
+                            <a:schemeClr val="dk1"/>
+                          </a:fillRef>
+                          <a:effectRef idx="0">
+                            <a:schemeClr val="dk1"/>
+                          </a:effectRef>
+                          <a:fontRef idx="minor">
+                            <a:schemeClr val="tx1"/>
+                          </a:fontRef>
+                        </wps:style>
+                        <wps:bodyPr/>
+                      </wps:wsp>
+                      <wps:wsp>
+                        <wps:cNvPr id="18" name="Straight Arrow Connector 18"/>
+                        <wps:cNvCnPr/>
+                        <wps:spPr>
+                          <a:xfrm>
+                            <a:off x="5028446" y="1911372"/>
+                            <a:ext cx="343580" cy="227174"/>
+                          </a:xfrm>
+                          <a:prstGeom prst="straightConnector1">
+                            <a:avLst/>
+                          </a:prstGeom>
+                          <a:ln w="6350">
+                            <a:solidFill>
+                              <a:srgbClr val="FF0000"/>
+                            </a:solidFill>
+                            <a:prstDash val="dash"/>
+                            <a:headEnd type="none" w="med" len="med"/>
+                            <a:tailEnd type="triangle" w="med" len="med"/>
+                          </a:ln>
+                        </wps:spPr>
+                        <wps:style>
+                          <a:lnRef idx="1">
+                            <a:schemeClr val="dk1"/>
+                          </a:lnRef>
+                          <a:fillRef idx="0">
+                            <a:schemeClr val="dk1"/>
+                          </a:fillRef>
+                          <a:effectRef idx="0">
+                            <a:schemeClr val="dk1"/>
+                          </a:effectRef>
+                          <a:fontRef idx="minor">
+                            <a:schemeClr val="tx1"/>
+                          </a:fontRef>
+                        </wps:style>
+                        <wps:bodyPr/>
+                      </wps:wsp>
+                      <wps:wsp>
+                        <wps:cNvPr id="19" name="Straight Arrow Connector 19"/>
+                        <wps:cNvCnPr/>
+                        <wps:spPr>
+                          <a:xfrm>
+                            <a:off x="5028584" y="2598469"/>
+                            <a:ext cx="343396" cy="225875"/>
+                          </a:xfrm>
+                          <a:prstGeom prst="straightConnector1">
+                            <a:avLst/>
+                          </a:prstGeom>
+                          <a:ln w="6350">
+                            <a:solidFill>
+                              <a:srgbClr val="FF0000"/>
+                            </a:solidFill>
+                            <a:prstDash val="dash"/>
+                            <a:headEnd type="none" w="med" len="med"/>
+                            <a:tailEnd type="triangle" w="med" len="med"/>
+                          </a:ln>
+                        </wps:spPr>
+                        <wps:style>
+                          <a:lnRef idx="1">
+                            <a:schemeClr val="dk1"/>
+                          </a:lnRef>
+                          <a:fillRef idx="0">
+                            <a:schemeClr val="dk1"/>
+                          </a:fillRef>
+                          <a:effectRef idx="0">
+                            <a:schemeClr val="dk1"/>
+                          </a:effectRef>
+                          <a:fontRef idx="minor">
+                            <a:schemeClr val="tx1"/>
+                          </a:fontRef>
+                        </wps:style>
+                        <wps:bodyPr/>
+                      </wps:wsp>
+                      <wps:wsp>
+                        <wps:cNvPr id="21" name="Text Box 13"/>
+                        <wps:cNvSpPr txBox="1"/>
+                        <wps:spPr>
+                          <a:xfrm>
+                            <a:off x="111504" y="87655"/>
+                            <a:ext cx="685809" cy="151477"/>
+                          </a:xfrm>
+                          <a:prstGeom prst="rect">
+                            <a:avLst/>
+                          </a:prstGeom>
+                          <a:ln/>
+                        </wps:spPr>
+                        <wps:style>
+                          <a:lnRef idx="2">
+                            <a:schemeClr val="dk1">
+                              <a:shade val="50000"/>
+                            </a:schemeClr>
+                          </a:lnRef>
+                          <a:fillRef idx="1">
+                            <a:schemeClr val="dk1"/>
+                          </a:fillRef>
+                          <a:effectRef idx="0">
+                            <a:schemeClr val="dk1"/>
+                          </a:effectRef>
+                          <a:fontRef idx="minor">
+                            <a:schemeClr val="lt1"/>
+                          </a:fontRef>
+                        </wps:style>
+                        <wps:txbx>
+                          <w:txbxContent>
+                            <w:p>
+                              <w:pPr>
+                                <w:pStyle w:val="NormalWeb"/>
+                                <w:spacing w:before="0" w:beforeAutospacing="0" w:after="0" w:afterAutospacing="0"/>
+                                <w:jc w:val="center"/>
+                                <w:rPr>
+                                  <w:rFonts w:asciiTheme="minorHAnsi" w:hAnsiTheme="minorHAnsi" w:cstheme="minorHAnsi"/>
+                                </w:rPr>
+                              </w:pPr>
+                              <w:r>
+                                <w:rPr>
+                                  <w:rFonts w:asciiTheme="minorHAnsi" w:eastAsia="Times New Roman" w:hAnsiTheme="minorHAnsi" w:cstheme="minorHAnsi"/>
+                                  <w:sz w:val="16"/>
+                                  <w:szCs w:val="16"/>
+                                </w:rPr>
+                                <w:t>Physics Thread</w:t>
+                              </w:r>
+                            </w:p>
+                          </w:txbxContent>
+                        </wps:txbx>
+                        <wps:bodyPr rot="0" spcFirstLastPara="0" vert="horz" wrap="square" lIns="0" tIns="0" rIns="0" bIns="0" numCol="1" spcCol="0" rtlCol="0" fromWordArt="0" anchor="ctr" anchorCtr="0" forceAA="0" compatLnSpc="1">
+                          <a:prstTxWarp prst="textNoShape">
+                            <a:avLst/>
+                          </a:prstTxWarp>
+                          <a:noAutofit/>
+                        </wps:bodyPr>
+                      </wps:wsp>
+                      <wps:wsp>
+                        <wps:cNvPr id="22" name="Text Box 13"/>
+                        <wps:cNvSpPr txBox="1"/>
+                        <wps:spPr>
+                          <a:xfrm>
+                            <a:off x="911598" y="87655"/>
+                            <a:ext cx="685165" cy="151130"/>
+                          </a:xfrm>
+                          <a:prstGeom prst="rect">
+                            <a:avLst/>
+                          </a:prstGeom>
+                          <a:ln/>
+                        </wps:spPr>
+                        <wps:style>
+                          <a:lnRef idx="2">
+                            <a:schemeClr val="dk1">
+                              <a:shade val="50000"/>
+                            </a:schemeClr>
+                          </a:lnRef>
+                          <a:fillRef idx="1">
+                            <a:schemeClr val="dk1"/>
+                          </a:fillRef>
+                          <a:effectRef idx="0">
+                            <a:schemeClr val="dk1"/>
+                          </a:effectRef>
+                          <a:fontRef idx="minor">
+                            <a:schemeClr val="lt1"/>
+                          </a:fontRef>
+                        </wps:style>
+                        <wps:txbx>
+                          <w:txbxContent>
+                            <w:p>
+                              <w:pPr>
+                                <w:pStyle w:val="NormalWeb"/>
+                                <w:spacing w:before="0" w:beforeAutospacing="0" w:after="0" w:afterAutospacing="0"/>
+                                <w:jc w:val="center"/>
+                                <w:rPr>
+                                  <w:rFonts w:asciiTheme="minorHAnsi" w:hAnsiTheme="minorHAnsi" w:cstheme="minorHAnsi"/>
+                                </w:rPr>
+                              </w:pPr>
+                              <w:r>
+                                <w:rPr>
+                                  <w:rFonts w:asciiTheme="minorHAnsi" w:eastAsia="Times New Roman" w:hAnsiTheme="minorHAnsi" w:cstheme="minorHAnsi"/>
+                                  <w:sz w:val="16"/>
+                                  <w:szCs w:val="16"/>
+                                </w:rPr>
+                                <w:t>AI Thread</w:t>
+                              </w:r>
+                            </w:p>
+                          </w:txbxContent>
+                        </wps:txbx>
+                        <wps:bodyPr rot="0" spcFirstLastPara="0" vert="horz" wrap="square" lIns="0" tIns="0" rIns="0" bIns="0" numCol="1" spcCol="0" rtlCol="0" fromWordArt="0" anchor="ctr" anchorCtr="0" forceAA="0" compatLnSpc="1">
+                          <a:prstTxWarp prst="textNoShape">
+                            <a:avLst/>
+                          </a:prstTxWarp>
+                          <a:noAutofit/>
+                        </wps:bodyPr>
+                      </wps:wsp>
+                      <wps:wsp>
+                        <wps:cNvPr id="23" name="Text Box 13"/>
+                        <wps:cNvSpPr txBox="1"/>
+                        <wps:spPr>
+                          <a:xfrm>
+                            <a:off x="1714552" y="87655"/>
+                            <a:ext cx="685165" cy="151130"/>
+                          </a:xfrm>
+                          <a:prstGeom prst="rect">
+                            <a:avLst/>
+                          </a:prstGeom>
+                          <a:ln/>
+                        </wps:spPr>
+                        <wps:style>
+                          <a:lnRef idx="2">
+                            <a:schemeClr val="dk1">
+                              <a:shade val="50000"/>
+                            </a:schemeClr>
+                          </a:lnRef>
+                          <a:fillRef idx="1">
+                            <a:schemeClr val="dk1"/>
+                          </a:fillRef>
+                          <a:effectRef idx="0">
+                            <a:schemeClr val="dk1"/>
+                          </a:effectRef>
+                          <a:fontRef idx="minor">
+                            <a:schemeClr val="lt1"/>
+                          </a:fontRef>
+                        </wps:style>
+                        <wps:txbx>
+                          <w:txbxContent>
+                            <w:p>
+                              <w:pPr>
+                                <w:pStyle w:val="NormalWeb"/>
+                                <w:spacing w:before="0" w:beforeAutospacing="0" w:after="0" w:afterAutospacing="0"/>
+                                <w:jc w:val="center"/>
+                                <w:rPr>
+                                  <w:rFonts w:asciiTheme="minorHAnsi" w:hAnsiTheme="minorHAnsi" w:cstheme="minorHAnsi"/>
+                                </w:rPr>
+                              </w:pPr>
+                              <w:r>
+                                <w:rPr>
+                                  <w:rFonts w:asciiTheme="minorHAnsi" w:eastAsia="Times New Roman" w:hAnsiTheme="minorHAnsi" w:cstheme="minorHAnsi"/>
+                                  <w:sz w:val="16"/>
+                                  <w:szCs w:val="16"/>
+                                </w:rPr>
+                                <w:t>Net</w:t>
+                              </w:r>
+                              <w:r>
+                                <w:rPr>
+                                  <w:rFonts w:asciiTheme="minorHAnsi" w:eastAsia="Times New Roman" w:hAnsiTheme="minorHAnsi" w:cstheme="minorHAnsi"/>
+                                  <w:sz w:val="16"/>
+                                  <w:szCs w:val="16"/>
+                                </w:rPr>
+                                <w:t xml:space="preserve"> Thread</w:t>
+                              </w:r>
+                            </w:p>
+                          </w:txbxContent>
+                        </wps:txbx>
+                        <wps:bodyPr rot="0" spcFirstLastPara="0" vert="horz" wrap="square" lIns="0" tIns="0" rIns="0" bIns="0" numCol="1" spcCol="0" rtlCol="0" fromWordArt="0" anchor="ctr" anchorCtr="0" forceAA="0" compatLnSpc="1">
+                          <a:prstTxWarp prst="textNoShape">
+                            <a:avLst/>
+                          </a:prstTxWarp>
+                          <a:noAutofit/>
+                        </wps:bodyPr>
+                      </wps:wsp>
+                      <wps:wsp>
+                        <wps:cNvPr id="24" name="Straight Arrow Connector 24"/>
+                        <wps:cNvCnPr/>
+                        <wps:spPr>
+                          <a:xfrm flipH="1">
+                            <a:off x="456581" y="239132"/>
+                            <a:ext cx="632" cy="191428"/>
+                          </a:xfrm>
+                          <a:prstGeom prst="straightConnector1">
+                            <a:avLst/>
+                          </a:prstGeom>
+                          <a:ln w="6350">
+                            <a:headEnd type="none" w="med" len="med"/>
+                            <a:tailEnd type="triangle" w="med" len="med"/>
+                          </a:ln>
+                        </wps:spPr>
+                        <wps:style>
+                          <a:lnRef idx="1">
+                            <a:schemeClr val="dk1"/>
+                          </a:lnRef>
+                          <a:fillRef idx="0">
+                            <a:schemeClr val="dk1"/>
+                          </a:fillRef>
+                          <a:effectRef idx="0">
+                            <a:schemeClr val="dk1"/>
+                          </a:effectRef>
+                          <a:fontRef idx="minor">
+                            <a:schemeClr val="tx1"/>
+                          </a:fontRef>
+                        </wps:style>
+                        <wps:bodyPr/>
+                      </wps:wsp>
+                      <wps:wsp>
+                        <wps:cNvPr id="25" name="Straight Arrow Connector 25"/>
+                        <wps:cNvCnPr>
+                          <a:stCxn id="22" idx="2"/>
+                        </wps:cNvCnPr>
+                        <wps:spPr>
+                          <a:xfrm>
+                            <a:off x="1254181" y="238785"/>
+                            <a:ext cx="3119" cy="304020"/>
+                          </a:xfrm>
+                          <a:prstGeom prst="straightConnector1">
+                            <a:avLst/>
+                          </a:prstGeom>
+                          <a:ln w="6350">
+                            <a:headEnd type="none" w="med" len="med"/>
+                            <a:tailEnd type="triangle" w="med" len="med"/>
+                          </a:ln>
+                        </wps:spPr>
+                        <wps:style>
+                          <a:lnRef idx="1">
+                            <a:schemeClr val="dk1"/>
+                          </a:lnRef>
+                          <a:fillRef idx="0">
+                            <a:schemeClr val="dk1"/>
+                          </a:fillRef>
+                          <a:effectRef idx="0">
+                            <a:schemeClr val="dk1"/>
+                          </a:effectRef>
+                          <a:fontRef idx="minor">
+                            <a:schemeClr val="tx1"/>
+                          </a:fontRef>
+                        </wps:style>
+                        <wps:bodyPr/>
+                      </wps:wsp>
+                      <wps:wsp>
+                        <wps:cNvPr id="27" name="Straight Arrow Connector 27"/>
+                        <wps:cNvCnPr>
+                          <a:stCxn id="23" idx="2"/>
+                        </wps:cNvCnPr>
+                        <wps:spPr>
+                          <a:xfrm flipH="1">
+                            <a:off x="2057073" y="238785"/>
+                            <a:ext cx="62" cy="305354"/>
+                          </a:xfrm>
+                          <a:prstGeom prst="straightConnector1">
+                            <a:avLst/>
+                          </a:prstGeom>
+                          <a:ln w="6350">
+                            <a:headEnd type="none" w="med" len="med"/>
+                            <a:tailEnd type="triangle" w="med" len="med"/>
+                          </a:ln>
+                        </wps:spPr>
+                        <wps:style>
+                          <a:lnRef idx="1">
+                            <a:schemeClr val="dk1"/>
+                          </a:lnRef>
+                          <a:fillRef idx="0">
+                            <a:schemeClr val="dk1"/>
+                          </a:fillRef>
+                          <a:effectRef idx="0">
+                            <a:schemeClr val="dk1"/>
+                          </a:effectRef>
+                          <a:fontRef idx="minor">
+                            <a:schemeClr val="tx1"/>
+                          </a:fontRef>
+                        </wps:style>
+                        <wps:bodyPr/>
+                      </wps:wsp>
+                      <wps:wsp>
+                        <wps:cNvPr id="28" name="Straight Arrow Connector 28"/>
+                        <wps:cNvCnPr>
+                          <a:stCxn id="8" idx="2"/>
+                          <a:endCxn id="9" idx="0"/>
+                        </wps:cNvCnPr>
+                        <wps:spPr>
+                          <a:xfrm>
+                            <a:off x="457210" y="1801679"/>
+                            <a:ext cx="320" cy="686964"/>
+                          </a:xfrm>
+                          <a:prstGeom prst="straightConnector1">
+                            <a:avLst/>
+                          </a:prstGeom>
+                          <a:ln w="6350">
+                            <a:headEnd type="none" w="med" len="med"/>
+                            <a:tailEnd type="triangle" w="med" len="med"/>
+                          </a:ln>
+                        </wps:spPr>
+                        <wps:style>
+                          <a:lnRef idx="1">
+                            <a:schemeClr val="dk1"/>
+                          </a:lnRef>
+                          <a:fillRef idx="0">
+                            <a:schemeClr val="dk1"/>
+                          </a:fillRef>
+                          <a:effectRef idx="0">
+                            <a:schemeClr val="dk1"/>
+                          </a:effectRef>
+                          <a:fontRef idx="minor">
+                            <a:schemeClr val="tx1"/>
+                          </a:fontRef>
+                        </wps:style>
+                        <wps:bodyPr/>
+                      </wps:wsp>
+                      <wps:wsp>
+                        <wps:cNvPr id="29" name="Straight Arrow Connector 29"/>
+                        <wps:cNvCnPr>
+                          <a:endCxn id="11" idx="0"/>
+                        </wps:cNvCnPr>
+                        <wps:spPr>
+                          <a:xfrm>
+                            <a:off x="4686351" y="2027397"/>
+                            <a:ext cx="114014" cy="342506"/>
+                          </a:xfrm>
+                          <a:prstGeom prst="straightConnector1">
+                            <a:avLst/>
+                          </a:prstGeom>
+                          <a:ln w="6350">
+                            <a:headEnd type="none" w="med" len="med"/>
+                            <a:tailEnd type="triangle" w="med" len="med"/>
+                          </a:ln>
+                        </wps:spPr>
+                        <wps:style>
+                          <a:lnRef idx="1">
+                            <a:schemeClr val="dk1"/>
+                          </a:lnRef>
+                          <a:fillRef idx="0">
+                            <a:schemeClr val="dk1"/>
+                          </a:fillRef>
+                          <a:effectRef idx="0">
+                            <a:schemeClr val="dk1"/>
+                          </a:effectRef>
+                          <a:fontRef idx="minor">
+                            <a:schemeClr val="tx1"/>
+                          </a:fontRef>
+                        </wps:style>
+                        <wps:bodyPr/>
+                      </wps:wsp>
+                      <wps:wsp>
+                        <wps:cNvPr id="30" name="Straight Arrow Connector 30"/>
+                        <wps:cNvCnPr>
+                          <a:stCxn id="14" idx="2"/>
+                          <a:endCxn id="15" idx="0"/>
+                        </wps:cNvCnPr>
+                        <wps:spPr>
+                          <a:xfrm>
+                            <a:off x="5600301" y="2367147"/>
+                            <a:ext cx="0" cy="457216"/>
+                          </a:xfrm>
+                          <a:prstGeom prst="straightConnector1">
+                            <a:avLst/>
+                          </a:prstGeom>
+                          <a:ln w="6350">
+                            <a:headEnd type="none" w="med" len="med"/>
+                            <a:tailEnd type="triangle" w="med" len="med"/>
+                          </a:ln>
+                        </wps:spPr>
+                        <wps:style>
+                          <a:lnRef idx="1">
+                            <a:schemeClr val="dk1"/>
+                          </a:lnRef>
+                          <a:fillRef idx="0">
+                            <a:schemeClr val="dk1"/>
+                          </a:fillRef>
+                          <a:effectRef idx="0">
+                            <a:schemeClr val="dk1"/>
+                          </a:effectRef>
+                          <a:fontRef idx="minor">
+                            <a:schemeClr val="tx1"/>
+                          </a:fontRef>
+                        </wps:style>
+                        <wps:bodyPr/>
+                      </wps:wsp>
+                      <wps:wsp>
+                        <wps:cNvPr id="224" name="Diamond 224"/>
+                        <wps:cNvSpPr/>
+                        <wps:spPr>
+                          <a:xfrm>
+                            <a:off x="914428" y="1573014"/>
+                            <a:ext cx="685096" cy="455447"/>
+                          </a:xfrm>
+                          <a:prstGeom prst="diamond">
+                            <a:avLst/>
+                          </a:prstGeom>
+                          <a:ln w="6350"/>
+                        </wps:spPr>
+                        <wps:style>
+                          <a:lnRef idx="2">
+                            <a:schemeClr val="dk1"/>
+                          </a:lnRef>
+                          <a:fillRef idx="1">
+                            <a:schemeClr val="lt1"/>
+                          </a:fillRef>
+                          <a:effectRef idx="0">
+                            <a:schemeClr val="dk1"/>
+                          </a:effectRef>
+                          <a:fontRef idx="minor">
+                            <a:schemeClr val="dk1"/>
+                          </a:fontRef>
+                        </wps:style>
+                        <wps:txbx>
+                          <w:txbxContent>
+                            <w:p>
+                              <w:pPr>
+                                <w:pStyle w:val="NoSpacing"/>
+                                <w:jc w:val="center"/>
+                                <w:rPr>
+                                  <w:sz w:val="12"/>
+                                </w:rPr>
+                              </w:pPr>
+                              <w:proofErr w:type="gramStart"/>
+                              <w:r>
+                                <w:rPr>
+                                  <w:sz w:val="12"/>
+                                </w:rPr>
+                                <w:t>Net Sync Done</w:t>
+                              </w:r>
+                              <w:r>
+                                <w:rPr>
+                                  <w:sz w:val="12"/>
+                                </w:rPr>
+                                <w:t>?</w:t>
+                              </w:r>
+                              <w:proofErr w:type="gramEnd"/>
+                            </w:p>
+                          </w:txbxContent>
+                        </wps:txbx>
+                        <wps:bodyPr rot="0" spcFirstLastPara="0" vertOverflow="overflow" horzOverflow="overflow" vert="horz" wrap="square" lIns="0" tIns="0" rIns="0" bIns="0" numCol="1" spcCol="0" rtlCol="0" fromWordArt="0" anchor="ctr" anchorCtr="0" forceAA="0" compatLnSpc="1">
+                          <a:prstTxWarp prst="textNoShape">
+                            <a:avLst/>
+                          </a:prstTxWarp>
+                          <a:noAutofit/>
+                        </wps:bodyPr>
+                      </wps:wsp>
+                      <wps:wsp>
+                        <wps:cNvPr id="168" name="Text Box 13"/>
+                        <wps:cNvSpPr txBox="1"/>
+                        <wps:spPr>
+                          <a:xfrm>
+                            <a:off x="4343479" y="1570249"/>
+                            <a:ext cx="455930" cy="227846"/>
+                          </a:xfrm>
+                          <a:prstGeom prst="rect">
+                            <a:avLst/>
+                          </a:prstGeom>
+                          <a:solidFill>
+                            <a:schemeClr val="lt1"/>
+                          </a:solidFill>
+                          <a:ln w="6350">
+                            <a:solidFill>
+                              <a:prstClr val="black"/>
+                            </a:solidFill>
+                          </a:ln>
+                          <a:effectLst/>
+                        </wps:spPr>
+                        <wps:style>
+                          <a:lnRef idx="0">
+                            <a:schemeClr val="accent1"/>
+                          </a:lnRef>
+                          <a:fillRef idx="0">
+                            <a:schemeClr val="accent1"/>
+                          </a:fillRef>
+                          <a:effectRef idx="0">
+                            <a:schemeClr val="accent1"/>
+                          </a:effectRef>
+                          <a:fontRef idx="minor">
+                            <a:schemeClr val="dk1"/>
+                          </a:fontRef>
+                        </wps:style>
+                        <wps:txbx>
+                          <w:txbxContent>
+                            <w:p>
+                              <w:pPr>
+                                <w:pStyle w:val="NormalWeb"/>
+                                <w:spacing w:before="0" w:beforeAutospacing="0" w:after="0" w:afterAutospacing="0"/>
+                                <w:jc w:val="center"/>
+                              </w:pPr>
+                              <w:r>
+                                <w:rPr>
+                                  <w:rFonts w:eastAsia="Times New Roman"/>
+                                  <w:sz w:val="12"/>
+                                  <w:szCs w:val="12"/>
+                                </w:rPr>
+                                <w:t>Update</w:t>
+                              </w:r>
+                            </w:p>
+                          </w:txbxContent>
+                        </wps:txbx>
+                        <wps:bodyPr rot="0" spcFirstLastPara="0" vert="horz" wrap="square" lIns="0" tIns="0" rIns="0" bIns="0" numCol="1" spcCol="0" rtlCol="0" fromWordArt="0" anchor="ctr" anchorCtr="0" forceAA="0" compatLnSpc="1">
+                          <a:prstTxWarp prst="textNoShape">
+                            <a:avLst/>
+                          </a:prstTxWarp>
+                          <a:noAutofit/>
+                        </wps:bodyPr>
+                      </wps:wsp>
+                      <wps:wsp>
+                        <wps:cNvPr id="175" name="Diamond 175"/>
+                        <wps:cNvSpPr/>
+                        <wps:spPr>
+                          <a:xfrm>
+                            <a:off x="1599428" y="542654"/>
+                            <a:ext cx="915172" cy="683042"/>
+                          </a:xfrm>
+                          <a:prstGeom prst="diamond">
+                            <a:avLst/>
+                          </a:prstGeom>
+                          <a:ln w="6350"/>
+                        </wps:spPr>
+                        <wps:style>
+                          <a:lnRef idx="2">
+                            <a:schemeClr val="dk1"/>
+                          </a:lnRef>
+                          <a:fillRef idx="1">
+                            <a:schemeClr val="lt1"/>
+                          </a:fillRef>
+                          <a:effectRef idx="0">
+                            <a:schemeClr val="dk1"/>
+                          </a:effectRef>
+                          <a:fontRef idx="minor">
+                            <a:schemeClr val="dk1"/>
+                          </a:fontRef>
+                        </wps:style>
+                        <wps:txbx>
+                          <w:txbxContent>
+                            <w:p>
+                              <w:pPr>
+                                <w:pStyle w:val="NormalWeb"/>
+                                <w:spacing w:before="0" w:beforeAutospacing="0" w:after="0" w:afterAutospacing="0"/>
+                                <w:jc w:val="center"/>
+                                <w:rPr>
+                                  <w:rFonts w:eastAsia="Times New Roman"/>
+                                  <w:sz w:val="12"/>
+                                  <w:szCs w:val="12"/>
+                                </w:rPr>
+                              </w:pPr>
+                              <w:r>
+                                <w:rPr>
+                                  <w:rFonts w:eastAsia="Times New Roman"/>
+                                  <w:sz w:val="12"/>
+                                  <w:szCs w:val="12"/>
+                                </w:rPr>
+                                <w:t xml:space="preserve">Has Sync </w:t>
+                              </w:r>
+                            </w:p>
+                            <w:p>
+                              <w:pPr>
+                                <w:pStyle w:val="NormalWeb"/>
+                                <w:spacing w:before="0" w:beforeAutospacing="0" w:after="0" w:afterAutospacing="0"/>
+                                <w:jc w:val="center"/>
+                              </w:pPr>
+                              <w:r>
+                                <w:rPr>
+                                  <w:rFonts w:eastAsia="Times New Roman"/>
+                                  <w:sz w:val="12"/>
+                                  <w:szCs w:val="12"/>
+                                </w:rPr>
+                                <w:t xml:space="preserve">&amp; Physics </w:t>
+                              </w:r>
+                              <w:proofErr w:type="gramStart"/>
+                              <w:r>
+                                <w:rPr>
+                                  <w:rFonts w:eastAsia="Times New Roman"/>
+                                  <w:sz w:val="12"/>
+                                  <w:szCs w:val="12"/>
+                                </w:rPr>
+                                <w:t>Ready  &amp;</w:t>
+                              </w:r>
+                              <w:proofErr w:type="gramEnd"/>
+                              <w:r>
+                                <w:rPr>
+                                  <w:rFonts w:eastAsia="Times New Roman"/>
+                                  <w:sz w:val="12"/>
+                                  <w:szCs w:val="12"/>
+                                </w:rPr>
+                                <w:t xml:space="preserve"> AI Ready</w:t>
+                              </w:r>
+                            </w:p>
+                          </w:txbxContent>
+                        </wps:txbx>
+                        <wps:bodyPr rot="0" spcFirstLastPara="0" vert="horz" wrap="square" lIns="0" tIns="0" rIns="0" bIns="0" numCol="1" spcCol="0" rtlCol="0" fromWordArt="0" anchor="ctr" anchorCtr="0" forceAA="0" compatLnSpc="1">
+                          <a:prstTxWarp prst="textNoShape">
+                            <a:avLst/>
+                          </a:prstTxWarp>
+                          <a:noAutofit/>
+                        </wps:bodyPr>
+                      </wps:wsp>
+                      <wps:wsp>
+                        <wps:cNvPr id="181" name="Text Box 13"/>
+                        <wps:cNvSpPr txBox="1"/>
+                        <wps:spPr>
+                          <a:xfrm>
+                            <a:off x="2628905" y="1687191"/>
+                            <a:ext cx="455930" cy="225425"/>
+                          </a:xfrm>
+                          <a:prstGeom prst="rect">
+                            <a:avLst/>
+                          </a:prstGeom>
+                          <a:solidFill>
+                            <a:schemeClr val="lt1"/>
+                          </a:solidFill>
+                          <a:ln w="6350">
+                            <a:solidFill>
+                              <a:prstClr val="black"/>
+                            </a:solidFill>
+                          </a:ln>
+                          <a:effectLst/>
+                        </wps:spPr>
+                        <wps:style>
+                          <a:lnRef idx="0">
+                            <a:schemeClr val="accent1"/>
+                          </a:lnRef>
+                          <a:fillRef idx="0">
+                            <a:schemeClr val="accent1"/>
+                          </a:fillRef>
+                          <a:effectRef idx="0">
+                            <a:schemeClr val="accent1"/>
+                          </a:effectRef>
+                          <a:fontRef idx="minor">
+                            <a:schemeClr val="dk1"/>
+                          </a:fontRef>
+                        </wps:style>
+                        <wps:txbx>
+                          <w:txbxContent>
+                            <w:p>
+                              <w:pPr>
+                                <w:pStyle w:val="NormalWeb"/>
+                                <w:spacing w:before="0" w:beforeAutospacing="0" w:after="0" w:afterAutospacing="0"/>
+                                <w:jc w:val="center"/>
+                                <w:rPr>
+                                  <w:rFonts w:eastAsia="Times New Roman"/>
+                                  <w:sz w:val="12"/>
+                                  <w:szCs w:val="12"/>
+                                </w:rPr>
+                              </w:pPr>
+                              <w:r>
+                                <w:rPr>
+                                  <w:rFonts w:eastAsia="Times New Roman"/>
+                                  <w:sz w:val="12"/>
+                                  <w:szCs w:val="12"/>
+                                </w:rPr>
+                                <w:t>Start Next</w:t>
+                              </w:r>
+                            </w:p>
+                            <w:p>
+                              <w:pPr>
+                                <w:pStyle w:val="NormalWeb"/>
+                                <w:spacing w:before="0" w:beforeAutospacing="0" w:after="0" w:afterAutospacing="0"/>
+                                <w:jc w:val="center"/>
+                              </w:pPr>
+                              <w:r>
+                                <w:rPr>
+                                  <w:rFonts w:eastAsia="Times New Roman"/>
+                                  <w:sz w:val="12"/>
+                                  <w:szCs w:val="12"/>
+                                </w:rPr>
+                                <w:t>Lock Step</w:t>
+                              </w:r>
+                            </w:p>
+                          </w:txbxContent>
+                        </wps:txbx>
+                        <wps:bodyPr rot="0" spcFirstLastPara="0" vert="horz" wrap="square" lIns="0" tIns="0" rIns="0" bIns="0" numCol="1" spcCol="0" rtlCol="0" fromWordArt="0" anchor="ctr" anchorCtr="0" forceAA="0" compatLnSpc="1">
+                          <a:prstTxWarp prst="textNoShape">
+                            <a:avLst/>
+                          </a:prstTxWarp>
+                          <a:noAutofit/>
+                        </wps:bodyPr>
+                      </wps:wsp>
+                    </wpc:wpc>
+                  </a:graphicData>
+                </a:graphic>
+              </wp:inline>
+            </w:drawing>
+          </mc:Choice>
+          <mc:Fallback>
+            <w:pict>
+              <v:group id="Canvas 31" o:spid="_x0000_s1047" editas="canvas" style="width:487.2pt;height:393.55pt;mso-position-horizontal-relative:char;mso-position-vertical-relative:line" coordsize="61874,49980" o:gfxdata="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">
+                <v:shape id="_x0000_s1048" type="#_x0000_t75" style="position:absolute;width:61874;height:49980;visibility:visible;mso-wrap-style:square">
+                  <v:fill o:detectmouseclick="t"/>
+                  <v:path o:connecttype="none"/>
+                </v:shape>
+                <v:shape id="Text Box 8" o:spid="_x0000_s1049" type="#_x0000_t202" style="position:absolute;left:2286;top:15730;width:4572;height:2286;visibility:visible;mso-wrap-style:square;v-text-anchor:middle" o:gfxdata="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" fillcolor="white [3201]" strokeweight=".5pt">
+                  <v:textbox inset="0,0,0,0">
+                    <w:txbxContent>
+                      <w:p>
+                        <w:pPr>
+                          <w:pStyle w:val="NoSpacing"/>
+                          <w:jc w:val="center"/>
+                          <w:rPr>
+                            <w:sz w:val="12"/>
+                            <w:szCs w:val="16"/>
+                          </w:rPr>
+                        </w:pPr>
+                        <w:r>
+                          <w:rPr>
+                            <w:sz w:val="12"/>
+                            <w:szCs w:val="16"/>
+                          </w:rPr>
+                          <w:t>AI</w:t>
+                        </w:r>
+                      </w:p>
+                      <w:p>
+                        <w:pPr>
+                          <w:pStyle w:val="NoSpacing"/>
+                          <w:jc w:val="center"/>
+                          <w:rPr>
+                            <w:sz w:val="12"/>
+                            <w:szCs w:val="16"/>
+                          </w:rPr>
+                        </w:pPr>
+                        <w:r>
+                          <w:rPr>
+                            <w:sz w:val="12"/>
+                            <w:szCs w:val="16"/>
+                          </w:rPr>
+                          <w:t>Ready</w:t>
+                        </w:r>
+                      </w:p>
+                    </w:txbxContent>
+                  </v:textbox>
+                </v:shape>
+                <v:shape id="Text Box 13" o:spid="_x0000_s1050" type="#_x0000_t202" style="position:absolute;left:2292;top:24886;width:4566;height:2286;visibility:visible;mso-wrap-style:square;v-text-anchor:middle" o:gfxdata="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" fillcolor="white [3201]" strokeweight=".5pt">
+                  <v:textbox inset="0,0,0,0">
+                    <w:txbxContent>
+                      <w:p>
+                        <w:pPr>
+                          <w:pStyle w:val="NormalWeb"/>
+                          <w:spacing w:before="0" w:beforeAutospacing="0" w:after="0" w:afterAutospacing="0"/>
+                          <w:jc w:val="center"/>
+                          <w:rPr>
+                            <w:rFonts w:asciiTheme="minorHAnsi" w:hAnsiTheme="minorHAnsi" w:cstheme="minorHAnsi"/>
+                          </w:rPr>
+                        </w:pPr>
+                        <w:r>
+                          <w:rPr>
+                            <w:rFonts w:asciiTheme="minorHAnsi" w:eastAsia="Times New Roman" w:hAnsiTheme="minorHAnsi" w:cstheme="minorHAnsi"/>
+                            <w:sz w:val="16"/>
+                            <w:szCs w:val="16"/>
+                          </w:rPr>
+                          <w:t>Ready</w:t>
+                        </w:r>
+                      </w:p>
+                    </w:txbxContent>
+                  </v:textbox>
+                </v:shape>
+                <v:shape id="Text Box 13" o:spid="_x0000_s1051" type="#_x0000_t202" style="position:absolute;left:18286;top:17980;width:4566;height:2255;visibility:visible;mso-wrap-style:square;v-text-anchor:middle" o:gfxdata="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" fillcolor="white [3201]" strokeweight=".5pt">
+                  <v:textbox inset="0,0,0,0">
+                    <w:txbxContent>
+                      <w:p>
+                        <w:pPr>
+                          <w:pStyle w:val="NormalWeb"/>
+                          <w:spacing w:before="0" w:beforeAutospacing="0" w:after="0" w:afterAutospacing="0"/>
+                          <w:jc w:val="center"/>
+                          <w:rPr>
+                            <w:rFonts w:asciiTheme="minorHAnsi" w:eastAsia="Times New Roman" w:hAnsiTheme="minorHAnsi" w:cstheme="minorHAnsi"/>
+                            <w:sz w:val="12"/>
+                            <w:szCs w:val="16"/>
+                          </w:rPr>
+                        </w:pPr>
+                        <w:r>
+                          <w:rPr>
+                            <w:rFonts w:asciiTheme="minorHAnsi" w:eastAsia="Times New Roman" w:hAnsiTheme="minorHAnsi" w:cstheme="minorHAnsi"/>
+                            <w:sz w:val="12"/>
+                            <w:szCs w:val="16"/>
+                          </w:rPr>
+                          <w:t>Sync Client</w:t>
+                        </w:r>
+                      </w:p>
+                    </w:txbxContent>
+                  </v:textbox>
+                </v:shape>
+                <v:shape id="Text Box 13" o:spid="_x0000_s1052" type="#_x0000_t202" style="position:absolute;left:45720;top:23699;width:4566;height:2286;visibility:visible;mso-wrap-style:square;v-text-anchor:middle" o:gfxdata="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" fillcolor="white [3201]" strokeweight=".5pt">
+                  <v:textbox inset="0,0,0,0">
+                    <w:txbxContent>
+                      <w:p>
+                        <w:pPr>
+                          <w:pStyle w:val="NormalWeb"/>
+                          <w:spacing w:before="0" w:beforeAutospacing="0" w:after="0" w:afterAutospacing="0"/>
+                          <w:jc w:val="center"/>
+                          <w:rPr>
+                            <w:rFonts w:asciiTheme="minorHAnsi" w:hAnsiTheme="minorHAnsi" w:cstheme="minorHAnsi"/>
+                          </w:rPr>
+                        </w:pPr>
+                        <w:r>
+                          <w:rPr>
+                            <w:rFonts w:asciiTheme="minorHAnsi" w:eastAsia="Times New Roman" w:hAnsiTheme="minorHAnsi" w:cstheme="minorHAnsi"/>
+                            <w:sz w:val="16"/>
+                            <w:szCs w:val="16"/>
+                          </w:rPr>
+                          <w:t>Ready</w:t>
+                        </w:r>
+                      </w:p>
+                    </w:txbxContent>
+                  </v:textbox>
+                </v:shape>
+                <v:shape id="Text Box 13" o:spid="_x0000_s1053" type="#_x0000_t202" style="position:absolute;left:53720;top:21385;width:4565;height:2286;visibility:visible;mso-wrap-style:square;v-text-anchor:middle" o:gfxdata="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" fillcolor="white [3201]" strokeweight=".5pt">
+                  <v:textbox inset="0,0,0,0">
+                    <w:txbxContent>
+                      <w:p>
+                        <w:pPr>
+                          <w:pStyle w:val="NormalWeb"/>
+                          <w:spacing w:before="0" w:beforeAutospacing="0" w:after="0" w:afterAutospacing="0"/>
+                          <w:jc w:val="center"/>
+                          <w:rPr>
+                            <w:rFonts w:asciiTheme="minorHAnsi" w:hAnsiTheme="minorHAnsi" w:cstheme="minorHAnsi"/>
+                          </w:rPr>
+                        </w:pPr>
+                        <w:r>
+                          <w:rPr>
+                            <w:rFonts w:asciiTheme="minorHAnsi" w:eastAsia="Times New Roman" w:hAnsiTheme="minorHAnsi" w:cstheme="minorHAnsi"/>
+                            <w:sz w:val="16"/>
+                            <w:szCs w:val="16"/>
+                          </w:rPr>
+                          <w:t>Ready</w:t>
+                        </w:r>
+                      </w:p>
+                    </w:txbxContent>
+                  </v:textbox>
+                </v:shape>
+                <v:shape id="Text Box 13" o:spid="_x0000_s1054" type="#_x0000_t202" style="position:absolute;left:53720;top:28243;width:4565;height:2286;visibility:visible;mso-wrap-style:square;v-text-anchor:middle" o:gfxdata="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" fillcolor="white [3201]" strokeweight=".5pt">
+                  <v:textbox inset="0,0,0,0">
+                    <w:txbxContent>
+                      <w:p>
+                        <w:pPr>
+                          <w:pStyle w:val="NormalWeb"/>
+                          <w:spacing w:before="0" w:beforeAutospacing="0" w:after="0" w:afterAutospacing="0"/>
+                          <w:jc w:val="center"/>
+                          <w:rPr>
+                            <w:rFonts w:asciiTheme="minorHAnsi" w:hAnsiTheme="minorHAnsi" w:cstheme="minorHAnsi"/>
+                          </w:rPr>
+                        </w:pPr>
+                        <w:r>
+                          <w:rPr>
+                            <w:rFonts w:asciiTheme="minorHAnsi" w:eastAsia="Times New Roman" w:hAnsiTheme="minorHAnsi" w:cstheme="minorHAnsi"/>
+                            <w:sz w:val="16"/>
+                            <w:szCs w:val="16"/>
+                          </w:rPr>
+                          <w:t>Ready</w:t>
+                        </w:r>
+                      </w:p>
+                    </w:txbxContent>
+                  </v:textbox>
+                </v:shape>
+                <v:shape id="Straight Arrow Connector 16" o:spid="_x0000_s1055" type="#_x0000_t32" style="position:absolute;left:45720;top:9982;width:3434;height:2300;visibility:visible;mso-wrap-style:square" o:connectortype="straight" o:gfxdata="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" strokecolor="red" strokeweight=".5pt">
+                  <v:stroke dashstyle="dash" endarrow="block"/>
+                </v:shape>
+                <v:shape id="Straight Arrow Connector 17" o:spid="_x0000_s1056" type="#_x0000_t32" style="position:absolute;left:51435;top:12258;width:3429;height:2286;visibility:visible;mso-wrap-style:square" o:connectortype="straight" o:gfxdata="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" strokecolor="red" strokeweight=".5pt">
+                  <v:stroke dashstyle="dash" endarrow="block"/>
+                </v:shape>
+                <v:shape id="Straight Arrow Connector 18" o:spid="_x0000_s1057" type="#_x0000_t32" style="position:absolute;left:50284;top:19113;width:3436;height:2272;visibility:visible;mso-wrap-style:square" o:connectortype="straight" o:gfxdata="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" strokecolor="red" strokeweight=".5pt">
+                  <v:stroke dashstyle="dash" endarrow="block"/>
+                </v:shape>
+                <v:shape id="Straight Arrow Connector 19" o:spid="_x0000_s1058" type="#_x0000_t32" style="position:absolute;left:50285;top:25984;width:3434;height:2259;visibility:visible;mso-wrap-style:square" o:connectortype="straight" o:gfxdata="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" strokecolor="red" strokeweight=".5pt">
+                  <v:stroke dashstyle="dash" endarrow="block"/>
+                </v:shape>
+                <v:shape id="Text Box 13" o:spid="_x0000_s1059" type="#_x0000_t202" style="position:absolute;left:1115;top:876;width:6858;height:1515;visibility:visible;mso-wrap-style:square;v-text-anchor:middle" o:gfxdata="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" fillcolor="black [3200]" strokecolor="black [1600]" strokeweight="2pt">
+                  <v:textbox inset="0,0,0,0">
+                    <w:txbxContent>
+                      <w:p>
+                        <w:pPr>
+                          <w:pStyle w:val="NormalWeb"/>
+                          <w:spacing w:before="0" w:beforeAutospacing="0" w:after="0" w:afterAutospacing="0"/>
+                          <w:jc w:val="center"/>
+                          <w:rPr>
+                            <w:rFonts w:asciiTheme="minorHAnsi" w:hAnsiTheme="minorHAnsi" w:cstheme="minorHAnsi"/>
+                          </w:rPr>
+                        </w:pPr>
+                        <w:r>
+                          <w:rPr>
+                            <w:rFonts w:asciiTheme="minorHAnsi" w:eastAsia="Times New Roman" w:hAnsiTheme="minorHAnsi" w:cstheme="minorHAnsi"/>
+                            <w:sz w:val="16"/>
+                            <w:szCs w:val="16"/>
+                          </w:rPr>
+                          <w:t>Physics Thread</w:t>
+                        </w:r>
+                      </w:p>
+                    </w:txbxContent>
+                  </v:textbox>
+                </v:shape>
+                <v:shape id="Text Box 13" o:spid="_x0000_s1060" type="#_x0000_t202" style="position:absolute;left:9115;top:876;width:6852;height:1511;visibility:visible;mso-wrap-style:square;v-text-anchor:middle" o:gfxdata="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" fillcolor="black [3200]" strokecolor="black [1600]" strokeweight="2pt">
+                  <v:textbox inset="0,0,0,0">
+                    <w:txbxContent>
+                      <w:p>
+                        <w:pPr>
+                          <w:pStyle w:val="NormalWeb"/>
+                          <w:spacing w:before="0" w:beforeAutospacing="0" w:after="0" w:afterAutospacing="0"/>
+                          <w:jc w:val="center"/>
+                          <w:rPr>
+                            <w:rFonts w:asciiTheme="minorHAnsi" w:hAnsiTheme="minorHAnsi" w:cstheme="minorHAnsi"/>
+                          </w:rPr>
+                        </w:pPr>
+                        <w:r>
+                          <w:rPr>
+                            <w:rFonts w:asciiTheme="minorHAnsi" w:eastAsia="Times New Roman" w:hAnsiTheme="minorHAnsi" w:cstheme="minorHAnsi"/>
+                            <w:sz w:val="16"/>
+                            <w:szCs w:val="16"/>
+                          </w:rPr>
+                          <w:t>AI Thread</w:t>
+                        </w:r>
+                      </w:p>
+                    </w:txbxContent>
+                  </v:textbox>
+                </v:shape>
+                <v:shape id="Text Box 13" o:spid="_x0000_s1061" type="#_x0000_t202" style="position:absolute;left:17145;top:876;width:6852;height:1511;visibility:visible;mso-wrap-style:square;v-text-anchor:middle" o:gfxdata="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" fillcolor="black [3200]" strokecolor="black [1600]" strokeweight="2pt">
+                  <v:textbox inset="0,0,0,0">
+                    <w:txbxContent>
+                      <w:p>
+                        <w:pPr>
+                          <w:pStyle w:val="NormalWeb"/>
+                          <w:spacing w:before="0" w:beforeAutospacing="0" w:after="0" w:afterAutospacing="0"/>
+                          <w:jc w:val="center"/>
+                          <w:rPr>
+                            <w:rFonts w:asciiTheme="minorHAnsi" w:hAnsiTheme="minorHAnsi" w:cstheme="minorHAnsi"/>
+                          </w:rPr>
+                        </w:pPr>
+                        <w:r>
+                          <w:rPr>
+                            <w:rFonts w:asciiTheme="minorHAnsi" w:eastAsia="Times New Roman" w:hAnsiTheme="minorHAnsi" w:cstheme="minorHAnsi"/>
+                            <w:sz w:val="16"/>
+                            <w:szCs w:val="16"/>
+                          </w:rPr>
+                          <w:t>Net</w:t>
+                        </w:r>
+                        <w:r>
+                          <w:rPr>
+                            <w:rFonts w:asciiTheme="minorHAnsi" w:eastAsia="Times New Roman" w:hAnsiTheme="minorHAnsi" w:cstheme="minorHAnsi"/>
+                            <w:sz w:val="16"/>
+                            <w:szCs w:val="16"/>
+                          </w:rPr>
+                          <w:t xml:space="preserve"> Thread</w:t>
+                        </w:r>
+                      </w:p>
+                    </w:txbxContent>
+                  </v:textbox>
+                </v:shape>
+                <v:shape id="Straight Arrow Connector 24" o:spid="_x0000_s1062" type="#_x0000_t32" style="position:absolute;left:4565;top:2391;width:7;height:1914;flip:x;visibility:visible;mso-wrap-style:square" o:connectortype="straight" o:gfxdata="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" strokecolor="black [3040]" strokeweight=".5pt">
+                  <v:stroke endarrow="block"/>
+                </v:shape>
+                <v:shape id="Straight Arrow Connector 25" o:spid="_x0000_s1063" type="#_x0000_t32" style="position:absolute;left:12541;top:2387;width:32;height:3041;visibility:visible;mso-wrap-style:square" o:connectortype="straight" o:gfxdata="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" strokecolor="black [3040]" strokeweight=".5pt">
+                  <v:stroke endarrow="block"/>
+                </v:shape>
+                <v:shape id="Straight Arrow Connector 27" o:spid="_x0000_s1064" type="#_x0000_t32" style="position:absolute;left:20570;top:2387;width:1;height:3054;flip:x;visibility:visible;mso-wrap-style:square" o:connectortype="straight" o:gfxdata="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" strokecolor="black [3040]" strokeweight=".5pt">
+                  <v:stroke endarrow="block"/>
+                </v:shape>
+                <v:shape id="Straight Arrow Connector 28" o:spid="_x0000_s1065" type="#_x0000_t32" style="position:absolute;left:4572;top:18016;width:3;height:6870;visibility:visible;mso-wrap-style:square" o:connectortype="straight" o:gfxdata="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" strokecolor="black [3040]" strokeweight=".5pt">
+                  <v:stroke endarrow="block"/>
+                </v:shape>
+                <v:shape id="Straight Arrow Connector 29" o:spid="_x0000_s1066" type="#_x0000_t32" style="position:absolute;left:46863;top:20273;width:1140;height:3426;visibility:visible;mso-wrap-style:square" o:connectortype="straight" o:gfxdata="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" strokecolor="black [3040]" strokeweight=".5pt">
+                  <v:stroke endarrow="block"/>
+                </v:shape>
+                <v:shape id="Straight Arrow Connector 30" o:spid="_x0000_s1067" type="#_x0000_t32" style="position:absolute;left:56003;top:23671;width:0;height:4572;visibility:visible;mso-wrap-style:square" o:connectortype="straight" o:gfxdata="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" strokecolor="black [3040]" strokeweight=".5pt">
+                  <v:stroke endarrow="block"/>
+                </v:shape>
+                <v:shapetype id="_x0000_t4" coordsize="21600,21600" o:spt="4" path="m10800,l,10800,10800,21600,21600,10800xe">
+                  <v:stroke joinstyle="miter"/>
+                  <v:path gradientshapeok="t" o:connecttype="rect" textboxrect="5400,5400,16200,16200"/>
+                </v:shapetype>
+                <v:shape id="Diamond 224" o:spid="_x0000_s1068" type="#_x0000_t4" style="position:absolute;left:9144;top:15730;width:6851;height:4554;visibility:visible;mso-wrap-style:square;v-text-anchor:middle" o:gfxdata="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" fillcolor="white [3201]" strokecolor="black [3200]" strokeweight=".5pt">
+                  <v:textbox inset="0,0,0,0">
+                    <w:txbxContent>
+                      <w:p>
+                        <w:pPr>
+                          <w:pStyle w:val="NoSpacing"/>
+                          <w:jc w:val="center"/>
+                          <w:rPr>
+                            <w:sz w:val="12"/>
+                          </w:rPr>
+                        </w:pPr>
+                        <w:proofErr w:type="gramStart"/>
+                        <w:r>
+                          <w:rPr>
+                            <w:sz w:val="12"/>
+                          </w:rPr>
+                          <w:t>Net Sync Done</w:t>
+                        </w:r>
+                        <w:r>
+                          <w:rPr>
+                            <w:sz w:val="12"/>
+                          </w:rPr>
+                          <w:t>?</w:t>
+                        </w:r>
+                        <w:proofErr w:type="gramEnd"/>
+                      </w:p>
+                    </w:txbxContent>
+                  </v:textbox>
+                </v:shape>
+                <v:shape id="Text Box 13" o:spid="_x0000_s1069" type="#_x0000_t202" style="position:absolute;left:43434;top:15702;width:4560;height:2278;visibility:visible;mso-wrap-style:square;v-text-anchor:middle" o:gfxdata="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" fillcolor="white [3201]" strokeweight=".5pt">
+                  <v:textbox inset="0,0,0,0">
+                    <w:txbxContent>
+                      <w:p>
+                        <w:pPr>
+                          <w:pStyle w:val="NormalWeb"/>
+                          <w:spacing w:before="0" w:beforeAutospacing="0" w:after="0" w:afterAutospacing="0"/>
+                          <w:jc w:val="center"/>
+                        </w:pPr>
+                        <w:r>
+                          <w:rPr>
+                            <w:rFonts w:eastAsia="Times New Roman"/>
+                            <w:sz w:val="12"/>
+                            <w:szCs w:val="12"/>
+                          </w:rPr>
+                          <w:t>Update</w:t>
+                        </w:r>
+                      </w:p>
+                    </w:txbxContent>
+                  </v:textbox>
+                </v:shape>
+                <v:shape id="Diamond 175" o:spid="_x0000_s1070" type="#_x0000_t4" style="position:absolute;left:15994;top:5426;width:9152;height:6830;visibility:visible;mso-wrap-style:square;v-text-anchor:middle" o:gfxdata="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" fillcolor="white [3201]" strokecolor="black [3200]" strokeweight=".5pt">
+                  <v:textbox inset="0,0,0,0">
+                    <w:txbxContent>
+                      <w:p>
+                        <w:pPr>
+                          <w:pStyle w:val="NormalWeb"/>
+                          <w:spacing w:before="0" w:beforeAutospacing="0" w:after="0" w:afterAutospacing="0"/>
+                          <w:jc w:val="center"/>
+                          <w:rPr>
+                            <w:rFonts w:eastAsia="Times New Roman"/>
+                            <w:sz w:val="12"/>
+                            <w:szCs w:val="12"/>
+                          </w:rPr>
+                        </w:pPr>
+                        <w:r>
+                          <w:rPr>
+                            <w:rFonts w:eastAsia="Times New Roman"/>
+                            <w:sz w:val="12"/>
+                            <w:szCs w:val="12"/>
+                          </w:rPr>
+                          <w:t xml:space="preserve">Has Sync </w:t>
+                        </w:r>
+                      </w:p>
+                      <w:p>
+                        <w:pPr>
+                          <w:pStyle w:val="NormalWeb"/>
+                          <w:spacing w:before="0" w:beforeAutospacing="0" w:after="0" w:afterAutospacing="0"/>
+                          <w:jc w:val="center"/>
+                        </w:pPr>
+                        <w:r>
+                          <w:rPr>
+                            <w:rFonts w:eastAsia="Times New Roman"/>
+                            <w:sz w:val="12"/>
+                            <w:szCs w:val="12"/>
+                          </w:rPr>
+                          <w:t xml:space="preserve">&amp; Physics </w:t>
+                        </w:r>
+                        <w:proofErr w:type="gramStart"/>
+                        <w:r>
+                          <w:rPr>
+                            <w:rFonts w:eastAsia="Times New Roman"/>
+                            <w:sz w:val="12"/>
+                            <w:szCs w:val="12"/>
+                          </w:rPr>
+                          <w:t>Ready  &amp;</w:t>
+                        </w:r>
+                        <w:proofErr w:type="gramEnd"/>
+                        <w:r>
+                          <w:rPr>
+                            <w:rFonts w:eastAsia="Times New Roman"/>
+                            <w:sz w:val="12"/>
+                            <w:szCs w:val="12"/>
+                          </w:rPr>
+                          <w:t xml:space="preserve"> AI Ready</w:t>
+                        </w:r>
+                      </w:p>
+                    </w:txbxContent>
+                  </v:textbox>
+                </v:shape>
+                <v:shape id="Text Box 13" o:spid="_x0000_s1071" type="#_x0000_t202" style="position:absolute;left:26289;top:16871;width:4559;height:2255;visibility:visible;mso-wrap-style:square;v-text-anchor:middle" o:gfxdata="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" fillcolor="white [3201]" strokeweight=".5pt">
+                  <v:textbox inset="0,0,0,0">
+                    <w:txbxContent>
+                      <w:p>
+                        <w:pPr>
+                          <w:pStyle w:val="NormalWeb"/>
+                          <w:spacing w:before="0" w:beforeAutospacing="0" w:after="0" w:afterAutospacing="0"/>
+                          <w:jc w:val="center"/>
+                          <w:rPr>
+                            <w:rFonts w:eastAsia="Times New Roman"/>
+                            <w:sz w:val="12"/>
+                            <w:szCs w:val="12"/>
+                          </w:rPr>
+                        </w:pPr>
+                        <w:r>
+                          <w:rPr>
+                            <w:rFonts w:eastAsia="Times New Roman"/>
+                            <w:sz w:val="12"/>
+                            <w:szCs w:val="12"/>
+                          </w:rPr>
+                          <w:t>Start Next</w:t>
+                        </w:r>
+                      </w:p>
+                      <w:p>
+                        <w:pPr>
+                          <w:pStyle w:val="NormalWeb"/>
+                          <w:spacing w:before="0" w:beforeAutospacing="0" w:after="0" w:afterAutospacing="0"/>
+                          <w:jc w:val="center"/>
+                        </w:pPr>
+                        <w:r>
+                          <w:rPr>
+                            <w:rFonts w:eastAsia="Times New Roman"/>
+                            <w:sz w:val="12"/>
+                            <w:szCs w:val="12"/>
+                          </w:rPr>
+                          <w:t>Lock Step</w:t>
+                        </w:r>
+                      </w:p>
+                    </w:txbxContent>
+                  </v:textbox>
+                </v:shape>
+                <w10:anchorlock/>
+              </v:group>
+            </w:pict>
+          </mc:Fallback>
+        </mc:AlternateContent>
+      </w:r>
+    </w:p>
+    <w:p>
+      <w:pPr>
+        <w:rPr>
+          <w:lang w:val="en-AU"/>
+        </w:rPr>
+      </w:pPr>
+    </w:p>
+    <w:p>
+      <w:pPr>
+        <w:rPr>
+          <w:lang w:val="en-AU"/>
+        </w:rPr>
+      </w:pPr>
+    </w:p>
+    <w:p>
+      <w:pPr>
         <w:tabs>
           <w:tab w:val="left" w:pos="6023"/>
         </w:tabs>
@@ -5916,6 +7671,8 @@
                                     <w:r>
                                       <w:t>+Z</w:t>
                                     </w:r>
+                                    <w:bookmarkStart w:id="8" w:name="_GoBack"/>
+                                    <w:bookmarkEnd w:id="8"/>
                                   </w:p>
                                 </w:txbxContent>
                               </wps:txbx>
@@ -6046,35 +7803,37 @@
                 </mc:Choice>
                 <mc:Fallback>
                   <w:pict>
-                    <v:group id="Canvas 1" o:spid="_x0000_s1047" editas="canvas" style="width:196.1pt;height:171.4pt;mso-position-horizontal-relative:char;mso-position-vertical-relative:line" coordsize="24904,21767" o:gfxdata="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">
-                      <v:shape id="_x0000_s1048" type="#_x0000_t75" style="position:absolute;width:24904;height:21767;visibility:visible;mso-wrap-style:square">
+                    <v:group id="Canvas 1" o:spid="_x0000_s1072" editas="canvas" style="width:196.1pt;height:171.4pt;mso-position-horizontal-relative:char;mso-position-vertical-relative:line" coordsize="24904,21767" o:gfxdata="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">
+                      <v:shape id="_x0000_s1073" type="#_x0000_t75" style="position:absolute;width:24904;height:21767;visibility:visible;mso-wrap-style:square">
                         <v:fill o:detectmouseclick="t"/>
                         <v:path o:connecttype="none"/>
                       </v:shape>
-                      <v:shape id="Straight Arrow Connector 2" o:spid="_x0000_s1049" type="#_x0000_t32" style="position:absolute;left:10435;top:1905;width:0;height:19059;flip:y;visibility:visible;mso-wrap-style:square" o:connectortype="straight" o:gfxdata="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" strokecolor="black [3200]" strokeweight="2pt">
+                      <v:shape id="Straight Arrow Connector 2" o:spid="_x0000_s1074" type="#_x0000_t32" style="position:absolute;left:10435;top:1905;width:0;height:19059;flip:y;visibility:visible;mso-wrap-style:square" o:connectortype="straight" o:gfxdata="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" strokecolor="black [3200]" strokeweight="2pt">
                         <v:stroke endarrow="open"/>
                         <v:shadow on="t" color="black" opacity="24903f" origin=",.5" offset="0,.55556mm"/>
                       </v:shape>
-                      <v:shape id="Straight Arrow Connector 3" o:spid="_x0000_s1050" type="#_x0000_t32" style="position:absolute;left:905;top:11434;width:19060;height:0;visibility:visible;mso-wrap-style:square" o:connectortype="straight" o:gfxdata="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" strokecolor="black [3200]" strokeweight="2pt">
+                      <v:shape id="Straight Arrow Connector 3" o:spid="_x0000_s1075" type="#_x0000_t32" style="position:absolute;left:905;top:11434;width:19060;height:0;visibility:visible;mso-wrap-style:square" o:connectortype="straight" o:gfxdata="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" strokecolor="black [3200]" strokeweight="2pt">
                         <v:stroke endarrow="open"/>
                         <v:shadow on="t" color="black" opacity="24903f" origin=",.5" offset="0,.55556mm"/>
                       </v:shape>
-                      <v:shape id="Straight Arrow Connector 4" o:spid="_x0000_s1051" type="#_x0000_t32" style="position:absolute;left:3696;top:4696;width:13477;height:13477;flip:x;visibility:visible;mso-wrap-style:square" o:connectortype="straight" o:gfxdata="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" strokecolor="black [3200]" strokeweight="2pt">
+                      <v:shape id="Straight Arrow Connector 4" o:spid="_x0000_s1076" type="#_x0000_t32" style="position:absolute;left:3696;top:4696;width:13477;height:13477;flip:x;visibility:visible;mso-wrap-style:square" o:connectortype="straight" o:gfxdata="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" strokecolor="black [3200]" strokeweight="2pt">
                         <v:stroke endarrow="open"/>
                         <v:shadow on="t" color="black" opacity="24903f" origin=",.5" offset="0,.55556mm"/>
                       </v:shape>
-                      <v:shape id="Text Box 5" o:spid="_x0000_s1052" type="#_x0000_t202" style="position:absolute;left:1800;top:17832;width:3244;height:2540;visibility:visible;mso-wrap-style:none;v-text-anchor:top" o:gfxdata="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" filled="f" stroked="f" strokeweight=".5pt">
+                      <v:shape id="Text Box 5" o:spid="_x0000_s1077" type="#_x0000_t202" style="position:absolute;left:1800;top:17832;width:3244;height:2540;visibility:visible;mso-wrap-style:none;v-text-anchor:top" o:gfxdata="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" filled="f" stroked="f" strokeweight=".5pt">
                         <v:textbox>
                           <w:txbxContent>
                             <w:p>
                               <w:r>
                                 <w:t>+Z</w:t>
                               </w:r>
+                              <w:bookmarkStart w:id="9" w:name="_GoBack"/>
+                              <w:bookmarkEnd w:id="9"/>
                             </w:p>
                           </w:txbxContent>
                         </v:textbox>
                       </v:shape>
-                      <v:shape id="Text Box 5" o:spid="_x0000_s1053" type="#_x0000_t202" style="position:absolute;left:19965;top:10394;width:3689;height:2540;visibility:visible;mso-wrap-style:none;v-text-anchor:top" o:gfxdata="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" filled="f" stroked="f" strokeweight=".5pt">
+                      <v:shape id="Text Box 5" o:spid="_x0000_s1078" type="#_x0000_t202" style="position:absolute;left:19965;top:10394;width:3689;height:2540;visibility:visible;mso-wrap-style:none;v-text-anchor:top" o:gfxdata="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" filled="f" stroked="f" strokeweight=".5pt">
                         <v:textbox>
                           <w:txbxContent>
                             <w:p>
@@ -6094,7 +7853,7 @@
                           </w:txbxContent>
                         </v:textbox>
                       </v:shape>
-                      <v:shape id="Text Box 5" o:spid="_x0000_s1054" type="#_x0000_t202" style="position:absolute;left:8965;top:25;width:3689;height:2540;visibility:visible;mso-wrap-style:none;v-text-anchor:top" o:gfxdata="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" filled="f" stroked="f" strokeweight=".5pt">
+                      <v:shape id="Text Box 5" o:spid="_x0000_s1079" type="#_x0000_t202" style="position:absolute;left:8965;top:25;width:3689;height:2540;visibility:visible;mso-wrap-style:none;v-text-anchor:top" o:gfxdata="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" filled="f" stroked="f" strokeweight=".5pt">
                         <v:textbox>
                           <w:txbxContent>
                             <w:p>
@@ -6512,14 +8271,14 @@
           <w:lang w:val="en-AU"/>
         </w:rPr>
       </w:pPr>
-      <w:bookmarkStart w:id="8" w:name="_Toc509089353"/>
+      <w:bookmarkStart w:id="10" w:name="_Toc509089353"/>
       <w:r>
         <w:rPr>
           <w:lang w:val="en-AU"/>
         </w:rPr>
         <w:t>Vectors</w:t>
       </w:r>
-      <w:bookmarkEnd w:id="8"/>
+      <w:bookmarkEnd w:id="10"/>
     </w:p>
     <w:p>
       <w:pPr>
@@ -10265,14 +12024,14 @@
           <w:lang w:val="en-AU"/>
         </w:rPr>
       </w:pPr>
-      <w:bookmarkStart w:id="9" w:name="_Toc509089354"/>
+      <w:bookmarkStart w:id="11" w:name="_Toc509089354"/>
       <w:r>
         <w:rPr>
           <w:lang w:val="en-AU"/>
         </w:rPr>
         <w:t>Matrices</w:t>
       </w:r>
-      <w:bookmarkEnd w:id="9"/>
+      <w:bookmarkEnd w:id="11"/>
     </w:p>
     <w:p>
       <w:pPr>
@@ -10409,7 +12168,7 @@
           <w:lang w:val="en-AU"/>
         </w:rPr>
       </w:pPr>
-      <w:bookmarkStart w:id="10" w:name="_Toc509089355"/>
+      <w:bookmarkStart w:id="12" w:name="_Toc509089355"/>
       <w:r>
         <w:rPr>
           <w:lang w:val="en-AU"/>
@@ -10422,7 +12181,7 @@
         </w:rPr>
         <w:t>Graphics Module</w:t>
       </w:r>
-      <w:bookmarkEnd w:id="10"/>
+      <w:bookmarkEnd w:id="12"/>
     </w:p>
     <w:p>
       <w:pPr>
@@ -10457,7 +12216,7 @@
           <w:lang w:val="en-AU"/>
         </w:rPr>
       </w:pPr>
-      <w:bookmarkStart w:id="11" w:name="_Toc509089356"/>
+      <w:bookmarkStart w:id="13" w:name="_Toc509089356"/>
       <w:r>
         <w:rPr>
           <w:lang w:val="en-AU"/>
@@ -10465,7 +12224,7 @@
         <w:lastRenderedPageBreak/>
         <w:t>Important Classes</w:t>
       </w:r>
-      <w:bookmarkEnd w:id="11"/>
+      <w:bookmarkEnd w:id="13"/>
     </w:p>
     <w:p>
       <w:pPr>
@@ -11205,14 +12964,14 @@
           <w:lang w:val="en-AU"/>
         </w:rPr>
       </w:pPr>
-      <w:bookmarkStart w:id="12" w:name="_Toc509089357"/>
+      <w:bookmarkStart w:id="14" w:name="_Toc509089357"/>
       <w:r>
         <w:rPr>
           <w:lang w:val="en-AU"/>
         </w:rPr>
         <w:t>Level of Detail (LOD)</w:t>
       </w:r>
-      <w:bookmarkEnd w:id="12"/>
+      <w:bookmarkEnd w:id="14"/>
     </w:p>
     <w:p>
       <w:pPr>
@@ -11617,14 +13376,14 @@
           <w:lang w:val="en-AU"/>
         </w:rPr>
       </w:pPr>
-      <w:bookmarkStart w:id="13" w:name="_Toc509089358"/>
+      <w:bookmarkStart w:id="15" w:name="_Toc509089358"/>
       <w:r>
         <w:rPr>
           <w:lang w:val="en-AU"/>
         </w:rPr>
         <w:t>Visibility Calculation</w:t>
       </w:r>
-      <w:bookmarkEnd w:id="13"/>
+      <w:bookmarkEnd w:id="15"/>
     </w:p>
     <w:p>
       <w:pPr>
@@ -11764,7 +13523,7 @@
           <w:lang w:val="en-AU"/>
         </w:rPr>
       </w:pPr>
-      <w:bookmarkStart w:id="14" w:name="_Toc509089359"/>
+      <w:bookmarkStart w:id="16" w:name="_Toc509089359"/>
       <w:r>
         <w:rPr>
           <w:lang w:val="en-AU"/>
@@ -11772,7 +13531,7 @@
         <w:lastRenderedPageBreak/>
         <w:t>Frustum Culling</w:t>
       </w:r>
-      <w:bookmarkEnd w:id="14"/>
+      <w:bookmarkEnd w:id="16"/>
     </w:p>
     <w:p>
       <w:pPr>
@@ -11944,14 +13703,14 @@
           <w:lang w:val="en-AU"/>
         </w:rPr>
       </w:pPr>
-      <w:bookmarkStart w:id="15" w:name="_Toc509089360"/>
+      <w:bookmarkStart w:id="17" w:name="_Toc509089360"/>
       <w:r>
         <w:rPr>
           <w:lang w:val="en-AU"/>
         </w:rPr>
         <w:t>Occlusion Culling</w:t>
       </w:r>
-      <w:bookmarkEnd w:id="15"/>
+      <w:bookmarkEnd w:id="17"/>
     </w:p>
     <w:p>
       <w:pPr>
@@ -12181,14 +13940,14 @@
           <w:lang w:val="en-AU"/>
         </w:rPr>
       </w:pPr>
-      <w:bookmarkStart w:id="16" w:name="_Toc509089361"/>
+      <w:bookmarkStart w:id="18" w:name="_Toc509089361"/>
       <w:r>
         <w:rPr>
           <w:lang w:val="en-AU"/>
         </w:rPr>
         <w:t>Important Classes</w:t>
       </w:r>
-      <w:bookmarkEnd w:id="16"/>
+      <w:bookmarkEnd w:id="18"/>
     </w:p>
     <w:p>
       <w:pPr>
@@ -12305,14 +14064,14 @@
           <w:lang w:val="en-AU"/>
         </w:rPr>
       </w:pPr>
-      <w:bookmarkStart w:id="17" w:name="_Toc509089362"/>
+      <w:bookmarkStart w:id="19" w:name="_Toc509089362"/>
       <w:r>
         <w:rPr>
           <w:lang w:val="en-AU"/>
         </w:rPr>
         <w:t>Best Practices</w:t>
       </w:r>
-      <w:bookmarkEnd w:id="17"/>
+      <w:bookmarkEnd w:id="19"/>
     </w:p>
     <w:p>
       <w:pPr>
@@ -14538,7 +16297,7 @@
           <w:lang w:val="en-AU"/>
         </w:rPr>
       </w:pPr>
-      <w:bookmarkStart w:id="18" w:name="_Toc509089363"/>
+      <w:bookmarkStart w:id="20" w:name="_Toc509089363"/>
       <w:r>
         <w:rPr>
           <w:lang w:val="en-AU"/>
@@ -14546,7 +16305,7 @@
         <w:lastRenderedPageBreak/>
         <w:t>Mesh Generators</w:t>
       </w:r>
-      <w:bookmarkEnd w:id="18"/>
+      <w:bookmarkEnd w:id="20"/>
     </w:p>
     <w:p>
       <w:pPr>
@@ -15586,48 +17345,48 @@
                 </mc:Choice>
                 <mc:Fallback>
                   <w:pict>
-                    <v:group id="Canvas 236" o:spid="_x0000_s1055" editas="canvas" style="width:133.3pt;height:134.5pt;mso-position-horizontal-relative:char;mso-position-vertical-relative:line" coordsize="16929,17081" o:gfxdata="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">
-                      <v:shape id="_x0000_s1056" type="#_x0000_t75" style="position:absolute;width:16929;height:17081;visibility:visible;mso-wrap-style:square">
+                    <v:group id="Canvas 236" o:spid="_x0000_s1080" editas="canvas" style="width:133.3pt;height:134.5pt;mso-position-horizontal-relative:char;mso-position-vertical-relative:line" coordsize="16929,17081" o:gfxdata="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">
+                      <v:shape id="_x0000_s1081" type="#_x0000_t75" style="position:absolute;width:16929;height:17081;visibility:visible;mso-wrap-style:square">
                         <v:fill o:detectmouseclick="t"/>
                         <v:path o:connecttype="none"/>
                       </v:shape>
-                      <v:rect id="Rectangle 237" o:spid="_x0000_s1057" style="position:absolute;left:594;top:883;width:13709;height:13754;visibility:visible;mso-wrap-style:square;v-text-anchor:middle" o:gfxdata="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" fillcolor="white [3201]" strokecolor="black [3213]" strokeweight="1pt"/>
-                      <v:line id="Straight Connector 238" o:spid="_x0000_s1058" style="position:absolute;visibility:visible;mso-wrap-style:square" from="5166,908" to="5166,14637" o:connectortype="straight" o:gfxdata="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" strokecolor="black [3200]" strokeweight="2pt">
+                      <v:rect id="Rectangle 237" o:spid="_x0000_s1082" style="position:absolute;left:594;top:883;width:13709;height:13754;visibility:visible;mso-wrap-style:square;v-text-anchor:middle" o:gfxdata="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" fillcolor="white [3201]" strokecolor="black [3213]" strokeweight="1pt"/>
+                      <v:line id="Straight Connector 238" o:spid="_x0000_s1083" style="position:absolute;visibility:visible;mso-wrap-style:square" from="5166,908" to="5166,14637" o:connectortype="straight" o:gfxdata="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" strokecolor="black [3200]" strokeweight="2pt">
                         <v:shadow on="t" color="black" opacity="24903f" origin=",.5" offset="0,.55556mm"/>
                       </v:line>
-                      <v:line id="Straight Connector 239" o:spid="_x0000_s1059" style="position:absolute;visibility:visible;mso-wrap-style:square" from="9738,883" to="9738,14637" o:connectortype="straight" o:gfxdata="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" strokecolor="black [3200]" strokeweight="2pt">
+                      <v:line id="Straight Connector 239" o:spid="_x0000_s1084" style="position:absolute;visibility:visible;mso-wrap-style:square" from="9738,883" to="9738,14637" o:connectortype="straight" o:gfxdata="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" strokecolor="black [3200]" strokeweight="2pt">
                         <v:shadow on="t" color="black" opacity="24903f" origin=",.5" offset="0,.55556mm"/>
                       </v:line>
-                      <v:line id="Straight Connector 240" o:spid="_x0000_s1060" style="position:absolute;visibility:visible;mso-wrap-style:square" from="594,5480" to="14303,5480" o:connectortype="straight" o:gfxdata="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" strokecolor="black [3200]" strokeweight="2pt">
+                      <v:line id="Straight Connector 240" o:spid="_x0000_s1085" style="position:absolute;visibility:visible;mso-wrap-style:square" from="594,5480" to="14303,5480" o:connectortype="straight" o:gfxdata="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" strokecolor="black [3200]" strokeweight="2pt">
                         <v:shadow on="t" color="black" opacity="24903f" origin=",.5" offset="0,.55556mm"/>
                       </v:line>
-                      <v:line id="Straight Connector 241" o:spid="_x0000_s1061" style="position:absolute;visibility:visible;mso-wrap-style:square" from="594,10052" to="14297,10052" o:connectortype="straight" o:gfxdata="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" strokecolor="black [3200]" strokeweight="2pt">
+                      <v:line id="Straight Connector 241" o:spid="_x0000_s1086" style="position:absolute;visibility:visible;mso-wrap-style:square" from="594,10052" to="14297,10052" o:connectortype="straight" o:gfxdata="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" strokecolor="black [3200]" strokeweight="2pt">
                         <v:shadow on="t" color="black" opacity="24903f" origin=",.5" offset="0,.55556mm"/>
                       </v:line>
-                      <v:line id="Straight Connector 242" o:spid="_x0000_s1062" style="position:absolute;visibility:visible;mso-wrap-style:square" from="2880,908" to="2880,14637" o:connectortype="straight" o:gfxdata="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" strokecolor="black [3200]" strokeweight="2pt">
+                      <v:line id="Straight Connector 242" o:spid="_x0000_s1087" style="position:absolute;visibility:visible;mso-wrap-style:square" from="2880,908" to="2880,14637" o:connectortype="straight" o:gfxdata="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" strokecolor="black [3200]" strokeweight="2pt">
                         <v:shadow on="t" color="black" opacity="24903f" origin=",.5" offset="0,.55556mm"/>
                       </v:line>
-                      <v:line id="Straight Connector 243" o:spid="_x0000_s1063" style="position:absolute;visibility:visible;mso-wrap-style:square" from="7452,851" to="7452,14580" o:connectortype="straight" o:gfxdata="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" strokecolor="black [3200]" strokeweight="2pt">
+                      <v:line id="Straight Connector 243" o:spid="_x0000_s1088" style="position:absolute;visibility:visible;mso-wrap-style:square" from="7452,851" to="7452,14580" o:connectortype="straight" o:gfxdata="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" strokecolor="black [3200]" strokeweight="2pt">
                         <v:shadow on="t" color="black" opacity="24903f" origin=",.5" offset="0,.55556mm"/>
                       </v:line>
-                      <v:line id="Straight Connector 244" o:spid="_x0000_s1064" style="position:absolute;visibility:visible;mso-wrap-style:square" from="12024,908" to="12024,14637" o:connectortype="straight" o:gfxdata="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" strokecolor="black [3200]" strokeweight="2pt">
+                      <v:line id="Straight Connector 244" o:spid="_x0000_s1089" style="position:absolute;visibility:visible;mso-wrap-style:square" from="12024,908" to="12024,14637" o:connectortype="straight" o:gfxdata="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" strokecolor="black [3200]" strokeweight="2pt">
                         <v:shadow on="t" color="black" opacity="24903f" origin=",.5" offset="0,.55556mm"/>
                       </v:line>
-                      <v:line id="Straight Connector 245" o:spid="_x0000_s1065" style="position:absolute;flip:y;visibility:visible;mso-wrap-style:square" from="7445,825" to="14297,14637" o:connectortype="straight" o:gfxdata="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" strokecolor="black [3040]"/>
-                      <v:line id="Straight Connector 246" o:spid="_x0000_s1066" style="position:absolute;flip:y;visibility:visible;mso-wrap-style:square" from="5172,908" to="12024,14592" o:connectortype="straight" o:gfxdata="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" strokecolor="black [3040]"/>
-                      <v:line id="Straight Connector 247" o:spid="_x0000_s1067" style="position:absolute;flip:y;visibility:visible;mso-wrap-style:square" from="2880,883" to="9719,14580" o:connectortype="straight" o:gfxdata="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" strokecolor="black [3040]"/>
-                      <v:line id="Straight Connector 248" o:spid="_x0000_s1068" style="position:absolute;flip:y;visibility:visible;mso-wrap-style:square" from="600,883" to="7445,14580" o:connectortype="straight" o:gfxdata="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" strokecolor="black [3040]"/>
-                      <v:line id="Straight Connector 249" o:spid="_x0000_s1069" style="position:absolute;flip:y;visibility:visible;mso-wrap-style:square" from="600,883" to="5166,10020" o:connectortype="straight" o:gfxdata="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" strokecolor="black [3040]"/>
-                      <v:line id="Straight Connector 250" o:spid="_x0000_s1070" style="position:absolute;flip:y;visibility:visible;mso-wrap-style:square" from="9744,5480" to="14303,14637" o:connectortype="straight" o:gfxdata="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" strokecolor="black [3040]"/>
-                      <v:line id="Straight Connector 251" o:spid="_x0000_s1071" style="position:absolute;flip:y;visibility:visible;mso-wrap-style:square" from="600,908" to="2880,5474" o:connectortype="straight" o:gfxdata="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" strokecolor="black [3040]"/>
-                      <v:line id="Straight Connector 252" o:spid="_x0000_s1072" style="position:absolute;flip:y;visibility:visible;mso-wrap-style:square" from="12024,10027" to="14291,14637" o:connectortype="straight" o:gfxdata="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" strokecolor="black [3040]"/>
-                      <v:shape id="Straight Arrow Connector 253" o:spid="_x0000_s1073" type="#_x0000_t32" style="position:absolute;left:1737;top:15767;width:11430;height:0;visibility:visible;mso-wrap-style:square" o:connectortype="straight" o:gfxdata="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" strokecolor="red">
+                      <v:line id="Straight Connector 245" o:spid="_x0000_s1090" style="position:absolute;flip:y;visibility:visible;mso-wrap-style:square" from="7445,825" to="14297,14637" o:connectortype="straight" o:gfxdata="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" strokecolor="black [3040]"/>
+                      <v:line id="Straight Connector 246" o:spid="_x0000_s1091" style="position:absolute;flip:y;visibility:visible;mso-wrap-style:square" from="5172,908" to="12024,14592" o:connectortype="straight" o:gfxdata="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" strokecolor="black [3040]"/>
+                      <v:line id="Straight Connector 247" o:spid="_x0000_s1092" style="position:absolute;flip:y;visibility:visible;mso-wrap-style:square" from="2880,883" to="9719,14580" o:connectortype="straight" o:gfxdata="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" strokecolor="black [3040]"/>
+                      <v:line id="Straight Connector 248" o:spid="_x0000_s1093" style="position:absolute;flip:y;visibility:visible;mso-wrap-style:square" from="600,883" to="7445,14580" o:connectortype="straight" o:gfxdata="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" strokecolor="black [3040]"/>
+                      <v:line id="Straight Connector 249" o:spid="_x0000_s1094" style="position:absolute;flip:y;visibility:visible;mso-wrap-style:square" from="600,883" to="5166,10020" o:connectortype="straight" o:gfxdata="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" strokecolor="black [3040]"/>
+                      <v:line id="Straight Connector 250" o:spid="_x0000_s1095" style="position:absolute;flip:y;visibility:visible;mso-wrap-style:square" from="9744,5480" to="14303,14637" o:connectortype="straight" o:gfxdata="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" strokecolor="black [3040]"/>
+                      <v:line id="Straight Connector 251" o:spid="_x0000_s1096" style="position:absolute;flip:y;visibility:visible;mso-wrap-style:square" from="600,908" to="2880,5474" o:connectortype="straight" o:gfxdata="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" strokecolor="black [3040]"/>
+                      <v:line id="Straight Connector 252" o:spid="_x0000_s1097" style="position:absolute;flip:y;visibility:visible;mso-wrap-style:square" from="12024,10027" to="14291,14637" o:connectortype="straight" o:gfxdata="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" strokecolor="black [3040]"/>
+                      <v:shape id="Straight Arrow Connector 253" o:spid="_x0000_s1098" type="#_x0000_t32" style="position:absolute;left:1737;top:15767;width:11430;height:0;visibility:visible;mso-wrap-style:square" o:connectortype="straight" o:gfxdata="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" strokecolor="red">
                         <v:stroke endarrow="open"/>
                       </v:shape>
-                      <v:shape id="Straight Arrow Connector 254" o:spid="_x0000_s1074" type="#_x0000_t32" style="position:absolute;left:15453;top:2051;width:0;height:11424;flip:y;visibility:visible;mso-wrap-style:square" o:connectortype="straight" o:gfxdata="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" strokecolor="red">
+                      <v:shape id="Straight Arrow Connector 254" o:spid="_x0000_s1099" type="#_x0000_t32" style="position:absolute;left:15453;top:2051;width:0;height:11424;flip:y;visibility:visible;mso-wrap-style:square" o:connectortype="straight" o:gfxdata="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" strokecolor="red">
                         <v:stroke endarrow="open"/>
                       </v:shape>
-                      <v:shape id="Text Box 56" o:spid="_x0000_s1075" type="#_x0000_t202" style="position:absolute;left:15827;top:6623;width:800;height:2286;visibility:visible;mso-wrap-style:none;v-text-anchor:top" o:gfxdata="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" fillcolor="white [3212]" stroked="f" strokeweight=".5pt">
+                      <v:shape id="Text Box 56" o:spid="_x0000_s1100" type="#_x0000_t202" style="position:absolute;left:15827;top:6623;width:800;height:2286;visibility:visible;mso-wrap-style:none;v-text-anchor:top" o:gfxdata="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" fillcolor="white [3212]" stroked="f" strokeweight=".5pt">
                         <v:textbox inset="0,0,0,0">
                           <w:txbxContent>
                             <w:p>
@@ -15656,7 +17415,7 @@
                           </w:txbxContent>
                         </v:textbox>
                       </v:shape>
-                      <v:shape id="Text Box 56" o:spid="_x0000_s1076" type="#_x0000_t202" style="position:absolute;left:7026;top:15869;width:1156;height:1663;visibility:visible;mso-wrap-style:none;v-text-anchor:top" o:gfxdata="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" fillcolor="white [3212]" stroked="f" strokeweight=".5pt">
+                      <v:shape id="Text Box 56" o:spid="_x0000_s1101" type="#_x0000_t202" style="position:absolute;left:7026;top:15869;width:1156;height:1663;visibility:visible;mso-wrap-style:none;v-text-anchor:top" o:gfxdata="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" fillcolor="white [3212]" stroked="f" strokeweight=".5pt">
                         <v:textbox inset="0,0,0,0">
                           <w:txbxContent>
                             <w:p>
@@ -15700,7 +17459,7 @@
                 <w:lang w:val="en-AU"/>
               </w:rPr>
             </w:pPr>
-            <w:bookmarkStart w:id="19" w:name="_Ref509016776"/>
+            <w:bookmarkStart w:id="21" w:name="_Ref509016776"/>
             <w:r>
               <w:t xml:space="preserve">Figure </w:t>
             </w:r>
@@ -15725,7 +17484,7 @@
               </w:rPr>
               <w:fldChar w:fldCharType="end"/>
             </w:r>
-            <w:bookmarkEnd w:id="19"/>
+            <w:bookmarkEnd w:id="21"/>
             <w:r>
               <w:t xml:space="preserve"> - Rectangle m</w:t>
             </w:r>
@@ -21326,48 +23085,48 @@
                 </mc:Choice>
                 <mc:Fallback>
                   <w:pict>
-                    <v:group id="Canvas 290" o:spid="_x0000_s1077" editas="canvas" style="width:133.05pt;height:137pt;mso-position-horizontal-relative:char;mso-position-vertical-relative:line" coordsize="16891,17399" o:gfxdata="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">
-                      <v:shape id="_x0000_s1078" type="#_x0000_t75" style="position:absolute;width:16891;height:17399;visibility:visible;mso-wrap-style:square">
+                    <v:group id="Canvas 290" o:spid="_x0000_s1102" editas="canvas" style="width:133.05pt;height:137pt;mso-position-horizontal-relative:char;mso-position-vertical-relative:line" coordsize="16891,17399" o:gfxdata="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">
+                      <v:shape id="_x0000_s1103" type="#_x0000_t75" style="position:absolute;width:16891;height:17399;visibility:visible;mso-wrap-style:square">
                         <v:fill o:detectmouseclick="t"/>
                         <v:path o:connecttype="none"/>
                       </v:shape>
-                      <v:rect id="Rectangle 291" o:spid="_x0000_s1079" style="position:absolute;left:863;top:752;width:13709;height:13748;visibility:visible;mso-wrap-style:square;v-text-anchor:middle" o:gfxdata="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" fillcolor="white [3201]" strokecolor="black [3213]" strokeweight="1pt"/>
-                      <v:line id="Straight Connector 292" o:spid="_x0000_s1080" style="position:absolute;visibility:visible;mso-wrap-style:square" from="5435,777" to="5435,14500" o:connectortype="straight" o:gfxdata="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" strokecolor="black [3200]" strokeweight="2pt">
+                      <v:rect id="Rectangle 291" o:spid="_x0000_s1104" style="position:absolute;left:863;top:752;width:13709;height:13748;visibility:visible;mso-wrap-style:square;v-text-anchor:middle" o:gfxdata="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" fillcolor="white [3201]" strokecolor="black [3213]" strokeweight="1pt"/>
+                      <v:line id="Straight Connector 292" o:spid="_x0000_s1105" style="position:absolute;visibility:visible;mso-wrap-style:square" from="5435,777" to="5435,14500" o:connectortype="straight" o:gfxdata="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" strokecolor="black [3200]" strokeweight="2pt">
                         <v:shadow on="t" color="black" opacity="24903f" origin=",.5" offset="0,.55556mm"/>
                       </v:line>
-                      <v:line id="Straight Connector 293" o:spid="_x0000_s1081" style="position:absolute;visibility:visible;mso-wrap-style:square" from="10007,752" to="10007,14500" o:connectortype="straight" o:gfxdata="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" strokecolor="black [3200]" strokeweight="2pt">
+                      <v:line id="Straight Connector 293" o:spid="_x0000_s1106" style="position:absolute;visibility:visible;mso-wrap-style:square" from="10007,752" to="10007,14500" o:connectortype="straight" o:gfxdata="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" strokecolor="black [3200]" strokeweight="2pt">
                         <v:shadow on="t" color="black" opacity="24903f" origin=",.5" offset="0,.55556mm"/>
                       </v:line>
-                      <v:line id="Straight Connector 294" o:spid="_x0000_s1082" style="position:absolute;visibility:visible;mso-wrap-style:square" from="863,5349" to="14572,5349" o:connectortype="straight" o:gfxdata="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" strokecolor="black [3200]" strokeweight="2pt">
+                      <v:line id="Straight Connector 294" o:spid="_x0000_s1107" style="position:absolute;visibility:visible;mso-wrap-style:square" from="863,5349" to="14572,5349" o:connectortype="straight" o:gfxdata="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" strokecolor="black [3200]" strokeweight="2pt">
                         <v:shadow on="t" color="black" opacity="24903f" origin=",.5" offset="0,.55556mm"/>
                       </v:line>
-                      <v:line id="Straight Connector 295" o:spid="_x0000_s1083" style="position:absolute;visibility:visible;mso-wrap-style:square" from="863,9921" to="14566,9921" o:connectortype="straight" o:gfxdata="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" strokecolor="black [3200]" strokeweight="2pt">
+                      <v:line id="Straight Connector 295" o:spid="_x0000_s1108" style="position:absolute;visibility:visible;mso-wrap-style:square" from="863,9921" to="14566,9921" o:connectortype="straight" o:gfxdata="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" strokecolor="black [3200]" strokeweight="2pt">
                         <v:shadow on="t" color="black" opacity="24903f" origin=",.5" offset="0,.55556mm"/>
                       </v:line>
-                      <v:line id="Straight Connector 296" o:spid="_x0000_s1084" style="position:absolute;visibility:visible;mso-wrap-style:square" from="3149,777" to="3149,14500" o:connectortype="straight" o:gfxdata="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" strokecolor="black [3200]" strokeweight="2pt">
+                      <v:line id="Straight Connector 296" o:spid="_x0000_s1109" style="position:absolute;visibility:visible;mso-wrap-style:square" from="3149,777" to="3149,14500" o:connectortype="straight" o:gfxdata="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" strokecolor="black [3200]" strokeweight="2pt">
                         <v:shadow on="t" color="black" opacity="24903f" origin=",.5" offset="0,.55556mm"/>
                       </v:line>
-                      <v:line id="Straight Connector 297" o:spid="_x0000_s1085" style="position:absolute;visibility:visible;mso-wrap-style:square" from="7721,720" to="7721,14442" o:connectortype="straight" o:gfxdata="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" strokecolor="black [3200]" strokeweight="2pt">
+                      <v:line id="Straight Connector 297" o:spid="_x0000_s1110" style="position:absolute;visibility:visible;mso-wrap-style:square" from="7721,720" to="7721,14442" o:connectortype="straight" o:gfxdata="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" strokecolor="black [3200]" strokeweight="2pt">
                         <v:shadow on="t" color="black" opacity="24903f" origin=",.5" offset="0,.55556mm"/>
                       </v:line>
-                      <v:line id="Straight Connector 298" o:spid="_x0000_s1086" style="position:absolute;visibility:visible;mso-wrap-style:square" from="12293,777" to="12293,14500" o:connectortype="straight" o:gfxdata="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" strokecolor="black [3200]" strokeweight="2pt">
+                      <v:line id="Straight Connector 298" o:spid="_x0000_s1111" style="position:absolute;visibility:visible;mso-wrap-style:square" from="12293,777" to="12293,14500" o:connectortype="straight" o:gfxdata="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" strokecolor="black [3200]" strokeweight="2pt">
                         <v:shadow on="t" color="black" opacity="24903f" origin=",.5" offset="0,.55556mm"/>
                       </v:line>
-                      <v:line id="Straight Connector 299" o:spid="_x0000_s1087" style="position:absolute;flip:y;visibility:visible;mso-wrap-style:square" from="7714,695" to="14566,14500" o:connectortype="straight" o:gfxdata="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" strokecolor="black [3040]"/>
-                      <v:line id="Straight Connector 300" o:spid="_x0000_s1088" style="position:absolute;flip:y;visibility:visible;mso-wrap-style:square" from="5441,777" to="12293,14455" o:connectortype="straight" o:gfxdata="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" strokecolor="black [3040]"/>
-                      <v:line id="Straight Connector 301" o:spid="_x0000_s1089" style="position:absolute;flip:y;visibility:visible;mso-wrap-style:square" from="3149,752" to="9988,14442" o:connectortype="straight" o:gfxdata="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" strokecolor="black [3040]"/>
-                      <v:line id="Straight Connector 302" o:spid="_x0000_s1090" style="position:absolute;flip:y;visibility:visible;mso-wrap-style:square" from="869,752" to="7714,14442" o:connectortype="straight" o:gfxdata="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" strokecolor="black [3040]"/>
-                      <v:line id="Straight Connector 303" o:spid="_x0000_s1091" style="position:absolute;flip:y;visibility:visible;mso-wrap-style:square" from="869,752" to="5435,9883" o:connectortype="straight" o:gfxdata="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" strokecolor="black [3040]"/>
-                      <v:line id="Straight Connector 304" o:spid="_x0000_s1092" style="position:absolute;flip:y;visibility:visible;mso-wrap-style:square" from="10013,5349" to="14572,14500" o:connectortype="straight" o:gfxdata="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" strokecolor="black [3040]"/>
-                      <v:line id="Straight Connector 305" o:spid="_x0000_s1093" style="position:absolute;flip:y;visibility:visible;mso-wrap-style:square" from="869,777" to="3149,5336" o:connectortype="straight" o:gfxdata="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" strokecolor="black [3040]"/>
-                      <v:line id="Straight Connector 306" o:spid="_x0000_s1094" style="position:absolute;flip:y;visibility:visible;mso-wrap-style:square" from="12293,9896" to="14560,14500" o:connectortype="straight" o:gfxdata="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" strokecolor="black [3040]"/>
-                      <v:shape id="Straight Arrow Connector 307" o:spid="_x0000_s1095" type="#_x0000_t32" style="position:absolute;left:2006;top:15636;width:11430;height:0;visibility:visible;mso-wrap-style:square" o:connectortype="straight" o:gfxdata="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" strokecolor="red">
+                      <v:line id="Straight Connector 299" o:spid="_x0000_s1112" style="position:absolute;flip:y;visibility:visible;mso-wrap-style:square" from="7714,695" to="14566,14500" o:connectortype="straight" o:gfxdata="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" strokecolor="black [3040]"/>
+                      <v:line id="Straight Connector 300" o:spid="_x0000_s1113" style="position:absolute;flip:y;visibility:visible;mso-wrap-style:square" from="5441,777" to="12293,14455" o:connectortype="straight" o:gfxdata="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" strokecolor="black [3040]"/>
+                      <v:line id="Straight Connector 301" o:spid="_x0000_s1114" style="position:absolute;flip:y;visibility:visible;mso-wrap-style:square" from="3149,752" to="9988,14442" o:connectortype="straight" o:gfxdata="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" strokecolor="black [3040]"/>
+                      <v:line id="Straight Connector 302" o:spid="_x0000_s1115" style="position:absolute;flip:y;visibility:visible;mso-wrap-style:square" from="869,752" to="7714,14442" o:connectortype="straight" o:gfxdata="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" strokecolor="black [3040]"/>
+                      <v:line id="Straight Connector 303" o:spid="_x0000_s1116" style="position:absolute;flip:y;visibility:visible;mso-wrap-style:square" from="869,752" to="5435,9883" o:connectortype="straight" o:gfxdata="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" strokecolor="black [3040]"/>
+                      <v:line id="Straight Connector 304" o:spid="_x0000_s1117" style="position:absolute;flip:y;visibility:visible;mso-wrap-style:square" from="10013,5349" to="14572,14500" o:connectortype="straight" o:gfxdata="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" strokecolor="black [3040]"/>
+                      <v:line id="Straight Connector 305" o:spid="_x0000_s1118" style="position:absolute;flip:y;visibility:visible;mso-wrap-style:square" from="869,777" to="3149,5336" o:connectortype="straight" o:gfxdata="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" strokecolor="black [3040]"/>
+                      <v:line id="Straight Connector 306" o:spid="_x0000_s1119" style="position:absolute;flip:y;visibility:visible;mso-wrap-style:square" from="12293,9896" to="14560,14500" o:connectortype="straight" o:gfxdata="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" strokecolor="black [3040]"/>
+                      <v:shape id="Straight Arrow Connector 307" o:spid="_x0000_s1120" type="#_x0000_t32" style="position:absolute;left:2006;top:15636;width:11430;height:0;visibility:visible;mso-wrap-style:square" o:connectortype="straight" o:gfxdata="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" strokecolor="red">
                         <v:stroke endarrow="open"/>
                       </v:shape>
-                      <v:shape id="Straight Arrow Connector 308" o:spid="_x0000_s1096" type="#_x0000_t32" style="position:absolute;left:15722;top:1920;width:0;height:11417;flip:y;visibility:visible;mso-wrap-style:square" o:connectortype="straight" o:gfxdata="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" strokecolor="red">
+                      <v:shape id="Straight Arrow Connector 308" o:spid="_x0000_s1121" type="#_x0000_t32" style="position:absolute;left:15722;top:1920;width:0;height:11417;flip:y;visibility:visible;mso-wrap-style:square" o:connectortype="straight" o:gfxdata="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" strokecolor="red">
                         <v:stroke endarrow="open"/>
                       </v:shape>
-                      <v:shape id="Text Box 56" o:spid="_x0000_s1097" type="#_x0000_t202" style="position:absolute;left:16096;top:6492;width:800;height:2280;visibility:visible;mso-wrap-style:none;v-text-anchor:top" o:gfxdata="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" fillcolor="white [3212]" stroked="f" strokeweight=".5pt">
+                      <v:shape id="Text Box 56" o:spid="_x0000_s1122" type="#_x0000_t202" style="position:absolute;left:16096;top:6492;width:800;height:2280;visibility:visible;mso-wrap-style:none;v-text-anchor:top" o:gfxdata="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" fillcolor="white [3212]" stroked="f" strokeweight=".5pt">
                         <v:textbox inset="0,0,0,0">
                           <w:txbxContent>
                             <w:p>
@@ -21396,7 +23155,7 @@
                           </w:txbxContent>
                         </v:textbox>
                       </v:shape>
-                      <v:shape id="Text Box 56" o:spid="_x0000_s1098" type="#_x0000_t202" style="position:absolute;left:7295;top:15738;width:1156;height:1657;visibility:visible;mso-wrap-style:none;v-text-anchor:top" o:gfxdata="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" fillcolor="white [3212]" stroked="f" strokeweight=".5pt">
+                      <v:shape id="Text Box 56" o:spid="_x0000_s1123" type="#_x0000_t202" style="position:absolute;left:7295;top:15738;width:1156;height:1657;visibility:visible;mso-wrap-style:none;v-text-anchor:top" o:gfxdata="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" fillcolor="white [3212]" stroked="f" strokeweight=".5pt">
                         <v:textbox inset="0,0,0,0">
                           <w:txbxContent>
                             <w:p>
@@ -21425,21 +23184,21 @@
                           </w:txbxContent>
                         </v:textbox>
                       </v:shape>
-                      <v:shape id="Freeform 311" o:spid="_x0000_s1099" style="position:absolute;left:1764;top:8550;width:11773;height:5422;visibility:visible;mso-wrap-style:square;v-text-anchor:middle" coordsize="1177391,542395" o:gfxdata="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" path="m,531052v514502,14935,877279,18190,1053149,-9271c1229019,494320,1207618,411168,1055218,366285,902818,321402,291494,309637,138749,252483,-13996,195329,48825,45665,138749,23359,228673,1053,254002,10850,367984,6957,481966,3064,376308,7372,822644,e" filled="f" strokecolor="red" strokeweight="1pt">
+                      <v:shape id="Freeform 311" o:spid="_x0000_s1124" style="position:absolute;left:1764;top:8550;width:11773;height:5422;visibility:visible;mso-wrap-style:square;v-text-anchor:middle" coordsize="1177391,542395" o:gfxdata="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" path="m,531052v514502,14935,877279,18190,1053149,-9271c1229019,494320,1207618,411168,1055218,366285,902818,321402,291494,309637,138749,252483,-13996,195329,48825,45665,138749,23359,228673,1053,254002,10850,367984,6957,481966,3064,376308,7372,822644,e" filled="f" strokecolor="red" strokeweight="1pt">
                         <v:stroke endarrow="open"/>
                         <v:path arrowok="t" o:connecttype="custom" o:connectlocs="0,530949;1053059,521680;1055127,366214;138737,252434;138737,23354;367952,6956;822573,0" o:connectangles="0,0,0,0,0,0,0"/>
                       </v:shape>
-                      <v:oval id="Oval 312" o:spid="_x0000_s1100" style="position:absolute;left:647;top:14290;width:451;height:451;visibility:visible;mso-wrap-style:square;v-text-anchor:middle" o:gfxdata="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" fillcolor="red" strokecolor="red" strokeweight=".25pt"/>
-                      <v:oval id="Oval 313" o:spid="_x0000_s1101" style="position:absolute;left:2933;top:14220;width:451;height:445;visibility:visible;mso-wrap-style:square;v-text-anchor:middle" o:gfxdata="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" fillcolor="red" strokecolor="red" strokeweight=".25pt"/>
-                      <v:oval id="Oval 314" o:spid="_x0000_s1102" style="position:absolute;left:5206;top:14258;width:451;height:445;visibility:visible;mso-wrap-style:square;v-text-anchor:middle" o:gfxdata="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" fillcolor="red" strokecolor="red" strokeweight=".25pt"/>
-                      <v:oval id="Oval 315" o:spid="_x0000_s1103" style="position:absolute;left:7505;top:14309;width:451;height:445;visibility:visible;mso-wrap-style:square;v-text-anchor:middle" o:gfxdata="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" fillcolor="red" strokecolor="red" strokeweight=".25pt"/>
-                      <v:oval id="Oval 316" o:spid="_x0000_s1104" style="position:absolute;left:9822;top:14258;width:451;height:445;visibility:visible;mso-wrap-style:square;v-text-anchor:middle" o:gfxdata="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" fillcolor="red" strokecolor="red" strokeweight=".25pt"/>
-                      <v:oval id="Oval 317" o:spid="_x0000_s1105" style="position:absolute;left:12077;top:14284;width:451;height:444;visibility:visible;mso-wrap-style:square;v-text-anchor:middle" o:gfxdata="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" fillcolor="red" strokecolor="red" strokeweight=".25pt"/>
-                      <v:oval id="Oval 318" o:spid="_x0000_s1106" style="position:absolute;left:14350;top:14284;width:451;height:444;visibility:visible;mso-wrap-style:square;v-text-anchor:middle" o:gfxdata="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" fillcolor="red" strokecolor="red" strokeweight=".25pt"/>
-                      <v:oval id="Oval 319" o:spid="_x0000_s1107" style="position:absolute;left:634;top:9667;width:451;height:445;visibility:visible;mso-wrap-style:square;v-text-anchor:middle" o:gfxdata="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" fillcolor="red" strokecolor="red" strokeweight=".25pt"/>
-                      <v:oval id="Oval 320" o:spid="_x0000_s1108" style="position:absolute;left:2933;top:9667;width:451;height:445;visibility:visible;mso-wrap-style:square;v-text-anchor:middle" o:gfxdata="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" fillcolor="red" strokecolor="red" strokeweight=".25pt"/>
-                      <v:oval id="Oval 321" o:spid="_x0000_s1109" style="position:absolute;left:5231;top:9667;width:451;height:445;visibility:visible;mso-wrap-style:square;v-text-anchor:middle" o:gfxdata="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" fillcolor="red" strokecolor="red" strokeweight=".25pt"/>
-                      <v:oval id="Oval 322" o:spid="_x0000_s1110" style="position:absolute;left:7486;top:9712;width:450;height:444;visibility:visible;mso-wrap-style:square;v-text-anchor:middle" o:gfxdata="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" fillcolor="red" strokecolor="red" strokeweight=".25pt"/>
+                      <v:oval id="Oval 312" o:spid="_x0000_s1125" style="position:absolute;left:647;top:14290;width:451;height:451;visibility:visible;mso-wrap-style:square;v-text-anchor:middle" o:gfxdata="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" fillcolor="red" strokecolor="red" strokeweight=".25pt"/>
+                      <v:oval id="Oval 313" o:spid="_x0000_s1126" style="position:absolute;left:2933;top:14220;width:451;height:445;visibility:visible;mso-wrap-style:square;v-text-anchor:middle" o:gfxdata="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" fillcolor="red" strokecolor="red" strokeweight=".25pt"/>
+                      <v:oval id="Oval 314" o:spid="_x0000_s1127" style="position:absolute;left:5206;top:14258;width:451;height:445;visibility:visible;mso-wrap-style:square;v-text-anchor:middle" o:gfxdata="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" fillcolor="red" strokecolor="red" strokeweight=".25pt"/>
+                      <v:oval id="Oval 315" o:spid="_x0000_s1128" style="position:absolute;left:7505;top:14309;width:451;height:445;visibility:visible;mso-wrap-style:square;v-text-anchor:middle" o:gfxdata="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" fillcolor="red" strokecolor="red" strokeweight=".25pt"/>
+                      <v:oval id="Oval 316" o:spid="_x0000_s1129" style="position:absolute;left:9822;top:14258;width:451;height:445;visibility:visible;mso-wrap-style:square;v-text-anchor:middle" o:gfxdata="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" fillcolor="red" strokecolor="red" strokeweight=".25pt"/>
+                      <v:oval id="Oval 317" o:spid="_x0000_s1130" style="position:absolute;left:12077;top:14284;width:451;height:444;visibility:visible;mso-wrap-style:square;v-text-anchor:middle" o:gfxdata="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" fillcolor="red" strokecolor="red" strokeweight=".25pt"/>
+                      <v:oval id="Oval 318" o:spid="_x0000_s1131" style="position:absolute;left:14350;top:14284;width:451;height:444;visibility:visible;mso-wrap-style:square;v-text-anchor:middle" o:gfxdata="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" fillcolor="red" strokecolor="red" strokeweight=".25pt"/>
+                      <v:oval id="Oval 319" o:spid="_x0000_s1132" style="position:absolute;left:634;top:9667;width:451;height:445;visibility:visible;mso-wrap-style:square;v-text-anchor:middle" o:gfxdata="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" fillcolor="red" strokecolor="red" strokeweight=".25pt"/>
+                      <v:oval id="Oval 320" o:spid="_x0000_s1133" style="position:absolute;left:2933;top:9667;width:451;height:445;visibility:visible;mso-wrap-style:square;v-text-anchor:middle" o:gfxdata="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" fillcolor="red" strokecolor="red" strokeweight=".25pt"/>
+                      <v:oval id="Oval 321" o:spid="_x0000_s1134" style="position:absolute;left:5231;top:9667;width:451;height:445;visibility:visible;mso-wrap-style:square;v-text-anchor:middle" o:gfxdata="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" fillcolor="red" strokecolor="red" strokeweight=".25pt"/>
+                      <v:oval id="Oval 322" o:spid="_x0000_s1135" style="position:absolute;left:7486;top:9712;width:450;height:444;visibility:visible;mso-wrap-style:square;v-text-anchor:middle" o:gfxdata="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" fillcolor="red" strokecolor="red" strokeweight=".25pt"/>
                       <w10:anchorlock/>
                     </v:group>
                   </w:pict>
@@ -21455,7 +23214,7 @@
                 <w:lang w:val="en-AU"/>
               </w:rPr>
             </w:pPr>
-            <w:bookmarkStart w:id="20" w:name="_Ref509017165"/>
+            <w:bookmarkStart w:id="22" w:name="_Ref509017165"/>
             <w:r>
               <w:t xml:space="preserve">Figure </w:t>
             </w:r>
@@ -21480,7 +23239,7 @@
               </w:rPr>
               <w:fldChar w:fldCharType="end"/>
             </w:r>
-            <w:bookmarkEnd w:id="20"/>
+            <w:bookmarkEnd w:id="22"/>
             <w:r>
               <w:t xml:space="preserve"> - Vertex calculation o</w:t>
             </w:r>
@@ -23948,48 +25707,48 @@
                 </mc:Choice>
                 <mc:Fallback>
                   <w:pict>
-                    <v:group id="Canvas 324" o:spid="_x0000_s1111" editas="canvas" style="width:132.2pt;height:138.3pt;mso-position-horizontal-relative:char;mso-position-vertical-relative:line" coordsize="16783,17564" o:gfxdata="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">
-                      <v:shape id="_x0000_s1112" type="#_x0000_t75" style="position:absolute;width:16783;height:17564;visibility:visible;mso-wrap-style:square">
+                    <v:group id="Canvas 324" o:spid="_x0000_s1136" editas="canvas" style="width:132.2pt;height:138.3pt;mso-position-horizontal-relative:char;mso-position-vertical-relative:line" coordsize="16783,17564" o:gfxdata="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">
+                      <v:shape id="_x0000_s1137" type="#_x0000_t75" style="position:absolute;width:16783;height:17564;visibility:visible;mso-wrap-style:square">
                         <v:fill o:detectmouseclick="t"/>
                         <v:path o:connecttype="none"/>
                       </v:shape>
-                      <v:rect id="Rectangle 373" o:spid="_x0000_s1113" style="position:absolute;left:753;top:898;width:13709;height:13735;visibility:visible;mso-wrap-style:square;v-text-anchor:middle" o:gfxdata="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" fillcolor="white [3201]" strokecolor="black [3213]" strokeweight="1pt"/>
-                      <v:line id="Straight Connector 374" o:spid="_x0000_s1114" style="position:absolute;visibility:visible;mso-wrap-style:square" from="5325,923" to="5325,14633" o:connectortype="straight" o:gfxdata="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" strokecolor="black [3200]" strokeweight="2pt">
+                      <v:rect id="Rectangle 373" o:spid="_x0000_s1138" style="position:absolute;left:753;top:898;width:13709;height:13735;visibility:visible;mso-wrap-style:square;v-text-anchor:middle" o:gfxdata="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" fillcolor="white [3201]" strokecolor="black [3213]" strokeweight="1pt"/>
+                      <v:line id="Straight Connector 374" o:spid="_x0000_s1139" style="position:absolute;visibility:visible;mso-wrap-style:square" from="5325,923" to="5325,14633" o:connectortype="straight" o:gfxdata="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" strokecolor="black [3200]" strokeweight="2pt">
                         <v:shadow on="t" color="black" opacity="24903f" origin=",.5" offset="0,.55556mm"/>
                       </v:line>
-                      <v:line id="Straight Connector 375" o:spid="_x0000_s1115" style="position:absolute;visibility:visible;mso-wrap-style:square" from="9897,898" to="9897,14633" o:connectortype="straight" o:gfxdata="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" strokecolor="black [3200]" strokeweight="2pt">
+                      <v:line id="Straight Connector 375" o:spid="_x0000_s1140" style="position:absolute;visibility:visible;mso-wrap-style:square" from="9897,898" to="9897,14633" o:connectortype="straight" o:gfxdata="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" strokecolor="black [3200]" strokeweight="2pt">
                         <v:shadow on="t" color="black" opacity="24903f" origin=",.5" offset="0,.55556mm"/>
                       </v:line>
-                      <v:line id="Straight Connector 376" o:spid="_x0000_s1116" style="position:absolute;visibility:visible;mso-wrap-style:square" from="753,5495" to="14462,5495" o:connectortype="straight" o:gfxdata="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" strokecolor="black [3200]" strokeweight="2pt">
+                      <v:line id="Straight Connector 376" o:spid="_x0000_s1141" style="position:absolute;visibility:visible;mso-wrap-style:square" from="753,5495" to="14462,5495" o:connectortype="straight" o:gfxdata="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" strokecolor="black [3200]" strokeweight="2pt">
                         <v:shadow on="t" color="black" opacity="24903f" origin=",.5" offset="0,.55556mm"/>
                       </v:line>
-                      <v:line id="Straight Connector 377" o:spid="_x0000_s1117" style="position:absolute;visibility:visible;mso-wrap-style:square" from="753,10067" to="14456,10067" o:connectortype="straight" o:gfxdata="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" strokecolor="black [3200]" strokeweight="2pt">
+                      <v:line id="Straight Connector 377" o:spid="_x0000_s1142" style="position:absolute;visibility:visible;mso-wrap-style:square" from="753,10067" to="14456,10067" o:connectortype="straight" o:gfxdata="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" strokecolor="black [3200]" strokeweight="2pt">
                         <v:shadow on="t" color="black" opacity="24903f" origin=",.5" offset="0,.55556mm"/>
                       </v:line>
-                      <v:line id="Straight Connector 378" o:spid="_x0000_s1118" style="position:absolute;visibility:visible;mso-wrap-style:square" from="3039,923" to="3039,14633" o:connectortype="straight" o:gfxdata="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" strokecolor="black [3200]" strokeweight="2pt">
+                      <v:line id="Straight Connector 378" o:spid="_x0000_s1143" style="position:absolute;visibility:visible;mso-wrap-style:square" from="3039,923" to="3039,14633" o:connectortype="straight" o:gfxdata="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" strokecolor="black [3200]" strokeweight="2pt">
                         <v:shadow on="t" color="black" opacity="24903f" origin=",.5" offset="0,.55556mm"/>
                       </v:line>
-                      <v:line id="Straight Connector 379" o:spid="_x0000_s1119" style="position:absolute;visibility:visible;mso-wrap-style:square" from="7611,866" to="7611,14576" o:connectortype="straight" o:gfxdata="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" strokecolor="black [3200]" strokeweight="2pt">
+                      <v:line id="Straight Connector 379" o:spid="_x0000_s1144" style="position:absolute;visibility:visible;mso-wrap-style:square" from="7611,866" to="7611,14576" o:connectortype="straight" o:gfxdata="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" strokecolor="black [3200]" strokeweight="2pt">
                         <v:shadow on="t" color="black" opacity="24903f" origin=",.5" offset="0,.55556mm"/>
                       </v:line>
-                      <v:line id="Straight Connector 380" o:spid="_x0000_s1120" style="position:absolute;visibility:visible;mso-wrap-style:square" from="12183,923" to="12183,14633" o:connectortype="straight" o:gfxdata="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" strokecolor="black [3200]" strokeweight="2pt">
+                      <v:line id="Straight Connector 380" o:spid="_x0000_s1145" style="position:absolute;visibility:visible;mso-wrap-style:square" from="12183,923" to="12183,14633" o:connectortype="straight" o:gfxdata="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" strokecolor="black [3200]" strokeweight="2pt">
                         <v:shadow on="t" color="black" opacity="24903f" origin=",.5" offset="0,.55556mm"/>
                       </v:line>
-                      <v:line id="Straight Connector 381" o:spid="_x0000_s1121" style="position:absolute;flip:y;visibility:visible;mso-wrap-style:square" from="7604,841" to="14456,14633" o:connectortype="straight" o:gfxdata="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" strokecolor="black [3040]"/>
-                      <v:line id="Straight Connector 382" o:spid="_x0000_s1122" style="position:absolute;flip:y;visibility:visible;mso-wrap-style:square" from="5331,923" to="12183,14589" o:connectortype="straight" o:gfxdata="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" strokecolor="black [3040]"/>
-                      <v:line id="Straight Connector 383" o:spid="_x0000_s1123" style="position:absolute;flip:y;visibility:visible;mso-wrap-style:square" from="3039,898" to="9877,14576" o:connectortype="straight" o:gfxdata="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" strokecolor="black [3040]"/>
-                      <v:line id="Straight Connector 384" o:spid="_x0000_s1124" style="position:absolute;flip:y;visibility:visible;mso-wrap-style:square" from="759,898" to="7604,14576" o:connectortype="straight" o:gfxdata="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" strokecolor="black [3040]"/>
-                      <v:line id="Straight Connector 385" o:spid="_x0000_s1125" style="position:absolute;flip:y;visibility:visible;mso-wrap-style:square" from="759,898" to="5325,10017" o:connectortype="straight" o:gfxdata="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" strokecolor="black [3040]"/>
-                      <v:line id="Straight Connector 386" o:spid="_x0000_s1126" style="position:absolute;flip:y;visibility:visible;mso-wrap-style:square" from="9903,5495" to="14462,14633" o:connectortype="straight" o:gfxdata="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" strokecolor="black [3040]"/>
-                      <v:line id="Straight Connector 387" o:spid="_x0000_s1127" style="position:absolute;flip:y;visibility:visible;mso-wrap-style:square" from="759,923" to="3039,5470" o:connectortype="straight" o:gfxdata="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" strokecolor="black [3040]"/>
-                      <v:line id="Straight Connector 388" o:spid="_x0000_s1128" style="position:absolute;flip:y;visibility:visible;mso-wrap-style:square" from="12183,10042" to="14449,14633" o:connectortype="straight" o:gfxdata="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" strokecolor="black [3040]"/>
-                      <v:shape id="Straight Arrow Connector 389" o:spid="_x0000_s1129" type="#_x0000_t32" style="position:absolute;left:1896;top:15782;width:11430;height:0;visibility:visible;mso-wrap-style:square" o:connectortype="straight" o:gfxdata="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" strokecolor="red">
+                      <v:line id="Straight Connector 381" o:spid="_x0000_s1146" style="position:absolute;flip:y;visibility:visible;mso-wrap-style:square" from="7604,841" to="14456,14633" o:connectortype="straight" o:gfxdata="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" strokecolor="black [3040]"/>
+                      <v:line id="Straight Connector 382" o:spid="_x0000_s1147" style="position:absolute;flip:y;visibility:visible;mso-wrap-style:square" from="5331,923" to="12183,14589" o:connectortype="straight" o:gfxdata="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" strokecolor="black [3040]"/>
+                      <v:line id="Straight Connector 383" o:spid="_x0000_s1148" style="position:absolute;flip:y;visibility:visible;mso-wrap-style:square" from="3039,898" to="9877,14576" o:connectortype="straight" o:gfxdata="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" strokecolor="black [3040]"/>
+                      <v:line id="Straight Connector 384" o:spid="_x0000_s1149" style="position:absolute;flip:y;visibility:visible;mso-wrap-style:square" from="759,898" to="7604,14576" o:connectortype="straight" o:gfxdata="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" strokecolor="black [3040]"/>
+                      <v:line id="Straight Connector 385" o:spid="_x0000_s1150" style="position:absolute;flip:y;visibility:visible;mso-wrap-style:square" from="759,898" to="5325,10017" o:connectortype="straight" o:gfxdata="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" strokecolor="black [3040]"/>
+                      <v:line id="Straight Connector 386" o:spid="_x0000_s1151" style="position:absolute;flip:y;visibility:visible;mso-wrap-style:square" from="9903,5495" to="14462,14633" o:connectortype="straight" o:gfxdata="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" strokecolor="black [3040]"/>
+                      <v:line id="Straight Connector 387" o:spid="_x0000_s1152" style="position:absolute;flip:y;visibility:visible;mso-wrap-style:square" from="759,923" to="3039,5470" o:connectortype="straight" o:gfxdata="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" strokecolor="black [3040]"/>
+                      <v:line id="Straight Connector 388" o:spid="_x0000_s1153" style="position:absolute;flip:y;visibility:visible;mso-wrap-style:square" from="12183,10042" to="14449,14633" o:connectortype="straight" o:gfxdata="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" strokecolor="black [3040]"/>
+                      <v:shape id="Straight Arrow Connector 389" o:spid="_x0000_s1154" type="#_x0000_t32" style="position:absolute;left:1896;top:15782;width:11430;height:0;visibility:visible;mso-wrap-style:square" o:connectortype="straight" o:gfxdata="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" strokecolor="red">
                         <v:stroke endarrow="open"/>
                       </v:shape>
-                      <v:shape id="Straight Arrow Connector 390" o:spid="_x0000_s1130" type="#_x0000_t32" style="position:absolute;left:15612;top:2066;width:0;height:11405;flip:y;visibility:visible;mso-wrap-style:square" o:connectortype="straight" o:gfxdata="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" strokecolor="red">
+                      <v:shape id="Straight Arrow Connector 390" o:spid="_x0000_s1155" type="#_x0000_t32" style="position:absolute;left:15612;top:2066;width:0;height:11405;flip:y;visibility:visible;mso-wrap-style:square" o:connectortype="straight" o:gfxdata="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" strokecolor="red">
                         <v:stroke endarrow="open"/>
                       </v:shape>
-                      <v:shape id="Text Box 56" o:spid="_x0000_s1131" type="#_x0000_t202" style="position:absolute;left:15986;top:6638;width:800;height:2267;visibility:visible;mso-wrap-style:none;v-text-anchor:top" o:gfxdata="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" fillcolor="white [3212]" stroked="f" strokeweight=".5pt">
+                      <v:shape id="Text Box 56" o:spid="_x0000_s1156" type="#_x0000_t202" style="position:absolute;left:15986;top:6638;width:800;height:2267;visibility:visible;mso-wrap-style:none;v-text-anchor:top" o:gfxdata="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" fillcolor="white [3212]" stroked="f" strokeweight=".5pt">
                         <v:textbox inset="0,0,0,0">
                           <w:txbxContent>
                             <w:p>
@@ -24018,7 +25777,7 @@
                           </w:txbxContent>
                         </v:textbox>
                       </v:shape>
-                      <v:shape id="Text Box 56" o:spid="_x0000_s1132" type="#_x0000_t202" style="position:absolute;left:7185;top:15884;width:1156;height:1645;visibility:visible;mso-wrap-style:none;v-text-anchor:top" o:gfxdata="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" fillcolor="white [3212]" stroked="f" strokeweight=".5pt">
+                      <v:shape id="Text Box 56" o:spid="_x0000_s1157" type="#_x0000_t202" style="position:absolute;left:7185;top:15884;width:1156;height:1645;visibility:visible;mso-wrap-style:none;v-text-anchor:top" o:gfxdata="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" fillcolor="white [3212]" stroked="f" strokeweight=".5pt">
                         <v:textbox inset="0,0,0,0">
                           <w:txbxContent>
                             <w:p>
@@ -24047,23 +25806,23 @@
                           </w:txbxContent>
                         </v:textbox>
                       </v:shape>
-                      <v:oval id="Oval 393" o:spid="_x0000_s1133" style="position:absolute;left:537;top:14436;width:450;height:438;visibility:visible;mso-wrap-style:square;v-text-anchor:middle" o:gfxdata="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" fillcolor="red" strokecolor="red" strokeweight=".25pt"/>
-                      <v:oval id="Oval 394" o:spid="_x0000_s1134" style="position:absolute;left:2823;top:14366;width:450;height:432;visibility:visible;mso-wrap-style:square;v-text-anchor:middle" o:gfxdata="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" fillcolor="red" strokecolor="red" strokeweight=".25pt"/>
-                      <v:oval id="Oval 395" o:spid="_x0000_s1135" style="position:absolute;left:5096;top:14411;width:451;height:432;visibility:visible;mso-wrap-style:square;v-text-anchor:middle" o:gfxdata="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" fillcolor="red" strokecolor="red" strokeweight=".25pt"/>
-                      <v:oval id="Oval 396" o:spid="_x0000_s1136" style="position:absolute;left:7395;top:14455;width:450;height:432;visibility:visible;mso-wrap-style:square;v-text-anchor:middle" o:gfxdata="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" fillcolor="red" strokecolor="red" strokeweight=".25pt"/>
-                      <v:oval id="Oval 397" o:spid="_x0000_s1137" style="position:absolute;left:9712;top:14411;width:451;height:432;visibility:visible;mso-wrap-style:square;v-text-anchor:middle" o:gfxdata="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" fillcolor="red" strokecolor="red" strokeweight=".25pt"/>
-                      <v:oval id="Oval 398" o:spid="_x0000_s1138" style="position:absolute;left:11967;top:14430;width:450;height:432;visibility:visible;mso-wrap-style:square;v-text-anchor:middle" o:gfxdata="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" fillcolor="red" strokecolor="red" strokeweight=".25pt"/>
-                      <v:oval id="Oval 399" o:spid="_x0000_s1139" style="position:absolute;left:14240;top:14430;width:451;height:432;visibility:visible;mso-wrap-style:square;v-text-anchor:middle" o:gfxdata="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" fillcolor="red" strokecolor="red" strokeweight=".25pt"/>
-                      <v:oval id="Oval 400" o:spid="_x0000_s1140" style="position:absolute;left:524;top:9813;width:451;height:432;visibility:visible;mso-wrap-style:square;v-text-anchor:middle" o:gfxdata="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" fillcolor="red" strokecolor="red" strokeweight=".25pt"/>
-                      <v:oval id="Oval 401" o:spid="_x0000_s1141" style="position:absolute;left:2823;top:9813;width:450;height:432;visibility:visible;mso-wrap-style:square;v-text-anchor:middle" o:gfxdata="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" fillcolor="red" strokecolor="red" strokeweight=".25pt"/>
-                      <v:oval id="Oval 402" o:spid="_x0000_s1142" style="position:absolute;left:5121;top:9813;width:451;height:432;visibility:visible;mso-wrap-style:square;v-text-anchor:middle" o:gfxdata="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" fillcolor="red" strokecolor="red" strokeweight=".25pt"/>
-                      <v:oval id="Oval 403" o:spid="_x0000_s1143" style="position:absolute;left:7376;top:9858;width:450;height:432;visibility:visible;mso-wrap-style:square;v-text-anchor:middle" o:gfxdata="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" fillcolor="red" strokecolor="red" strokeweight=".25pt"/>
-                      <v:oval id="Oval 404" o:spid="_x0000_s1144" style="position:absolute;left:9668;top:9839;width:451;height:432;visibility:visible;mso-wrap-style:square;v-text-anchor:middle" o:gfxdata="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" fillcolor="red" strokecolor="red" strokeweight=".25pt"/>
-                      <v:oval id="Oval 405" o:spid="_x0000_s1145" style="position:absolute;left:11992;top:9851;width:451;height:426;visibility:visible;mso-wrap-style:square;v-text-anchor:middle" o:gfxdata="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" fillcolor="red" strokecolor="red" strokeweight=".25pt"/>
-                      <v:oval id="Oval 406" o:spid="_x0000_s1146" style="position:absolute;left:14208;top:9801;width:451;height:425;visibility:visible;mso-wrap-style:square;v-text-anchor:middle" o:gfxdata="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" fillcolor="red" strokecolor="red" strokeweight=".25pt"/>
-                      <v:oval id="Oval 407" o:spid="_x0000_s1147" style="position:absolute;left:575;top:5279;width:451;height:426;visibility:visible;mso-wrap-style:square;v-text-anchor:middle" o:gfxdata="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" fillcolor="red" strokecolor="red" strokeweight=".25pt"/>
-                      <v:oval id="Oval 408" o:spid="_x0000_s1148" style="position:absolute;left:2791;top:5279;width:451;height:426;visibility:visible;mso-wrap-style:square;v-text-anchor:middle" o:gfxdata="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" fillcolor="red" strokecolor="red" strokeweight=".25pt"/>
-                      <v:oval id="Oval 409" o:spid="_x0000_s1149" style="position:absolute;left:5134;top:5267;width:451;height:425;visibility:visible;mso-wrap-style:square;v-text-anchor:middle" o:gfxdata="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" fillcolor="red" strokecolor="red" strokeweight=".25pt">
+                      <v:oval id="Oval 393" o:spid="_x0000_s1158" style="position:absolute;left:537;top:14436;width:450;height:438;visibility:visible;mso-wrap-style:square;v-text-anchor:middle" o:gfxdata="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" fillcolor="red" strokecolor="red" strokeweight=".25pt"/>
+                      <v:oval id="Oval 394" o:spid="_x0000_s1159" style="position:absolute;left:2823;top:14366;width:450;height:432;visibility:visible;mso-wrap-style:square;v-text-anchor:middle" o:gfxdata="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" fillcolor="red" strokecolor="red" strokeweight=".25pt"/>
+                      <v:oval id="Oval 395" o:spid="_x0000_s1160" style="position:absolute;left:5096;top:14411;width:451;height:432;visibility:visible;mso-wrap-style:square;v-text-anchor:middle" o:gfxdata="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" fillcolor="red" strokecolor="red" strokeweight=".25pt"/>
+                      <v:oval id="Oval 396" o:spid="_x0000_s1161" style="position:absolute;left:7395;top:14455;width:450;height:432;visibility:visible;mso-wrap-style:square;v-text-anchor:middle" o:gfxdata="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" fillcolor="red" strokecolor="red" strokeweight=".25pt"/>
+                      <v:oval id="Oval 397" o:spid="_x0000_s1162" style="position:absolute;left:9712;top:14411;width:451;height:432;visibility:visible;mso-wrap-style:square;v-text-anchor:middle" o:gfxdata="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" fillcolor="red" strokecolor="red" strokeweight=".25pt"/>
+                      <v:oval id="Oval 398" o:spid="_x0000_s1163" style="position:absolute;left:11967;top:14430;width:450;height:432;visibility:visible;mso-wrap-style:square;v-text-anchor:middle" o:gfxdata="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" fillcolor="red" strokecolor="red" strokeweight=".25pt"/>
+                      <v:oval id="Oval 399" o:spid="_x0000_s1164" style="position:absolute;left:14240;top:14430;width:451;height:432;visibility:visible;mso-wrap-style:square;v-text-anchor:middle" o:gfxdata="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" fillcolor="red" strokecolor="red" strokeweight=".25pt"/>
+                      <v:oval id="Oval 400" o:spid="_x0000_s1165" style="position:absolute;left:524;top:9813;width:451;height:432;visibility:visible;mso-wrap-style:square;v-text-anchor:middle" o:gfxdata="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" fillcolor="red" strokecolor="red" strokeweight=".25pt"/>
+                      <v:oval id="Oval 401" o:spid="_x0000_s1166" style="position:absolute;left:2823;top:9813;width:450;height:432;visibility:visible;mso-wrap-style:square;v-text-anchor:middle" o:gfxdata="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" fillcolor="red" strokecolor="red" strokeweight=".25pt"/>
+                      <v:oval id="Oval 402" o:spid="_x0000_s1167" style="position:absolute;left:5121;top:9813;width:451;height:432;visibility:visible;mso-wrap-style:square;v-text-anchor:middle" o:gfxdata="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" fillcolor="red" strokecolor="red" strokeweight=".25pt"/>
+                      <v:oval id="Oval 403" o:spid="_x0000_s1168" style="position:absolute;left:7376;top:9858;width:450;height:432;visibility:visible;mso-wrap-style:square;v-text-anchor:middle" o:gfxdata="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" fillcolor="red" strokecolor="red" strokeweight=".25pt"/>
+                      <v:oval id="Oval 404" o:spid="_x0000_s1169" style="position:absolute;left:9668;top:9839;width:451;height:432;visibility:visible;mso-wrap-style:square;v-text-anchor:middle" o:gfxdata="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" fillcolor="red" strokecolor="red" strokeweight=".25pt"/>
+                      <v:oval id="Oval 405" o:spid="_x0000_s1170" style="position:absolute;left:11992;top:9851;width:451;height:426;visibility:visible;mso-wrap-style:square;v-text-anchor:middle" o:gfxdata="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" fillcolor="red" strokecolor="red" strokeweight=".25pt"/>
+                      <v:oval id="Oval 406" o:spid="_x0000_s1171" style="position:absolute;left:14208;top:9801;width:451;height:425;visibility:visible;mso-wrap-style:square;v-text-anchor:middle" o:gfxdata="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" fillcolor="red" strokecolor="red" strokeweight=".25pt"/>
+                      <v:oval id="Oval 407" o:spid="_x0000_s1172" style="position:absolute;left:575;top:5279;width:451;height:426;visibility:visible;mso-wrap-style:square;v-text-anchor:middle" o:gfxdata="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" fillcolor="red" strokecolor="red" strokeweight=".25pt"/>
+                      <v:oval id="Oval 408" o:spid="_x0000_s1173" style="position:absolute;left:2791;top:5279;width:451;height:426;visibility:visible;mso-wrap-style:square;v-text-anchor:middle" o:gfxdata="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" fillcolor="red" strokecolor="red" strokeweight=".25pt"/>
+                      <v:oval id="Oval 409" o:spid="_x0000_s1174" style="position:absolute;left:5134;top:5267;width:451;height:425;visibility:visible;mso-wrap-style:square;v-text-anchor:middle" o:gfxdata="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" fillcolor="red" strokecolor="red" strokeweight=".25pt">
                         <v:textbox>
                           <w:txbxContent>
                             <w:p>
@@ -24084,33 +25843,33 @@
                           </w:txbxContent>
                         </v:textbox>
                       </v:oval>
-                      <v:oval id="Oval 410" o:spid="_x0000_s1150" style="position:absolute;left:7420;top:5254;width:451;height:426;visibility:visible;mso-wrap-style:square;v-text-anchor:middle" o:gfxdata="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" fillcolor="red" strokecolor="red" strokeweight=".25pt"/>
-                      <v:oval id="Oval 411" o:spid="_x0000_s1151" style="position:absolute;left:9693;top:5279;width:451;height:426;visibility:visible;mso-wrap-style:square;v-text-anchor:middle" o:gfxdata="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" fillcolor="red" strokecolor="red" strokeweight=".25pt"/>
-                      <v:oval id="Oval 412" o:spid="_x0000_s1152" style="position:absolute;left:11967;top:5254;width:450;height:426;visibility:visible;mso-wrap-style:square;v-text-anchor:middle" o:gfxdata="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" fillcolor="red" strokecolor="red" strokeweight=".25pt"/>
-                      <v:oval id="Oval 413" o:spid="_x0000_s1153" style="position:absolute;left:14246;top:5311;width:451;height:426;visibility:visible;mso-wrap-style:square;v-text-anchor:middle" o:gfxdata="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" fillcolor="red" strokecolor="red" strokeweight=".25pt"/>
-                      <v:oval id="Oval 414" o:spid="_x0000_s1154" style="position:absolute;left:505;top:638;width:451;height:425;visibility:visible;mso-wrap-style:square;v-text-anchor:middle" o:gfxdata="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" fillcolor="red" strokecolor="red" strokeweight=".25pt"/>
-                      <v:oval id="Oval 415" o:spid="_x0000_s1155" style="position:absolute;left:2823;top:669;width:450;height:426;visibility:visible;mso-wrap-style:square;v-text-anchor:middle" o:gfxdata="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" fillcolor="red" strokecolor="red" strokeweight=".25pt"/>
-                      <v:oval id="Oval 416" o:spid="_x0000_s1156" style="position:absolute;left:5134;top:638;width:451;height:425;visibility:visible;mso-wrap-style:square;v-text-anchor:middle" o:gfxdata="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" fillcolor="red" strokecolor="red" strokeweight=".25pt"/>
-                      <v:oval id="Oval 417" o:spid="_x0000_s1157" style="position:absolute;left:7395;top:669;width:450;height:426;visibility:visible;mso-wrap-style:square;v-text-anchor:middle" o:gfxdata="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" fillcolor="red" strokecolor="red" strokeweight=".25pt"/>
-                      <v:oval id="Oval 418" o:spid="_x0000_s1158" style="position:absolute;left:9668;top:638;width:451;height:425;visibility:visible;mso-wrap-style:square;v-text-anchor:middle" o:gfxdata="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" fillcolor="red" strokecolor="red" strokeweight=".25pt"/>
-                      <v:oval id="Oval 419" o:spid="_x0000_s1159" style="position:absolute;left:11967;top:669;width:450;height:426;visibility:visible;mso-wrap-style:square;v-text-anchor:middle" o:gfxdata="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" fillcolor="red" strokecolor="red" strokeweight=".25pt"/>
-                      <v:oval id="Oval 420" o:spid="_x0000_s1160" style="position:absolute;left:14240;top:669;width:451;height:426;visibility:visible;mso-wrap-style:square;v-text-anchor:middle" o:gfxdata="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" fillcolor="red" strokecolor="red" strokeweight=".25pt"/>
-                      <v:shape id="Circular Arrow 421" o:spid="_x0000_s1161" style="position:absolute;left:1616;top:12506;width:1162;height:1752;rotation:10779566fd;flip:y;visibility:visible;mso-wrap-style:square;v-text-anchor:middle" coordsize="116205,175260" o:gfxdata="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" path="m101319,129959c84732,172277,48044,180820,24442,147859,11422,129676,5177,102243,7882,75115,11678,37047,32034,8598,56400,7307v25114,-1330,47076,26543,51681,65593l115311,72901,101679,87630,86260,72901r7236,c89142,38510,70610,16455,51476,22894,35681,28209,23689,51709,21992,80673v-1194,20367,2908,40582,11098,54690c50430,165234,78685,157081,90053,118925r11266,11034xe" fillcolor="red" strokecolor="#243f60 [1604]" strokeweight=".25pt">
+                      <v:oval id="Oval 410" o:spid="_x0000_s1175" style="position:absolute;left:7420;top:5254;width:451;height:426;visibility:visible;mso-wrap-style:square;v-text-anchor:middle" o:gfxdata="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" fillcolor="red" strokecolor="red" strokeweight=".25pt"/>
+                      <v:oval id="Oval 411" o:spid="_x0000_s1176" style="position:absolute;left:9693;top:5279;width:451;height:426;visibility:visible;mso-wrap-style:square;v-text-anchor:middle" o:gfxdata="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" fillcolor="red" strokecolor="red" strokeweight=".25pt"/>
+                      <v:oval id="Oval 412" o:spid="_x0000_s1177" style="position:absolute;left:11967;top:5254;width:450;height:426;visibility:visible;mso-wrap-style:square;v-text-anchor:middle" o:gfxdata="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" fillcolor="red" strokecolor="red" strokeweight=".25pt"/>
+                      <v:oval id="Oval 413" o:spid="_x0000_s1178" style="position:absolute;left:14246;top:5311;width:451;height:426;visibility:visible;mso-wrap-style:square;v-text-anchor:middle" o:gfxdata="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" fillcolor="red" strokecolor="red" strokeweight=".25pt"/>
+                      <v:oval id="Oval 414" o:spid="_x0000_s1179" style="position:absolute;left:505;top:638;width:451;height:425;visibility:visible;mso-wrap-style:square;v-text-anchor:middle" o:gfxdata="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" fillcolor="red" strokecolor="red" strokeweight=".25pt"/>
+                      <v:oval id="Oval 415" o:spid="_x0000_s1180" style="position:absolute;left:2823;top:669;width:450;height:426;visibility:visible;mso-wrap-style:square;v-text-anchor:middle" o:gfxdata="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" fillcolor="red" strokecolor="red" strokeweight=".25pt"/>
+                      <v:oval id="Oval 416" o:spid="_x0000_s1181" style="position:absolute;left:5134;top:638;width:451;height:425;visibility:visible;mso-wrap-style:square;v-text-anchor:middle" o:gfxdata="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" fillcolor="red" strokecolor="red" strokeweight=".25pt"/>
+                      <v:oval id="Oval 417" o:spid="_x0000_s1182" style="position:absolute;left:7395;top:669;width:450;height:426;visibility:visible;mso-wrap-style:square;v-text-anchor:middle" o:gfxdata="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" fillcolor="red" strokecolor="red" strokeweight=".25pt"/>
+                      <v:oval id="Oval 418" o:spid="_x0000_s1183" style="position:absolute;left:9668;top:638;width:451;height:425;visibility:visible;mso-wrap-style:square;v-text-anchor:middle" o:gfxdata="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" fillcolor="red" strokecolor="red" strokeweight=".25pt"/>
+                      <v:oval id="Oval 419" o:spid="_x0000_s1184" style="position:absolute;left:11967;top:669;width:450;height:426;visibility:visible;mso-wrap-style:square;v-text-anchor:middle" o:gfxdata="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" fillcolor="red" strokecolor="red" strokeweight=".25pt"/>
+                      <v:oval id="Oval 420" o:spid="_x0000_s1185" style="position:absolute;left:14240;top:669;width:451;height:426;visibility:visible;mso-wrap-style:square;v-text-anchor:middle" o:gfxdata="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" fillcolor="red" strokecolor="red" strokeweight=".25pt"/>
+                      <v:shape id="Circular Arrow 421" o:spid="_x0000_s1186" style="position:absolute;left:1616;top:12506;width:1162;height:1752;rotation:10779566fd;flip:y;visibility:visible;mso-wrap-style:square;v-text-anchor:middle" coordsize="116205,175260" o:gfxdata="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" path="m101319,129959c84732,172277,48044,180820,24442,147859,11422,129676,5177,102243,7882,75115,11678,37047,32034,8598,56400,7307v25114,-1330,47076,26543,51681,65593l115311,72901,101679,87630,86260,72901r7236,c89142,38510,70610,16455,51476,22894,35681,28209,23689,51709,21992,80673v-1194,20367,2908,40582,11098,54690c50430,165234,78685,157081,90053,118925r11266,11034xe" fillcolor="red" strokecolor="#243f60 [1604]" strokeweight=".25pt">
                         <v:path arrowok="t" o:connecttype="custom" o:connectlocs="101319,129959;24442,147859;7882,75115;56400,7307;108081,72900;115311,72901;101679,87630;86260,72901;93496,72901;51476,22894;21992,80673;33090,135363;90053,118925;101319,129959" o:connectangles="0,0,0,0,0,0,0,0,0,0,0,0,0,0"/>
                       </v:shape>
-                      <v:shape id="Circular Arrow 422" o:spid="_x0000_s1162" style="position:absolute;left:987;top:10398;width:1163;height:1746;rotation:10779566fd;flip:y;visibility:visible;mso-wrap-style:square;v-text-anchor:middle" coordsize="116205,174625" o:gfxdata="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" path="m101271,129595c84677,171597,48101,180086,24516,147408,11439,129289,5164,101889,7887,74799,11697,36899,32051,8586,56407,7307v25098,-1318,47047,26414,51667,65279l115304,72586,101679,87312,86253,72586r7235,c89120,38416,70617,16509,51506,22879,35704,28146,23700,51526,21994,80356v-1203,20335,2924,40517,11160,54568c50485,164492,78639,156397,90018,118573r11253,11022xe" fillcolor="red" strokecolor="#243f60 [1604]" strokeweight=".25pt">
+                      <v:shape id="Circular Arrow 422" o:spid="_x0000_s1187" style="position:absolute;left:987;top:10398;width:1163;height:1746;rotation:10779566fd;flip:y;visibility:visible;mso-wrap-style:square;v-text-anchor:middle" coordsize="116205,174625" o:gfxdata="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" path="m101271,129595c84677,171597,48101,180086,24516,147408,11439,129289,5164,101889,7887,74799,11697,36899,32051,8586,56407,7307v25098,-1318,47047,26414,51667,65279l115304,72586,101679,87312,86253,72586r7235,c89120,38416,70617,16509,51506,22879,35704,28146,23700,51526,21994,80356v-1203,20335,2924,40517,11160,54568c50485,164492,78639,156397,90018,118573r11253,11022xe" fillcolor="red" strokecolor="#243f60 [1604]" strokeweight=".25pt">
                         <v:path arrowok="t" o:connecttype="custom" o:connectlocs="101271,129595;24516,147408;7887,74799;56407,7307;108074,72586;115304,72586;101679,87312;86253,72586;93488,72586;51506,22879;21994,80356;33154,134924;90018,118573;101271,129595" o:connectangles="0,0,0,0,0,0,0,0,0,0,0,0,0,0"/>
                       </v:shape>
-                      <v:shape id="Circular Arrow 423" o:spid="_x0000_s1163" style="position:absolute;left:3959;top:12506;width:1162;height:1746;rotation:10779566fd;flip:y;visibility:visible;mso-wrap-style:square;v-text-anchor:middle" coordsize="116205,174625" o:gfxdata="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" path="m101271,129595c84677,171597,48101,180086,24516,147408,11439,129289,5164,101889,7887,74799,11697,36899,32051,8586,56407,7307v25098,-1318,47047,26414,51667,65279l115304,72586,101679,87312,86253,72586r7235,c89120,38416,70617,16509,51506,22879,35704,28146,23700,51526,21994,80356v-1203,20335,2924,40517,11160,54568c50485,164492,78639,156397,90018,118573r11253,11022xe" fillcolor="red" strokecolor="#243f60 [1604]" strokeweight=".25pt">
+                      <v:shape id="Circular Arrow 423" o:spid="_x0000_s1188" style="position:absolute;left:3959;top:12506;width:1162;height:1746;rotation:10779566fd;flip:y;visibility:visible;mso-wrap-style:square;v-text-anchor:middle" coordsize="116205,174625" o:gfxdata="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" path="m101271,129595c84677,171597,48101,180086,24516,147408,11439,129289,5164,101889,7887,74799,11697,36899,32051,8586,56407,7307v25098,-1318,47047,26414,51667,65279l115304,72586,101679,87312,86253,72586r7235,c89120,38416,70617,16509,51506,22879,35704,28146,23700,51526,21994,80356v-1203,20335,2924,40517,11160,54568c50485,164492,78639,156397,90018,118573r11253,11022xe" fillcolor="red" strokecolor="#243f60 [1604]" strokeweight=".25pt">
                         <v:path arrowok="t" o:connecttype="custom" o:connectlocs="101271,129595;24516,147408;7887,74799;56407,7307;108074,72586;115304,72586;101679,87312;86253,72586;93488,72586;51506,22879;21994,80356;33154,134924;90018,118573;101271,129595" o:connectangles="0,0,0,0,0,0,0,0,0,0,0,0,0,0"/>
                       </v:shape>
-                      <v:shape id="Circular Arrow 424" o:spid="_x0000_s1164" style="position:absolute;left:6239;top:12531;width:1162;height:1746;rotation:10779566fd;flip:y;visibility:visible;mso-wrap-style:square;v-text-anchor:middle" coordsize="116205,174625" o:gfxdata="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" path="m101271,129595c84677,171597,48101,180086,24516,147408,11439,129289,5164,101889,7887,74799,11697,36899,32051,8586,56407,7307v25098,-1318,47047,26414,51667,65279l115304,72586,101679,87312,86253,72586r7235,c89120,38416,70617,16509,51506,22879,35704,28146,23700,51526,21994,80356v-1203,20335,2924,40517,11160,54568c50485,164492,78639,156397,90018,118573r11253,11022xe" fillcolor="red" strokecolor="#243f60 [1604]" strokeweight=".25pt">
+                      <v:shape id="Circular Arrow 424" o:spid="_x0000_s1189" style="position:absolute;left:6239;top:12531;width:1162;height:1746;rotation:10779566fd;flip:y;visibility:visible;mso-wrap-style:square;v-text-anchor:middle" coordsize="116205,174625" o:gfxdata="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" path="m101271,129595c84677,171597,48101,180086,24516,147408,11439,129289,5164,101889,7887,74799,11697,36899,32051,8586,56407,7307v25098,-1318,47047,26414,51667,65279l115304,72586,101679,87312,86253,72586r7235,c89120,38416,70617,16509,51506,22879,35704,28146,23700,51526,21994,80356v-1203,20335,2924,40517,11160,54568c50485,164492,78639,156397,90018,118573r11253,11022xe" fillcolor="red" strokecolor="#243f60 [1604]" strokeweight=".25pt">
                         <v:path arrowok="t" o:connecttype="custom" o:connectlocs="101271,129595;24516,147408;7887,74799;56407,7307;108074,72586;115304,72586;101679,87312;86253,72586;93488,72586;51506,22879;21994,80356;33154,134924;90018,118573;101271,129595" o:connectangles="0,0,0,0,0,0,0,0,0,0,0,0,0,0"/>
                       </v:shape>
-                      <v:shape id="Circular Arrow 425" o:spid="_x0000_s1165" style="position:absolute;left:3356;top:10372;width:1162;height:1746;rotation:10779566fd;flip:y;visibility:visible;mso-wrap-style:square;v-text-anchor:middle" coordsize="116205,174625" o:gfxdata="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" path="m101271,129595c84677,171597,48101,180086,24516,147408,11439,129289,5164,101889,7887,74799,11697,36899,32051,8586,56407,7307v25098,-1318,47047,26414,51667,65279l115304,72586,101679,87312,86253,72586r7235,c89120,38416,70617,16509,51506,22879,35704,28146,23700,51526,21994,80356v-1203,20335,2924,40517,11160,54568c50485,164492,78639,156397,90018,118573r11253,11022xe" fillcolor="red" strokecolor="#243f60 [1604]" strokeweight=".25pt">
+                      <v:shape id="Circular Arrow 425" o:spid="_x0000_s1190" style="position:absolute;left:3356;top:10372;width:1162;height:1746;rotation:10779566fd;flip:y;visibility:visible;mso-wrap-style:square;v-text-anchor:middle" coordsize="116205,174625" o:gfxdata="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" path="m101271,129595c84677,171597,48101,180086,24516,147408,11439,129289,5164,101889,7887,74799,11697,36899,32051,8586,56407,7307v25098,-1318,47047,26414,51667,65279l115304,72586,101679,87312,86253,72586r7235,c89120,38416,70617,16509,51506,22879,35704,28146,23700,51526,21994,80356v-1203,20335,2924,40517,11160,54568c50485,164492,78639,156397,90018,118573r11253,11022xe" fillcolor="red" strokecolor="#243f60 [1604]" strokeweight=".25pt">
                         <v:path arrowok="t" o:connecttype="custom" o:connectlocs="101271,129595;24516,147408;7887,74799;56407,7307;108074,72586;115304,72586;101679,87312;86253,72586;93488,72586;51506,22879;21994,80356;33154,134924;90018,118573;101271,129595" o:connectangles="0,0,0,0,0,0,0,0,0,0,0,0,0,0"/>
                       </v:shape>
-                      <v:shape id="Text Box 56" o:spid="_x0000_s1166" type="#_x0000_t202" style="position:absolute;left:1921;top:12684;width:578;height:1244;visibility:visible;mso-wrap-style:square;v-text-anchor:top" o:gfxdata="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" filled="f" stroked="f" strokeweight=".5pt">
+                      <v:shape id="Text Box 56" o:spid="_x0000_s1191" type="#_x0000_t202" style="position:absolute;left:1921;top:12684;width:578;height:1244;visibility:visible;mso-wrap-style:square;v-text-anchor:top" o:gfxdata="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" filled="f" stroked="f" strokeweight=".5pt">
                         <v:textbox inset="0,0,0,0">
                           <w:txbxContent>
                             <w:p>
@@ -24130,7 +25889,7 @@
                           </w:txbxContent>
                         </v:textbox>
                       </v:shape>
-                      <v:shape id="Text Box 56" o:spid="_x0000_s1167" type="#_x0000_t202" style="position:absolute;left:1280;top:10633;width:577;height:1238;visibility:visible;mso-wrap-style:square;v-text-anchor:top" o:gfxdata="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" filled="f" stroked="f" strokeweight=".5pt">
+                      <v:shape id="Text Box 56" o:spid="_x0000_s1192" type="#_x0000_t202" style="position:absolute;left:1280;top:10633;width:577;height:1238;visibility:visible;mso-wrap-style:square;v-text-anchor:top" o:gfxdata="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" filled="f" stroked="f" strokeweight=".5pt">
                         <v:textbox inset="0,0,0,0">
                           <w:txbxContent>
                             <w:p>
@@ -24150,7 +25909,7 @@
                           </w:txbxContent>
                         </v:textbox>
                       </v:shape>
-                      <v:shape id="Text Box 56" o:spid="_x0000_s1168" type="#_x0000_t202" style="position:absolute;left:4277;top:12658;width:578;height:1238;visibility:visible;mso-wrap-style:square;v-text-anchor:top" o:gfxdata="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" filled="f" stroked="f" strokeweight=".5pt">
+                      <v:shape id="Text Box 56" o:spid="_x0000_s1193" type="#_x0000_t202" style="position:absolute;left:4277;top:12658;width:578;height:1238;visibility:visible;mso-wrap-style:square;v-text-anchor:top" o:gfxdata="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" filled="f" stroked="f" strokeweight=".5pt">
                         <v:textbox inset="0,0,0,0">
                           <w:txbxContent>
                             <w:p>
@@ -24170,7 +25929,7 @@
                           </w:txbxContent>
                         </v:textbox>
                       </v:shape>
-                      <v:shape id="Text Box 56" o:spid="_x0000_s1169" type="#_x0000_t202" style="position:absolute;left:3635;top:10626;width:578;height:1238;visibility:visible;mso-wrap-style:square;v-text-anchor:top" o:gfxdata="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" filled="f" stroked="f" strokeweight=".5pt">
+                      <v:shape id="Text Box 56" o:spid="_x0000_s1194" type="#_x0000_t202" style="position:absolute;left:3635;top:10626;width:578;height:1238;visibility:visible;mso-wrap-style:square;v-text-anchor:top" o:gfxdata="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" filled="f" stroked="f" strokeweight=".5pt">
                         <v:textbox inset="0,0,0,0">
                           <w:txbxContent>
                             <w:p>
@@ -24190,7 +25949,7 @@
                           </w:txbxContent>
                         </v:textbox>
                       </v:shape>
-                      <v:shape id="Text Box 56" o:spid="_x0000_s1170" type="#_x0000_t202" style="position:absolute;left:6575;top:12696;width:578;height:1239;visibility:visible;mso-wrap-style:square;v-text-anchor:top" o:gfxdata="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" filled="f" stroked="f" strokeweight=".5pt">
+                      <v:shape id="Text Box 56" o:spid="_x0000_s1195" type="#_x0000_t202" style="position:absolute;left:6575;top:12696;width:578;height:1239;visibility:visible;mso-wrap-style:square;v-text-anchor:top" o:gfxdata="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" filled="f" stroked="f" strokeweight=".5pt">
                         <v:textbox inset="0,0,0,0">
                           <w:txbxContent>
                             <w:p>
@@ -24224,7 +25983,7 @@
                 <w:noProof/>
               </w:rPr>
             </w:pPr>
-            <w:bookmarkStart w:id="21" w:name="_Ref509017257"/>
+            <w:bookmarkStart w:id="23" w:name="_Ref509017257"/>
             <w:r>
               <w:t xml:space="preserve">Figure </w:t>
             </w:r>
@@ -24249,7 +26008,7 @@
               </w:rPr>
               <w:fldChar w:fldCharType="end"/>
             </w:r>
-            <w:bookmarkEnd w:id="21"/>
+            <w:bookmarkEnd w:id="23"/>
             <w:r>
               <w:t xml:space="preserve"> - </w:t>
             </w:r>
@@ -25558,15 +27317,7 @@
         <w:rPr>
           <w:lang w:val="en-AU"/>
         </w:rPr>
-        <w:t xml:space="preserve"> The footprint of the generator fu</w:t>
-      </w:r>
-      <w:bookmarkStart w:id="22" w:name="_GoBack"/>
-      <w:bookmarkEnd w:id="22"/>
-      <w:r>
-        <w:rPr>
-          <w:lang w:val="en-AU"/>
-        </w:rPr>
-        <w:t xml:space="preserve">nction </w:t>
+        <w:t xml:space="preserve"> The footprint of the generator function </w:t>
       </w:r>
     </w:p>
     <w:p>
@@ -25922,7 +27673,7 @@
                   <w:b/>
                   <w:noProof/>
                 </w:rPr>
-                <w:t>4-2</w:t>
+                <w:t>5-8</w:t>
               </w:r>
               <w:r>
                 <w:rPr>
@@ -26441,7 +28192,7 @@
               <w:rFonts w:ascii="Arial" w:hAnsi="Arial" w:cs="Arial"/>
               <w:b/>
             </w:rPr>
-            <w:t>6</w:t>
+            <w:t>7</w:t>
           </w:r>
           <w:r>
             <w:rPr>
@@ -31948,36 +33699,6 @@
         </w:p>
       </w:docPartBody>
     </w:docPart>
-    <w:docPart>
-      <w:docPartPr>
-        <w:name w:val="A9898C67D5074940AB1432B00C8625EC"/>
-        <w:category>
-          <w:name w:val="General"/>
-          <w:gallery w:val="placeholder"/>
-        </w:category>
-        <w:types>
-          <w:type w:val="bbPlcHdr"/>
-        </w:types>
-        <w:behaviors>
-          <w:behavior w:val="content"/>
-        </w:behaviors>
-        <w:guid w:val="{9AD3A6C7-EEA4-4C68-8F8B-6A9337B9CB50}"/>
-      </w:docPartPr>
-      <w:docPartBody>
-        <w:p>
-          <w:pPr>
-            <w:pStyle w:val="A9898C67D5074940AB1432B00C8625EC"/>
-          </w:pPr>
-          <w:r>
-            <w:rPr>
-              <w:b/>
-              <w:bCs/>
-            </w:rPr>
-            <w:t>[Pick the date]</w:t>
-          </w:r>
-        </w:p>
-      </w:docPartBody>
-    </w:docPart>
   </w:docParts>
 </w:glossaryDocument>
 </file>
@@ -32067,6 +33788,7 @@
     <w:rsid w:val="0028116A"/>
     <w:rsid w:val="003D1456"/>
     <w:rsid w:val="00571E90"/>
+    <w:rsid w:val="0060415F"/>
     <w:rsid w:val="00680DDA"/>
     <w:rsid w:val="00C1535B"/>
     <w:rsid w:val="00F30080"/>
@@ -32895,7 +34617,7 @@
 </file>
 
 <file path=customXml/itemProps2.xml><?xml version="1.0" encoding="utf-8"?>
-<ds:datastoreItem xmlns:ds="http://schemas.openxmlformats.org/officeDocument/2006/customXml" ds:itemID="{44A6800E-E1F6-4B3A-8E2C-0127B7DEA4C5}">
+<ds:datastoreItem xmlns:ds="http://schemas.openxmlformats.org/officeDocument/2006/customXml" ds:itemID="{234252A4-3FAF-4A97-B7D7-00C7D879CF60}">
   <ds:schemaRefs>
     <ds:schemaRef ds:uri="http://schemas.openxmlformats.org/officeDocument/2006/bibliography"/>
   </ds:schemaRefs>

</xml_diff>

<commit_message>
Started adding the TextRenderer class to enable text rendering. The majority of mods are related to this.
Signed-off-by: Wynand Marais <info@wynandmarais.com>
</commit_message>
<xml_diff>
--- a/Docs/Anubis-Cookbook.docx
+++ b/Docs/Anubis-Cookbook.docx
@@ -288,9 +288,6 @@
                 </w:rPr>
                 <w:alias w:val="Date"/>
                 <w:id w:val="516659546"/>
-                <w:placeholder>
-                  <w:docPart w:val="A9898C67D5074940AB1432B00C8625EC"/>
-                </w:placeholder>
                 <w:dataBinding w:prefixMappings="xmlns:ns0='http://schemas.microsoft.com/office/2006/coverPageProps'" w:xpath="/ns0:CoverPageProperties[1]/ns0:PublishDate[1]" w:storeItemID="{55AF091B-3C7A-41E3-B477-F2FDAA23CFDA}"/>
                 <w:date w:fullDate="2018-03-12T00:00:00Z">
                   <w:dateFormat w:val="M/d/yyyy"/>
@@ -1078,7 +1075,23 @@
                 <w:noProof/>
                 <w:lang w:val="en-AU"/>
               </w:rPr>
-              <w:t>Chapter 4 – Graphics Module</w:t>
+              <w:t>Chapter 4 – Graphics M</w:t>
+            </w:r>
+            <w:r>
+              <w:rPr>
+                <w:rStyle w:val="Hyperlink"/>
+                <w:noProof/>
+                <w:lang w:val="en-AU"/>
+              </w:rPr>
+              <w:t>o</w:t>
+            </w:r>
+            <w:r>
+              <w:rPr>
+                <w:rStyle w:val="Hyperlink"/>
+                <w:noProof/>
+                <w:lang w:val="en-AU"/>
+              </w:rPr>
+              <w:t>dule</w:t>
             </w:r>
           </w:hyperlink>
         </w:p>
@@ -5108,6 +5121,2265 @@
     </w:p>
     <w:p>
       <w:pPr>
+        <w:rPr>
+          <w:lang w:val="en-AU"/>
+        </w:rPr>
+      </w:pPr>
+    </w:p>
+    <w:p>
+      <w:pPr>
+        <w:pStyle w:val="Heading1"/>
+        <w:rPr>
+          <w:lang w:val="en-AU"/>
+        </w:rPr>
+      </w:pPr>
+      <w:r>
+        <w:rPr>
+          <w:lang w:val="en-AU"/>
+        </w:rPr>
+        <w:t>– Networking</w:t>
+      </w:r>
+    </w:p>
+    <w:p>
+      <w:pPr>
+        <w:rPr>
+          <w:lang w:val="en-AU"/>
+        </w:rPr>
+      </w:pPr>
+      <w:r>
+        <w:rPr>
+          <w:lang w:val="en-AU"/>
+        </w:rPr>
+        <w:br w:type="page"/>
+      </w:r>
+    </w:p>
+    <w:p>
+      <w:pPr>
+        <w:rPr>
+          <w:lang w:val="en-AU"/>
+        </w:rPr>
+      </w:pPr>
+    </w:p>
+    <w:p>
+      <w:pPr>
+        <w:rPr>
+          <w:lang w:val="en-AU"/>
+        </w:rPr>
+      </w:pPr>
+      <w:r>
+        <w:rPr>
+          <w:lang w:val="en-AU"/>
+        </w:rPr>
+        <w:t xml:space="preserve">Game objects are generally </w:t>
+      </w:r>
+      <w:r>
+        <w:rPr>
+          <w:lang w:val="en-AU"/>
+        </w:rPr>
+        <w:t>distinguished</w:t>
+      </w:r>
+      <w:r>
+        <w:rPr>
+          <w:lang w:val="en-AU"/>
+        </w:rPr>
+        <w:t xml:space="preserve"> by </w:t>
+      </w:r>
+      <w:r>
+        <w:rPr>
+          <w:lang w:val="en-AU"/>
+        </w:rPr>
+        <w:t>the following</w:t>
+      </w:r>
+      <w:r>
+        <w:rPr>
+          <w:lang w:val="en-AU"/>
+        </w:rPr>
+        <w:t xml:space="preserve"> features:</w:t>
+      </w:r>
+    </w:p>
+    <w:p>
+      <w:pPr>
+        <w:pStyle w:val="ListParagraph"/>
+        <w:numPr>
+          <w:ilvl w:val="0"/>
+          <w:numId w:val="37"/>
+        </w:numPr>
+        <w:rPr>
+          <w:lang w:val="en-AU"/>
+        </w:rPr>
+      </w:pPr>
+      <w:r>
+        <w:rPr>
+          <w:lang w:val="en-AU"/>
+        </w:rPr>
+        <w:t>Active or Passive</w:t>
+      </w:r>
+    </w:p>
+    <w:p>
+      <w:pPr>
+        <w:pStyle w:val="ListParagraph"/>
+        <w:numPr>
+          <w:ilvl w:val="1"/>
+          <w:numId w:val="37"/>
+        </w:numPr>
+        <w:rPr>
+          <w:lang w:val="en-AU"/>
+        </w:rPr>
+      </w:pPr>
+      <w:r>
+        <w:rPr>
+          <w:lang w:val="en-AU"/>
+        </w:rPr>
+        <w:t>Active object engage in combat.</w:t>
+      </w:r>
+    </w:p>
+    <w:p>
+      <w:pPr>
+        <w:pStyle w:val="ListParagraph"/>
+        <w:numPr>
+          <w:ilvl w:val="1"/>
+          <w:numId w:val="37"/>
+        </w:numPr>
+        <w:rPr>
+          <w:lang w:val="en-AU"/>
+        </w:rPr>
+      </w:pPr>
+      <w:r>
+        <w:rPr>
+          <w:lang w:val="en-AU"/>
+        </w:rPr>
+        <w:t>Passive objects do not.</w:t>
+      </w:r>
+    </w:p>
+    <w:p>
+      <w:pPr>
+        <w:pStyle w:val="ListParagraph"/>
+        <w:numPr>
+          <w:ilvl w:val="0"/>
+          <w:numId w:val="37"/>
+        </w:numPr>
+        <w:rPr>
+          <w:lang w:val="en-AU"/>
+        </w:rPr>
+      </w:pPr>
+      <w:r>
+        <w:rPr>
+          <w:lang w:val="en-AU"/>
+        </w:rPr>
+        <w:t>Moving or Stationary</w:t>
+      </w:r>
+    </w:p>
+    <w:p>
+      <w:pPr>
+        <w:pStyle w:val="ListParagraph"/>
+        <w:numPr>
+          <w:ilvl w:val="1"/>
+          <w:numId w:val="37"/>
+        </w:numPr>
+        <w:rPr>
+          <w:lang w:val="en-AU"/>
+        </w:rPr>
+      </w:pPr>
+      <w:r>
+        <w:rPr>
+          <w:lang w:val="en-AU"/>
+        </w:rPr>
+        <w:t xml:space="preserve">Moving objects can move around the scene. </w:t>
+      </w:r>
+    </w:p>
+    <w:p>
+      <w:pPr>
+        <w:pStyle w:val="ListParagraph"/>
+        <w:numPr>
+          <w:ilvl w:val="1"/>
+          <w:numId w:val="37"/>
+        </w:numPr>
+        <w:rPr>
+          <w:lang w:val="en-AU"/>
+        </w:rPr>
+      </w:pPr>
+      <w:r>
+        <w:rPr>
+          <w:lang w:val="en-AU"/>
+        </w:rPr>
+        <w:t xml:space="preserve">Stationary objects </w:t>
+      </w:r>
+      <w:r>
+        <w:rPr>
+          <w:lang w:val="en-AU"/>
+        </w:rPr>
+        <w:t>cannot</w:t>
+      </w:r>
+      <w:r>
+        <w:rPr>
+          <w:lang w:val="en-AU"/>
+        </w:rPr>
+        <w:t xml:space="preserve"> move around scene.</w:t>
+      </w:r>
+    </w:p>
+    <w:tbl>
+      <w:tblPr>
+        <w:tblStyle w:val="TableGrid"/>
+        <w:tblW w:w="0" w:type="auto"/>
+        <w:tblInd w:w="108" w:type="dxa"/>
+        <w:tblLook w:val="04A0" w:firstRow="1" w:lastRow="0" w:firstColumn="1" w:lastColumn="0" w:noHBand="0" w:noVBand="1"/>
+      </w:tblPr>
+      <w:tblGrid>
+        <w:gridCol w:w="1350"/>
+        <w:gridCol w:w="3960"/>
+        <w:gridCol w:w="4545"/>
+      </w:tblGrid>
+      <w:tr>
+        <w:tc>
+          <w:tcPr>
+            <w:tcW w:w="1350" w:type="dxa"/>
+          </w:tcPr>
+          <w:p>
+            <w:pPr>
+              <w:rPr>
+                <w:b/>
+                <w:lang w:val="en-AU"/>
+              </w:rPr>
+            </w:pPr>
+          </w:p>
+        </w:tc>
+        <w:tc>
+          <w:tcPr>
+            <w:tcW w:w="3960" w:type="dxa"/>
+          </w:tcPr>
+          <w:p>
+            <w:pPr>
+              <w:rPr>
+                <w:b/>
+                <w:lang w:val="en-AU"/>
+              </w:rPr>
+            </w:pPr>
+            <w:r>
+              <w:rPr>
+                <w:b/>
+                <w:lang w:val="en-AU"/>
+              </w:rPr>
+              <w:t>Active</w:t>
+            </w:r>
+          </w:p>
+        </w:tc>
+        <w:tc>
+          <w:tcPr>
+            <w:tcW w:w="4545" w:type="dxa"/>
+          </w:tcPr>
+          <w:p>
+            <w:pPr>
+              <w:rPr>
+                <w:b/>
+                <w:lang w:val="en-AU"/>
+              </w:rPr>
+            </w:pPr>
+            <w:r>
+              <w:rPr>
+                <w:b/>
+                <w:lang w:val="en-AU"/>
+              </w:rPr>
+              <w:t>Passive</w:t>
+            </w:r>
+          </w:p>
+        </w:tc>
+      </w:tr>
+      <w:tr>
+        <w:tc>
+          <w:tcPr>
+            <w:tcW w:w="1350" w:type="dxa"/>
+          </w:tcPr>
+          <w:p>
+            <w:pPr>
+              <w:rPr>
+                <w:b/>
+                <w:lang w:val="en-AU"/>
+              </w:rPr>
+            </w:pPr>
+            <w:r>
+              <w:rPr>
+                <w:b/>
+                <w:lang w:val="en-AU"/>
+              </w:rPr>
+              <w:t>Moving</w:t>
+            </w:r>
+          </w:p>
+        </w:tc>
+        <w:tc>
+          <w:tcPr>
+            <w:tcW w:w="3960" w:type="dxa"/>
+          </w:tcPr>
+          <w:p>
+            <w:pPr>
+              <w:rPr>
+                <w:lang w:val="en-AU"/>
+              </w:rPr>
+            </w:pPr>
+            <w:r>
+              <w:rPr>
+                <w:lang w:val="en-AU"/>
+              </w:rPr>
+              <w:t>Combat Units:</w:t>
+            </w:r>
+          </w:p>
+          <w:p>
+            <w:pPr>
+              <w:pStyle w:val="ListParagraph"/>
+              <w:numPr>
+                <w:ilvl w:val="0"/>
+                <w:numId w:val="38"/>
+              </w:numPr>
+              <w:rPr>
+                <w:lang w:val="en-AU"/>
+              </w:rPr>
+            </w:pPr>
+            <w:r>
+              <w:rPr>
+                <w:lang w:val="en-AU"/>
+              </w:rPr>
+              <w:t>Soldiers</w:t>
+            </w:r>
+          </w:p>
+          <w:p>
+            <w:pPr>
+              <w:pStyle w:val="ListParagraph"/>
+              <w:numPr>
+                <w:ilvl w:val="0"/>
+                <w:numId w:val="38"/>
+              </w:numPr>
+              <w:rPr>
+                <w:lang w:val="en-AU"/>
+              </w:rPr>
+            </w:pPr>
+            <w:r>
+              <w:rPr>
+                <w:lang w:val="en-AU"/>
+              </w:rPr>
+              <w:t>Tanks</w:t>
+            </w:r>
+          </w:p>
+          <w:p>
+            <w:pPr>
+              <w:pStyle w:val="ListParagraph"/>
+              <w:numPr>
+                <w:ilvl w:val="0"/>
+                <w:numId w:val="38"/>
+              </w:numPr>
+              <w:rPr>
+                <w:lang w:val="en-AU"/>
+              </w:rPr>
+            </w:pPr>
+            <w:r>
+              <w:rPr>
+                <w:lang w:val="en-AU"/>
+              </w:rPr>
+              <w:t>Aircraft</w:t>
+            </w:r>
+          </w:p>
+          <w:p>
+            <w:pPr>
+              <w:pStyle w:val="ListParagraph"/>
+              <w:numPr>
+                <w:ilvl w:val="0"/>
+                <w:numId w:val="38"/>
+              </w:numPr>
+              <w:rPr>
+                <w:lang w:val="en-AU"/>
+              </w:rPr>
+            </w:pPr>
+            <w:r>
+              <w:rPr>
+                <w:lang w:val="en-AU"/>
+              </w:rPr>
+              <w:t>Ships</w:t>
+            </w:r>
+          </w:p>
+        </w:tc>
+        <w:tc>
+          <w:tcPr>
+            <w:tcW w:w="4545" w:type="dxa"/>
+          </w:tcPr>
+          <w:p>
+            <w:pPr>
+              <w:rPr>
+                <w:lang w:val="en-AU"/>
+              </w:rPr>
+            </w:pPr>
+            <w:r>
+              <w:rPr>
+                <w:lang w:val="en-AU"/>
+              </w:rPr>
+              <w:t>Worker Units</w:t>
+            </w:r>
+            <w:r>
+              <w:rPr>
+                <w:lang w:val="en-AU"/>
+              </w:rPr>
+              <w:t>:</w:t>
+            </w:r>
+          </w:p>
+          <w:p>
+            <w:pPr>
+              <w:pStyle w:val="ListParagraph"/>
+              <w:numPr>
+                <w:ilvl w:val="0"/>
+                <w:numId w:val="40"/>
+              </w:numPr>
+              <w:rPr>
+                <w:lang w:val="en-AU"/>
+              </w:rPr>
+            </w:pPr>
+            <w:r>
+              <w:rPr>
+                <w:lang w:val="en-AU"/>
+              </w:rPr>
+              <w:t>Construction Units</w:t>
+            </w:r>
+          </w:p>
+          <w:p>
+            <w:pPr>
+              <w:pStyle w:val="ListParagraph"/>
+              <w:numPr>
+                <w:ilvl w:val="0"/>
+                <w:numId w:val="40"/>
+              </w:numPr>
+              <w:rPr>
+                <w:lang w:val="en-AU"/>
+              </w:rPr>
+            </w:pPr>
+            <w:r>
+              <w:rPr>
+                <w:lang w:val="en-AU"/>
+              </w:rPr>
+              <w:t>Repair Units</w:t>
+            </w:r>
+          </w:p>
+          <w:p>
+            <w:pPr>
+              <w:pStyle w:val="ListParagraph"/>
+              <w:numPr>
+                <w:ilvl w:val="0"/>
+                <w:numId w:val="40"/>
+              </w:numPr>
+              <w:rPr>
+                <w:lang w:val="en-AU"/>
+              </w:rPr>
+            </w:pPr>
+            <w:r>
+              <w:rPr>
+                <w:lang w:val="en-AU"/>
+              </w:rPr>
+              <w:t>Medics</w:t>
+            </w:r>
+          </w:p>
+          <w:p>
+            <w:pPr>
+              <w:pStyle w:val="ListParagraph"/>
+              <w:numPr>
+                <w:ilvl w:val="0"/>
+                <w:numId w:val="40"/>
+              </w:numPr>
+              <w:rPr>
+                <w:lang w:val="en-AU"/>
+              </w:rPr>
+            </w:pPr>
+            <w:r>
+              <w:rPr>
+                <w:lang w:val="en-AU"/>
+              </w:rPr>
+              <w:t>Scouts</w:t>
+            </w:r>
+          </w:p>
+        </w:tc>
+      </w:tr>
+      <w:tr>
+        <w:tc>
+          <w:tcPr>
+            <w:tcW w:w="1350" w:type="dxa"/>
+          </w:tcPr>
+          <w:p>
+            <w:pPr>
+              <w:rPr>
+                <w:b/>
+                <w:lang w:val="en-AU"/>
+              </w:rPr>
+            </w:pPr>
+            <w:r>
+              <w:rPr>
+                <w:b/>
+                <w:lang w:val="en-AU"/>
+              </w:rPr>
+              <w:t>Stationary</w:t>
+            </w:r>
+          </w:p>
+        </w:tc>
+        <w:tc>
+          <w:tcPr>
+            <w:tcW w:w="3960" w:type="dxa"/>
+          </w:tcPr>
+          <w:p>
+            <w:pPr>
+              <w:rPr>
+                <w:lang w:val="en-AU"/>
+              </w:rPr>
+            </w:pPr>
+            <w:r>
+              <w:rPr>
+                <w:lang w:val="en-AU"/>
+              </w:rPr>
+              <w:t>Buildings with Defensive Capability</w:t>
+            </w:r>
+            <w:r>
+              <w:rPr>
+                <w:lang w:val="en-AU"/>
+              </w:rPr>
+              <w:t>:</w:t>
+            </w:r>
+          </w:p>
+          <w:p>
+            <w:pPr>
+              <w:pStyle w:val="ListParagraph"/>
+              <w:numPr>
+                <w:ilvl w:val="0"/>
+                <w:numId w:val="39"/>
+              </w:numPr>
+              <w:rPr>
+                <w:lang w:val="en-AU"/>
+              </w:rPr>
+            </w:pPr>
+            <w:r>
+              <w:rPr>
+                <w:lang w:val="en-AU"/>
+              </w:rPr>
+              <w:t>Anti-air Defence</w:t>
+            </w:r>
+          </w:p>
+          <w:p>
+            <w:pPr>
+              <w:pStyle w:val="ListParagraph"/>
+              <w:numPr>
+                <w:ilvl w:val="0"/>
+                <w:numId w:val="39"/>
+              </w:numPr>
+              <w:rPr>
+                <w:lang w:val="en-AU"/>
+              </w:rPr>
+            </w:pPr>
+            <w:r>
+              <w:rPr>
+                <w:lang w:val="en-AU"/>
+              </w:rPr>
+              <w:t>Anti-land Defence</w:t>
+            </w:r>
+          </w:p>
+          <w:p>
+            <w:pPr>
+              <w:pStyle w:val="ListParagraph"/>
+              <w:numPr>
+                <w:ilvl w:val="0"/>
+                <w:numId w:val="39"/>
+              </w:numPr>
+              <w:rPr>
+                <w:lang w:val="en-AU"/>
+              </w:rPr>
+            </w:pPr>
+            <w:r>
+              <w:rPr>
+                <w:lang w:val="en-AU"/>
+              </w:rPr>
+              <w:t>Artillery Installation</w:t>
+            </w:r>
+          </w:p>
+          <w:p>
+            <w:pPr>
+              <w:pStyle w:val="ListParagraph"/>
+              <w:numPr>
+                <w:ilvl w:val="0"/>
+                <w:numId w:val="39"/>
+              </w:numPr>
+              <w:rPr>
+                <w:lang w:val="en-AU"/>
+              </w:rPr>
+            </w:pPr>
+            <w:r>
+              <w:rPr>
+                <w:lang w:val="en-AU"/>
+              </w:rPr>
+              <w:t>Barracks</w:t>
+            </w:r>
+          </w:p>
+          <w:p>
+            <w:pPr>
+              <w:pStyle w:val="ListParagraph"/>
+              <w:numPr>
+                <w:ilvl w:val="0"/>
+                <w:numId w:val="39"/>
+              </w:numPr>
+              <w:rPr>
+                <w:lang w:val="en-AU"/>
+              </w:rPr>
+            </w:pPr>
+            <w:r>
+              <w:rPr>
+                <w:lang w:val="en-AU"/>
+              </w:rPr>
+              <w:t>Headquarters</w:t>
+            </w:r>
+          </w:p>
+        </w:tc>
+        <w:tc>
+          <w:tcPr>
+            <w:tcW w:w="4545" w:type="dxa"/>
+          </w:tcPr>
+          <w:p>
+            <w:pPr>
+              <w:rPr>
+                <w:lang w:val="en-AU"/>
+              </w:rPr>
+            </w:pPr>
+            <w:r>
+              <w:rPr>
+                <w:lang w:val="en-AU"/>
+              </w:rPr>
+              <w:t>General Buildings:</w:t>
+            </w:r>
+          </w:p>
+          <w:p>
+            <w:pPr>
+              <w:pStyle w:val="ListParagraph"/>
+              <w:numPr>
+                <w:ilvl w:val="0"/>
+                <w:numId w:val="42"/>
+              </w:numPr>
+              <w:rPr>
+                <w:lang w:val="en-AU"/>
+              </w:rPr>
+            </w:pPr>
+            <w:r>
+              <w:rPr>
+                <w:lang w:val="en-AU"/>
+              </w:rPr>
+              <w:t>Factories</w:t>
+            </w:r>
+          </w:p>
+          <w:p>
+            <w:pPr>
+              <w:pStyle w:val="ListParagraph"/>
+              <w:numPr>
+                <w:ilvl w:val="0"/>
+                <w:numId w:val="42"/>
+              </w:numPr>
+              <w:rPr>
+                <w:lang w:val="en-AU"/>
+              </w:rPr>
+            </w:pPr>
+            <w:r>
+              <w:rPr>
+                <w:lang w:val="en-AU"/>
+              </w:rPr>
+              <w:t>Research Labs</w:t>
+            </w:r>
+          </w:p>
+          <w:p>
+            <w:pPr>
+              <w:pStyle w:val="ListParagraph"/>
+              <w:numPr>
+                <w:ilvl w:val="0"/>
+                <w:numId w:val="42"/>
+              </w:numPr>
+              <w:rPr>
+                <w:lang w:val="en-AU"/>
+              </w:rPr>
+            </w:pPr>
+            <w:r>
+              <w:rPr>
+                <w:lang w:val="en-AU"/>
+              </w:rPr>
+              <w:t>Supply Depots</w:t>
+            </w:r>
+          </w:p>
+          <w:p>
+            <w:pPr>
+              <w:pStyle w:val="ListParagraph"/>
+              <w:numPr>
+                <w:ilvl w:val="0"/>
+                <w:numId w:val="42"/>
+              </w:numPr>
+              <w:rPr>
+                <w:lang w:val="en-AU"/>
+              </w:rPr>
+            </w:pPr>
+            <w:r>
+              <w:rPr>
+                <w:lang w:val="en-AU"/>
+              </w:rPr>
+              <w:t>Walls</w:t>
+            </w:r>
+          </w:p>
+          <w:p>
+            <w:pPr>
+              <w:rPr>
+                <w:lang w:val="en-AU"/>
+              </w:rPr>
+            </w:pPr>
+            <w:r>
+              <w:rPr>
+                <w:lang w:val="en-AU"/>
+              </w:rPr>
+              <w:t>Nature:</w:t>
+            </w:r>
+          </w:p>
+          <w:p>
+            <w:pPr>
+              <w:pStyle w:val="ListParagraph"/>
+              <w:numPr>
+                <w:ilvl w:val="0"/>
+                <w:numId w:val="41"/>
+              </w:numPr>
+              <w:rPr>
+                <w:lang w:val="en-AU"/>
+              </w:rPr>
+            </w:pPr>
+            <w:r>
+              <w:rPr>
+                <w:lang w:val="en-AU"/>
+              </w:rPr>
+              <w:t>Trees</w:t>
+            </w:r>
+          </w:p>
+          <w:p>
+            <w:pPr>
+              <w:pStyle w:val="ListParagraph"/>
+              <w:numPr>
+                <w:ilvl w:val="0"/>
+                <w:numId w:val="41"/>
+              </w:numPr>
+              <w:rPr>
+                <w:lang w:val="en-AU"/>
+              </w:rPr>
+            </w:pPr>
+            <w:r>
+              <w:rPr>
+                <w:lang w:val="en-AU"/>
+              </w:rPr>
+              <w:t>Rocks</w:t>
+            </w:r>
+          </w:p>
+        </w:tc>
+      </w:tr>
+    </w:tbl>
+    <w:p>
+      <w:pPr>
+        <w:rPr>
+          <w:lang w:val="en-AU"/>
+        </w:rPr>
+      </w:pPr>
+    </w:p>
+    <w:p>
+      <w:pPr>
+        <w:rPr>
+          <w:lang w:val="en-AU"/>
+        </w:rPr>
+      </w:pPr>
+      <w:r>
+        <w:rPr>
+          <w:lang w:val="en-AU"/>
+        </w:rPr>
+        <w:t>Using this matrix it can be seen that there are several bits of information to provide each unit.</w:t>
+      </w:r>
+    </w:p>
+    <w:tbl>
+      <w:tblPr>
+        <w:tblStyle w:val="TableGrid"/>
+        <w:tblW w:w="0" w:type="auto"/>
+        <w:tblInd w:w="108" w:type="dxa"/>
+        <w:tblLook w:val="04A0" w:firstRow="1" w:lastRow="0" w:firstColumn="1" w:lastColumn="0" w:noHBand="0" w:noVBand="1"/>
+      </w:tblPr>
+      <w:tblGrid>
+        <w:gridCol w:w="2250"/>
+        <w:gridCol w:w="2430"/>
+        <w:gridCol w:w="5175"/>
+      </w:tblGrid>
+      <w:tr>
+        <w:tc>
+          <w:tcPr>
+            <w:tcW w:w="2250" w:type="dxa"/>
+            <w:vAlign w:val="center"/>
+          </w:tcPr>
+          <w:p>
+            <w:pPr>
+              <w:rPr>
+                <w:b/>
+                <w:lang w:val="en-AU"/>
+              </w:rPr>
+            </w:pPr>
+            <w:r>
+              <w:rPr>
+                <w:b/>
+                <w:lang w:val="en-AU"/>
+              </w:rPr>
+              <w:t>Unit Type</w:t>
+            </w:r>
+          </w:p>
+        </w:tc>
+        <w:tc>
+          <w:tcPr>
+            <w:tcW w:w="2430" w:type="dxa"/>
+            <w:vAlign w:val="center"/>
+          </w:tcPr>
+          <w:p>
+            <w:pPr>
+              <w:rPr>
+                <w:b/>
+                <w:lang w:val="en-AU"/>
+              </w:rPr>
+            </w:pPr>
+            <w:r>
+              <w:rPr>
+                <w:b/>
+                <w:lang w:val="en-AU"/>
+              </w:rPr>
+              <w:t>Fields</w:t>
+            </w:r>
+          </w:p>
+        </w:tc>
+        <w:tc>
+          <w:tcPr>
+            <w:tcW w:w="5175" w:type="dxa"/>
+            <w:vAlign w:val="center"/>
+          </w:tcPr>
+          <w:p>
+            <w:pPr>
+              <w:rPr>
+                <w:b/>
+                <w:lang w:val="en-AU"/>
+              </w:rPr>
+            </w:pPr>
+            <w:r>
+              <w:rPr>
+                <w:b/>
+                <w:lang w:val="en-AU"/>
+              </w:rPr>
+              <w:t>Information</w:t>
+            </w:r>
+          </w:p>
+        </w:tc>
+      </w:tr>
+      <w:tr>
+        <w:tc>
+          <w:tcPr>
+            <w:tcW w:w="2250" w:type="dxa"/>
+            <w:vMerge w:val="restart"/>
+            <w:vAlign w:val="center"/>
+          </w:tcPr>
+          <w:p>
+            <w:pPr>
+              <w:rPr>
+                <w:lang w:val="en-AU"/>
+              </w:rPr>
+            </w:pPr>
+            <w:r>
+              <w:rPr>
+                <w:lang w:val="en-AU"/>
+              </w:rPr>
+              <w:t>Common / All Units</w:t>
+            </w:r>
+          </w:p>
+        </w:tc>
+        <w:tc>
+          <w:tcPr>
+            <w:tcW w:w="2430" w:type="dxa"/>
+            <w:vAlign w:val="center"/>
+          </w:tcPr>
+          <w:p>
+            <w:pPr>
+              <w:rPr>
+                <w:lang w:val="en-AU"/>
+              </w:rPr>
+            </w:pPr>
+            <w:r>
+              <w:rPr>
+                <w:lang w:val="en-AU"/>
+              </w:rPr>
+              <w:t>ID (uint16_t)</w:t>
+            </w:r>
+          </w:p>
+        </w:tc>
+        <w:tc>
+          <w:tcPr>
+            <w:tcW w:w="5175" w:type="dxa"/>
+            <w:vAlign w:val="center"/>
+          </w:tcPr>
+          <w:p>
+            <w:pPr>
+              <w:rPr>
+                <w:lang w:val="en-AU"/>
+              </w:rPr>
+            </w:pPr>
+            <w:r>
+              <w:rPr>
+                <w:lang w:val="en-AU"/>
+              </w:rPr>
+              <w:t>The ID of the object that the information applies too. This is not the UUID of the original object but rather a unique network ID.</w:t>
+            </w:r>
+          </w:p>
+        </w:tc>
+      </w:tr>
+      <w:tr>
+        <w:tc>
+          <w:tcPr>
+            <w:tcW w:w="2250" w:type="dxa"/>
+            <w:vMerge/>
+            <w:vAlign w:val="center"/>
+          </w:tcPr>
+          <w:p>
+            <w:pPr>
+              <w:rPr>
+                <w:lang w:val="en-AU"/>
+              </w:rPr>
+            </w:pPr>
+          </w:p>
+        </w:tc>
+        <w:tc>
+          <w:tcPr>
+            <w:tcW w:w="2430" w:type="dxa"/>
+            <w:vAlign w:val="center"/>
+          </w:tcPr>
+          <w:p>
+            <w:pPr>
+              <w:rPr>
+                <w:lang w:val="en-AU"/>
+              </w:rPr>
+            </w:pPr>
+            <w:r>
+              <w:rPr>
+                <w:lang w:val="en-AU"/>
+              </w:rPr>
+              <w:t>State (uint8_t)</w:t>
+            </w:r>
+          </w:p>
+        </w:tc>
+        <w:tc>
+          <w:tcPr>
+            <w:tcW w:w="5175" w:type="dxa"/>
+            <w:vAlign w:val="center"/>
+          </w:tcPr>
+          <w:p>
+            <w:pPr>
+              <w:rPr>
+                <w:lang w:val="en-AU"/>
+              </w:rPr>
+            </w:pPr>
+            <w:r>
+              <w:rPr>
+                <w:lang w:val="en-AU"/>
+              </w:rPr>
+              <w:t>Indicate the current state of the unit.</w:t>
+            </w:r>
+            <w:r>
+              <w:rPr>
+                <w:lang w:val="en-AU"/>
+              </w:rPr>
+              <w:t xml:space="preserve"> This is to indicate to the physics and graphics engine how the unit should be rendered.</w:t>
+            </w:r>
+            <w:r>
+              <w:rPr>
+                <w:lang w:val="en-AU"/>
+              </w:rPr>
+              <w:t xml:space="preserve"> This is information like Alive, Dead, On Fire, etc.</w:t>
+            </w:r>
+          </w:p>
+        </w:tc>
+      </w:tr>
+      <w:tr>
+        <w:tc>
+          <w:tcPr>
+            <w:tcW w:w="2250" w:type="dxa"/>
+            <w:vMerge w:val="restart"/>
+            <w:vAlign w:val="center"/>
+          </w:tcPr>
+          <w:p>
+            <w:pPr>
+              <w:rPr>
+                <w:lang w:val="en-AU"/>
+              </w:rPr>
+            </w:pPr>
+            <w:r>
+              <w:rPr>
+                <w:lang w:val="en-AU"/>
+              </w:rPr>
+              <w:t>Active</w:t>
+            </w:r>
+          </w:p>
+        </w:tc>
+        <w:tc>
+          <w:tcPr>
+            <w:tcW w:w="2430" w:type="dxa"/>
+            <w:vAlign w:val="center"/>
+          </w:tcPr>
+          <w:p>
+            <w:pPr>
+              <w:rPr>
+                <w:lang w:val="en-AU"/>
+              </w:rPr>
+            </w:pPr>
+            <w:r>
+              <w:rPr>
+                <w:lang w:val="en-AU"/>
+              </w:rPr>
+              <w:t>Target Count (uint8_t)</w:t>
+            </w:r>
+          </w:p>
+        </w:tc>
+        <w:tc>
+          <w:tcPr>
+            <w:tcW w:w="5175" w:type="dxa"/>
+            <w:vAlign w:val="center"/>
+          </w:tcPr>
+          <w:p>
+            <w:pPr>
+              <w:rPr>
+                <w:lang w:val="en-AU"/>
+              </w:rPr>
+            </w:pPr>
+            <w:r>
+              <w:rPr>
+                <w:lang w:val="en-AU"/>
+              </w:rPr>
+              <w:t>The number of targets that the unit is currently targeting. For most unit</w:t>
+            </w:r>
+            <w:r>
+              <w:rPr>
+                <w:lang w:val="en-AU"/>
+              </w:rPr>
+              <w:t>s</w:t>
+            </w:r>
+            <w:r>
+              <w:rPr>
+                <w:lang w:val="en-AU"/>
+              </w:rPr>
+              <w:t xml:space="preserve"> this will only ever be one, however larger and experimental units could have the ability to target multiple units concurrently.</w:t>
+            </w:r>
+          </w:p>
+        </w:tc>
+      </w:tr>
+      <w:tr>
+        <w:tc>
+          <w:tcPr>
+            <w:tcW w:w="2250" w:type="dxa"/>
+            <w:vMerge/>
+            <w:vAlign w:val="center"/>
+          </w:tcPr>
+          <w:p>
+            <w:pPr>
+              <w:rPr>
+                <w:lang w:val="en-AU"/>
+              </w:rPr>
+            </w:pPr>
+          </w:p>
+        </w:tc>
+        <w:tc>
+          <w:tcPr>
+            <w:tcW w:w="2430" w:type="dxa"/>
+            <w:vAlign w:val="center"/>
+          </w:tcPr>
+          <w:p>
+            <w:pPr>
+              <w:rPr>
+                <w:lang w:val="en-AU"/>
+              </w:rPr>
+            </w:pPr>
+            <w:r>
+              <w:rPr>
+                <w:lang w:val="en-AU"/>
+              </w:rPr>
+              <w:t>Target IDs (uint16_t)</w:t>
+            </w:r>
+          </w:p>
+        </w:tc>
+        <w:tc>
+          <w:tcPr>
+            <w:tcW w:w="5175" w:type="dxa"/>
+            <w:vAlign w:val="center"/>
+          </w:tcPr>
+          <w:p>
+            <w:pPr>
+              <w:rPr>
+                <w:lang w:val="en-AU"/>
+              </w:rPr>
+            </w:pPr>
+            <w:r>
+              <w:rPr>
+                <w:lang w:val="en-AU"/>
+              </w:rPr>
+              <w:t>The list of “Target Count” number of IDs corresponding to the network ID of the units being targeted.</w:t>
+            </w:r>
+          </w:p>
+        </w:tc>
+      </w:tr>
+      <w:tr>
+        <w:tc>
+          <w:tcPr>
+            <w:tcW w:w="2250" w:type="dxa"/>
+            <w:vAlign w:val="center"/>
+          </w:tcPr>
+          <w:p>
+            <w:pPr>
+              <w:rPr>
+                <w:lang w:val="en-AU"/>
+              </w:rPr>
+            </w:pPr>
+            <w:r>
+              <w:rPr>
+                <w:lang w:val="en-AU"/>
+              </w:rPr>
+              <w:t>Moving</w:t>
+            </w:r>
+          </w:p>
+        </w:tc>
+        <w:tc>
+          <w:tcPr>
+            <w:tcW w:w="2430" w:type="dxa"/>
+            <w:vAlign w:val="center"/>
+          </w:tcPr>
+          <w:p>
+            <w:pPr>
+              <w:rPr>
+                <w:lang w:val="en-AU"/>
+              </w:rPr>
+            </w:pPr>
+            <w:r>
+              <w:rPr>
+                <w:lang w:val="en-AU"/>
+              </w:rPr>
+              <w:t>X (float)</w:t>
+            </w:r>
+          </w:p>
+          <w:p>
+            <w:pPr>
+              <w:rPr>
+                <w:lang w:val="en-AU"/>
+              </w:rPr>
+            </w:pPr>
+            <w:r>
+              <w:rPr>
+                <w:lang w:val="en-AU"/>
+              </w:rPr>
+              <w:t>Y (float)</w:t>
+            </w:r>
+          </w:p>
+        </w:tc>
+        <w:tc>
+          <w:tcPr>
+            <w:tcW w:w="5175" w:type="dxa"/>
+            <w:vAlign w:val="center"/>
+          </w:tcPr>
+          <w:p>
+            <w:pPr>
+              <w:rPr>
+                <w:lang w:val="en-AU"/>
+              </w:rPr>
+            </w:pPr>
+            <w:r>
+              <w:rPr>
+                <w:lang w:val="en-AU"/>
+              </w:rPr>
+              <w:t>The X and Y position to move the object to on the map.</w:t>
+            </w:r>
+          </w:p>
+        </w:tc>
+      </w:tr>
+    </w:tbl>
+    <w:p>
+      <w:pPr>
+        <w:rPr>
+          <w:lang w:val="en-AU"/>
+        </w:rPr>
+      </w:pPr>
+    </w:p>
+    <w:p>
+      <w:pPr>
+        <w:rPr>
+          <w:lang w:val="en-AU"/>
+        </w:rPr>
+      </w:pPr>
+    </w:p>
+    <w:p>
+      <w:pPr>
+        <w:rPr>
+          <w:lang w:val="en-AU"/>
+        </w:rPr>
+      </w:pPr>
+    </w:p>
+    <w:p>
+      <w:pPr>
+        <w:rPr>
+          <w:lang w:val="en-AU"/>
+        </w:rPr>
+      </w:pPr>
+    </w:p>
+    <w:p>
+      <w:pPr>
+        <w:rPr>
+          <w:lang w:val="en-AU"/>
+        </w:rPr>
+      </w:pPr>
+      <w:r>
+        <w:rPr>
+          <w:lang w:val="en-AU"/>
+        </w:rPr>
+        <w:lastRenderedPageBreak/>
+        <w:t xml:space="preserve">Packet </w:t>
+      </w:r>
+      <w:r>
+        <w:rPr>
+          <w:lang w:val="en-AU"/>
+        </w:rPr>
+        <w:t>Chunks</w:t>
+      </w:r>
+    </w:p>
+    <w:p>
+      <w:pPr>
+        <w:rPr>
+          <w:lang w:val="en-AU"/>
+        </w:rPr>
+      </w:pPr>
+      <w:r>
+        <w:rPr>
+          <w:lang w:val="en-AU"/>
+        </w:rPr>
+        <w:t>Instead of sending one chunk of information per datagram, each datagram is filled with a series of chunks.</w:t>
+      </w:r>
+    </w:p>
+    <w:p>
+      <w:pPr>
+        <w:rPr>
+          <w:lang w:val="en-AU"/>
+        </w:rPr>
+      </w:pPr>
+    </w:p>
+    <w:p>
+      <w:pPr>
+        <w:pStyle w:val="Heading3"/>
+        <w:rPr>
+          <w:lang w:val="en-AU"/>
+        </w:rPr>
+      </w:pPr>
+      <w:r>
+        <w:rPr>
+          <w:lang w:val="en-AU"/>
+        </w:rPr>
+        <w:t xml:space="preserve">State </w:t>
+      </w:r>
+      <w:r>
+        <w:rPr>
+          <w:lang w:val="en-AU"/>
+        </w:rPr>
+        <w:t>Change</w:t>
+      </w:r>
+      <w:r>
+        <w:rPr>
+          <w:lang w:val="en-AU"/>
+        </w:rPr>
+        <w:t xml:space="preserve"> Chunk</w:t>
+      </w:r>
+    </w:p>
+    <w:p>
+      <w:pPr>
+        <w:rPr>
+          <w:lang w:val="en-AU"/>
+        </w:rPr>
+      </w:pPr>
+      <w:r>
+        <w:rPr>
+          <w:lang w:val="en-AU"/>
+        </w:rPr>
+        <w:t>This chunk is simply used to update the state of an object.</w:t>
+      </w:r>
+    </w:p>
+    <w:tbl>
+      <w:tblPr>
+        <w:tblStyle w:val="TableGrid"/>
+        <w:tblW w:w="0" w:type="auto"/>
+        <w:tblInd w:w="108" w:type="dxa"/>
+        <w:tblLook w:val="04A0" w:firstRow="1" w:lastRow="0" w:firstColumn="1" w:lastColumn="0" w:noHBand="0" w:noVBand="1"/>
+      </w:tblPr>
+      <w:tblGrid>
+        <w:gridCol w:w="1170"/>
+        <w:gridCol w:w="1260"/>
+        <w:gridCol w:w="7425"/>
+      </w:tblGrid>
+      <w:tr>
+        <w:tc>
+          <w:tcPr>
+            <w:tcW w:w="1170" w:type="dxa"/>
+          </w:tcPr>
+          <w:p>
+            <w:pPr>
+              <w:rPr>
+                <w:b/>
+                <w:lang w:val="en-AU"/>
+              </w:rPr>
+            </w:pPr>
+            <w:r>
+              <w:rPr>
+                <w:b/>
+                <w:lang w:val="en-AU"/>
+              </w:rPr>
+              <w:t>Field</w:t>
+            </w:r>
+          </w:p>
+        </w:tc>
+        <w:tc>
+          <w:tcPr>
+            <w:tcW w:w="1260" w:type="dxa"/>
+          </w:tcPr>
+          <w:p>
+            <w:pPr>
+              <w:rPr>
+                <w:b/>
+                <w:lang w:val="en-AU"/>
+              </w:rPr>
+            </w:pPr>
+            <w:r>
+              <w:rPr>
+                <w:b/>
+                <w:lang w:val="en-AU"/>
+              </w:rPr>
+              <w:t>Type</w:t>
+            </w:r>
+          </w:p>
+        </w:tc>
+        <w:tc>
+          <w:tcPr>
+            <w:tcW w:w="7425" w:type="dxa"/>
+          </w:tcPr>
+          <w:p>
+            <w:pPr>
+              <w:rPr>
+                <w:b/>
+                <w:lang w:val="en-AU"/>
+              </w:rPr>
+            </w:pPr>
+            <w:r>
+              <w:rPr>
+                <w:b/>
+                <w:lang w:val="en-AU"/>
+              </w:rPr>
+              <w:t>Description</w:t>
+            </w:r>
+          </w:p>
+        </w:tc>
+      </w:tr>
+      <w:tr>
+        <w:tc>
+          <w:tcPr>
+            <w:tcW w:w="1170" w:type="dxa"/>
+          </w:tcPr>
+          <w:p>
+            <w:pPr>
+              <w:rPr>
+                <w:lang w:val="en-AU"/>
+              </w:rPr>
+            </w:pPr>
+            <w:r>
+              <w:rPr>
+                <w:lang w:val="en-AU"/>
+              </w:rPr>
+              <w:t>Type</w:t>
+            </w:r>
+          </w:p>
+        </w:tc>
+        <w:tc>
+          <w:tcPr>
+            <w:tcW w:w="1260" w:type="dxa"/>
+          </w:tcPr>
+          <w:p>
+            <w:pPr>
+              <w:rPr>
+                <w:lang w:val="en-AU"/>
+              </w:rPr>
+            </w:pPr>
+            <w:r>
+              <w:rPr>
+                <w:lang w:val="en-AU"/>
+              </w:rPr>
+              <w:t>uint8_t</w:t>
+            </w:r>
+          </w:p>
+        </w:tc>
+        <w:tc>
+          <w:tcPr>
+            <w:tcW w:w="7425" w:type="dxa"/>
+          </w:tcPr>
+          <w:p>
+            <w:pPr>
+              <w:rPr>
+                <w:lang w:val="en-AU"/>
+              </w:rPr>
+            </w:pPr>
+            <w:r>
+              <w:rPr>
+                <w:lang w:val="en-AU"/>
+              </w:rPr>
+              <w:t>The chunk type.</w:t>
+            </w:r>
+          </w:p>
+        </w:tc>
+      </w:tr>
+      <w:tr>
+        <w:tc>
+          <w:tcPr>
+            <w:tcW w:w="1170" w:type="dxa"/>
+          </w:tcPr>
+          <w:p>
+            <w:pPr>
+              <w:rPr>
+                <w:lang w:val="en-AU"/>
+              </w:rPr>
+            </w:pPr>
+            <w:r>
+              <w:rPr>
+                <w:lang w:val="en-AU"/>
+              </w:rPr>
+              <w:t>ID</w:t>
+            </w:r>
+          </w:p>
+        </w:tc>
+        <w:tc>
+          <w:tcPr>
+            <w:tcW w:w="1260" w:type="dxa"/>
+          </w:tcPr>
+          <w:p>
+            <w:pPr>
+              <w:rPr>
+                <w:lang w:val="en-AU"/>
+              </w:rPr>
+            </w:pPr>
+            <w:r>
+              <w:rPr>
+                <w:lang w:val="en-AU"/>
+              </w:rPr>
+              <w:t>Uint16_t</w:t>
+            </w:r>
+          </w:p>
+        </w:tc>
+        <w:tc>
+          <w:tcPr>
+            <w:tcW w:w="7425" w:type="dxa"/>
+          </w:tcPr>
+          <w:p>
+            <w:pPr>
+              <w:rPr>
+                <w:lang w:val="en-AU"/>
+              </w:rPr>
+            </w:pPr>
+            <w:r>
+              <w:rPr>
+                <w:lang w:val="en-AU"/>
+              </w:rPr>
+              <w:t>The network ID of the unit affected by the chunk information.</w:t>
+            </w:r>
+          </w:p>
+        </w:tc>
+      </w:tr>
+      <w:tr>
+        <w:tc>
+          <w:tcPr>
+            <w:tcW w:w="1170" w:type="dxa"/>
+          </w:tcPr>
+          <w:p>
+            <w:pPr>
+              <w:rPr>
+                <w:lang w:val="en-AU"/>
+              </w:rPr>
+            </w:pPr>
+            <w:r>
+              <w:rPr>
+                <w:lang w:val="en-AU"/>
+              </w:rPr>
+              <w:t>State</w:t>
+            </w:r>
+          </w:p>
+        </w:tc>
+        <w:tc>
+          <w:tcPr>
+            <w:tcW w:w="1260" w:type="dxa"/>
+          </w:tcPr>
+          <w:p>
+            <w:pPr>
+              <w:rPr>
+                <w:lang w:val="en-AU"/>
+              </w:rPr>
+            </w:pPr>
+            <w:r>
+              <w:rPr>
+                <w:lang w:val="en-AU"/>
+              </w:rPr>
+              <w:t>Uint8_t</w:t>
+            </w:r>
+          </w:p>
+        </w:tc>
+        <w:tc>
+          <w:tcPr>
+            <w:tcW w:w="7425" w:type="dxa"/>
+          </w:tcPr>
+          <w:p>
+            <w:pPr>
+              <w:rPr>
+                <w:lang w:val="en-AU"/>
+              </w:rPr>
+            </w:pPr>
+            <w:r>
+              <w:rPr>
+                <w:lang w:val="en-AU"/>
+              </w:rPr>
+              <w:t>The new state of the object.</w:t>
+            </w:r>
+          </w:p>
+        </w:tc>
+      </w:tr>
+    </w:tbl>
+    <w:p>
+      <w:pPr>
+        <w:rPr>
+          <w:lang w:val="en-AU"/>
+        </w:rPr>
+      </w:pPr>
+    </w:p>
+    <w:p>
+      <w:pPr>
+        <w:pStyle w:val="Heading3"/>
+        <w:rPr>
+          <w:lang w:val="en-AU"/>
+        </w:rPr>
+      </w:pPr>
+      <w:r>
+        <w:rPr>
+          <w:lang w:val="en-AU"/>
+        </w:rPr>
+        <w:t>State Change Chunk</w:t>
+      </w:r>
+    </w:p>
+    <w:p>
+      <w:pPr>
+        <w:rPr>
+          <w:lang w:val="en-AU"/>
+        </w:rPr>
+      </w:pPr>
+      <w:r>
+        <w:rPr>
+          <w:lang w:val="en-AU"/>
+        </w:rPr>
+        <w:t xml:space="preserve">This chunk is simply used to update the state of an object. </w:t>
+      </w:r>
+    </w:p>
+    <w:tbl>
+      <w:tblPr>
+        <w:tblStyle w:val="TableGrid"/>
+        <w:tblW w:w="0" w:type="auto"/>
+        <w:tblInd w:w="108" w:type="dxa"/>
+        <w:tblLook w:val="04A0" w:firstRow="1" w:lastRow="0" w:firstColumn="1" w:lastColumn="0" w:noHBand="0" w:noVBand="1"/>
+      </w:tblPr>
+      <w:tblGrid>
+        <w:gridCol w:w="1170"/>
+        <w:gridCol w:w="1260"/>
+        <w:gridCol w:w="7425"/>
+      </w:tblGrid>
+      <w:tr>
+        <w:tc>
+          <w:tcPr>
+            <w:tcW w:w="1170" w:type="dxa"/>
+          </w:tcPr>
+          <w:p>
+            <w:pPr>
+              <w:rPr>
+                <w:b/>
+                <w:lang w:val="en-AU"/>
+              </w:rPr>
+            </w:pPr>
+            <w:r>
+              <w:rPr>
+                <w:b/>
+                <w:lang w:val="en-AU"/>
+              </w:rPr>
+              <w:t>Field</w:t>
+            </w:r>
+          </w:p>
+        </w:tc>
+        <w:tc>
+          <w:tcPr>
+            <w:tcW w:w="1260" w:type="dxa"/>
+          </w:tcPr>
+          <w:p>
+            <w:pPr>
+              <w:rPr>
+                <w:b/>
+                <w:lang w:val="en-AU"/>
+              </w:rPr>
+            </w:pPr>
+            <w:r>
+              <w:rPr>
+                <w:b/>
+                <w:lang w:val="en-AU"/>
+              </w:rPr>
+              <w:t>Type</w:t>
+            </w:r>
+          </w:p>
+        </w:tc>
+        <w:tc>
+          <w:tcPr>
+            <w:tcW w:w="7425" w:type="dxa"/>
+          </w:tcPr>
+          <w:p>
+            <w:pPr>
+              <w:rPr>
+                <w:b/>
+                <w:lang w:val="en-AU"/>
+              </w:rPr>
+            </w:pPr>
+            <w:r>
+              <w:rPr>
+                <w:b/>
+                <w:lang w:val="en-AU"/>
+              </w:rPr>
+              <w:t>Description</w:t>
+            </w:r>
+          </w:p>
+        </w:tc>
+      </w:tr>
+      <w:tr>
+        <w:tc>
+          <w:tcPr>
+            <w:tcW w:w="1170" w:type="dxa"/>
+          </w:tcPr>
+          <w:p>
+            <w:pPr>
+              <w:rPr>
+                <w:lang w:val="en-AU"/>
+              </w:rPr>
+            </w:pPr>
+            <w:r>
+              <w:rPr>
+                <w:lang w:val="en-AU"/>
+              </w:rPr>
+              <w:t>Type</w:t>
+            </w:r>
+          </w:p>
+        </w:tc>
+        <w:tc>
+          <w:tcPr>
+            <w:tcW w:w="1260" w:type="dxa"/>
+          </w:tcPr>
+          <w:p>
+            <w:pPr>
+              <w:rPr>
+                <w:lang w:val="en-AU"/>
+              </w:rPr>
+            </w:pPr>
+            <w:r>
+              <w:rPr>
+                <w:lang w:val="en-AU"/>
+              </w:rPr>
+              <w:t>uint8_t</w:t>
+            </w:r>
+          </w:p>
+        </w:tc>
+        <w:tc>
+          <w:tcPr>
+            <w:tcW w:w="7425" w:type="dxa"/>
+          </w:tcPr>
+          <w:p>
+            <w:pPr>
+              <w:rPr>
+                <w:lang w:val="en-AU"/>
+              </w:rPr>
+            </w:pPr>
+            <w:r>
+              <w:rPr>
+                <w:lang w:val="en-AU"/>
+              </w:rPr>
+              <w:t>The chunk type.</w:t>
+            </w:r>
+          </w:p>
+        </w:tc>
+      </w:tr>
+      <w:tr>
+        <w:tc>
+          <w:tcPr>
+            <w:tcW w:w="1170" w:type="dxa"/>
+          </w:tcPr>
+          <w:p>
+            <w:pPr>
+              <w:rPr>
+                <w:lang w:val="en-AU"/>
+              </w:rPr>
+            </w:pPr>
+            <w:r>
+              <w:rPr>
+                <w:lang w:val="en-AU"/>
+              </w:rPr>
+              <w:t>ID</w:t>
+            </w:r>
+          </w:p>
+        </w:tc>
+        <w:tc>
+          <w:tcPr>
+            <w:tcW w:w="1260" w:type="dxa"/>
+          </w:tcPr>
+          <w:p>
+            <w:pPr>
+              <w:rPr>
+                <w:lang w:val="en-AU"/>
+              </w:rPr>
+            </w:pPr>
+            <w:r>
+              <w:rPr>
+                <w:lang w:val="en-AU"/>
+              </w:rPr>
+              <w:t>Uint16_t</w:t>
+            </w:r>
+          </w:p>
+        </w:tc>
+        <w:tc>
+          <w:tcPr>
+            <w:tcW w:w="7425" w:type="dxa"/>
+          </w:tcPr>
+          <w:p>
+            <w:pPr>
+              <w:rPr>
+                <w:lang w:val="en-AU"/>
+              </w:rPr>
+            </w:pPr>
+            <w:r>
+              <w:rPr>
+                <w:lang w:val="en-AU"/>
+              </w:rPr>
+              <w:t>The network ID of the unit affected by the chunk information.</w:t>
+            </w:r>
+          </w:p>
+        </w:tc>
+      </w:tr>
+      <w:tr>
+        <w:tc>
+          <w:tcPr>
+            <w:tcW w:w="1170" w:type="dxa"/>
+          </w:tcPr>
+          <w:p>
+            <w:pPr>
+              <w:rPr>
+                <w:lang w:val="en-AU"/>
+              </w:rPr>
+            </w:pPr>
+            <w:r>
+              <w:rPr>
+                <w:lang w:val="en-AU"/>
+              </w:rPr>
+              <w:t>State</w:t>
+            </w:r>
+          </w:p>
+        </w:tc>
+        <w:tc>
+          <w:tcPr>
+            <w:tcW w:w="1260" w:type="dxa"/>
+          </w:tcPr>
+          <w:p>
+            <w:pPr>
+              <w:rPr>
+                <w:lang w:val="en-AU"/>
+              </w:rPr>
+            </w:pPr>
+            <w:r>
+              <w:rPr>
+                <w:lang w:val="en-AU"/>
+              </w:rPr>
+              <w:t>Uint8_t</w:t>
+            </w:r>
+          </w:p>
+        </w:tc>
+        <w:tc>
+          <w:tcPr>
+            <w:tcW w:w="7425" w:type="dxa"/>
+          </w:tcPr>
+          <w:p>
+            <w:pPr>
+              <w:rPr>
+                <w:lang w:val="en-AU"/>
+              </w:rPr>
+            </w:pPr>
+            <w:r>
+              <w:rPr>
+                <w:lang w:val="en-AU"/>
+              </w:rPr>
+              <w:t>The new state of the object.</w:t>
+            </w:r>
+          </w:p>
+        </w:tc>
+      </w:tr>
+      <w:tr>
+        <w:tc>
+          <w:tcPr>
+            <w:tcW w:w="1170" w:type="dxa"/>
+          </w:tcPr>
+          <w:p>
+            <w:pPr>
+              <w:rPr>
+                <w:lang w:val="en-AU"/>
+              </w:rPr>
+            </w:pPr>
+          </w:p>
+        </w:tc>
+        <w:tc>
+          <w:tcPr>
+            <w:tcW w:w="1260" w:type="dxa"/>
+          </w:tcPr>
+          <w:p>
+            <w:pPr>
+              <w:rPr>
+                <w:lang w:val="en-AU"/>
+              </w:rPr>
+            </w:pPr>
+          </w:p>
+        </w:tc>
+        <w:tc>
+          <w:tcPr>
+            <w:tcW w:w="7425" w:type="dxa"/>
+          </w:tcPr>
+          <w:p>
+            <w:pPr>
+              <w:rPr>
+                <w:lang w:val="en-AU"/>
+              </w:rPr>
+            </w:pPr>
+          </w:p>
+        </w:tc>
+      </w:tr>
+    </w:tbl>
+    <w:p>
+      <w:pPr>
+        <w:rPr>
+          <w:lang w:val="en-AU"/>
+        </w:rPr>
+      </w:pPr>
+    </w:p>
+    <w:p>
+      <w:pPr>
+        <w:rPr>
+          <w:lang w:val="en-AU"/>
+        </w:rPr>
+      </w:pPr>
+    </w:p>
+    <w:p>
+      <w:pPr>
+        <w:rPr>
+          <w:lang w:val="en-AU"/>
+        </w:rPr>
+      </w:pPr>
+    </w:p>
+    <w:p>
+      <w:pPr>
+        <w:rPr>
+          <w:lang w:val="en-AU"/>
+        </w:rPr>
+      </w:pPr>
+    </w:p>
+    <w:p>
+      <w:pPr>
+        <w:rPr>
+          <w:lang w:val="en-AU"/>
+        </w:rPr>
+      </w:pPr>
+    </w:p>
+    <w:p>
+      <w:pPr>
+        <w:rPr>
+          <w:lang w:val="en-AU"/>
+        </w:rPr>
+      </w:pPr>
+    </w:p>
+    <w:p>
+      <w:pPr>
+        <w:rPr>
+          <w:lang w:val="en-AU"/>
+        </w:rPr>
+      </w:pPr>
+    </w:p>
+    <w:p>
+      <w:pPr>
+        <w:rPr>
+          <w:lang w:val="en-AU"/>
+        </w:rPr>
+      </w:pPr>
+    </w:p>
+    <w:p>
+      <w:pPr>
+        <w:rPr>
+          <w:lang w:val="en-AU"/>
+        </w:rPr>
+      </w:pPr>
+    </w:p>
+    <w:p>
+      <w:pPr>
+        <w:pStyle w:val="ListParagraph"/>
+        <w:numPr>
+          <w:ilvl w:val="0"/>
+          <w:numId w:val="36"/>
+        </w:numPr>
+        <w:rPr>
+          <w:lang w:val="en-AU"/>
+        </w:rPr>
+      </w:pPr>
+      <w:r>
+        <w:rPr>
+          <w:lang w:val="en-AU"/>
+        </w:rPr>
+        <w:t>Passive Objects – These exist in the wor</w:t>
+      </w:r>
+      <w:r>
+        <w:rPr>
+          <w:lang w:val="en-AU"/>
+        </w:rPr>
+        <w:t>k.</w:t>
+      </w:r>
+    </w:p>
+    <w:p>
+      <w:pPr>
+        <w:rPr>
+          <w:lang w:val="en-AU"/>
+        </w:rPr>
+      </w:pPr>
+    </w:p>
+    <w:p>
+      <w:pPr>
+        <w:rPr>
+          <w:lang w:val="en-AU"/>
+        </w:rPr>
+      </w:pPr>
+      <w:r>
+        <w:rPr>
+          <w:lang w:val="en-AU"/>
+        </w:rPr>
+        <w:t>There are:</w:t>
+      </w:r>
+    </w:p>
+    <w:p>
+      <w:pPr>
+        <w:pStyle w:val="ListParagraph"/>
+        <w:numPr>
+          <w:ilvl w:val="0"/>
+          <w:numId w:val="34"/>
+        </w:numPr>
+        <w:rPr>
+          <w:lang w:val="en-AU"/>
+        </w:rPr>
+      </w:pPr>
+      <w:r>
+        <w:rPr>
+          <w:lang w:val="en-AU"/>
+        </w:rPr>
+        <w:t>Objects that are stationary and passive (i.e. they do not participate in combat). These are objects like factories.</w:t>
+      </w:r>
+    </w:p>
+    <w:p>
+      <w:pPr>
+        <w:pStyle w:val="ListParagraph"/>
+        <w:numPr>
+          <w:ilvl w:val="0"/>
+          <w:numId w:val="34"/>
+        </w:numPr>
+        <w:rPr>
+          <w:lang w:val="en-AU"/>
+        </w:rPr>
+      </w:pPr>
+      <w:r>
+        <w:rPr>
+          <w:lang w:val="en-AU"/>
+        </w:rPr>
+        <w:t>Objects that are stationary and active. These are object like point defences.</w:t>
+      </w:r>
+    </w:p>
+    <w:p>
+      <w:pPr>
+        <w:pStyle w:val="ListParagraph"/>
+        <w:numPr>
+          <w:ilvl w:val="0"/>
+          <w:numId w:val="34"/>
+        </w:numPr>
+        <w:rPr>
+          <w:lang w:val="en-AU"/>
+        </w:rPr>
+      </w:pPr>
+    </w:p>
+    <w:p>
+      <w:pPr>
+        <w:rPr>
+          <w:lang w:val="en-AU"/>
+        </w:rPr>
+      </w:pPr>
+    </w:p>
+    <w:p>
+      <w:pPr>
+        <w:pStyle w:val="Heading2"/>
+        <w:rPr>
+          <w:lang w:val="en-AU"/>
+        </w:rPr>
+      </w:pPr>
+      <w:r>
+        <w:rPr>
+          <w:lang w:val="en-AU"/>
+        </w:rPr>
+        <w:lastRenderedPageBreak/>
+        <w:t>Payload Types</w:t>
+      </w:r>
+    </w:p>
+    <w:p>
+      <w:pPr>
+        <w:rPr>
+          <w:lang w:val="en-AU"/>
+        </w:rPr>
+      </w:pPr>
+      <w:r>
+        <w:rPr>
+          <w:lang w:val="en-AU"/>
+        </w:rPr>
+        <w:t>There are several key payload types:</w:t>
+      </w:r>
+    </w:p>
+    <w:p>
+      <w:pPr>
+        <w:pStyle w:val="ListParagraph"/>
+        <w:numPr>
+          <w:ilvl w:val="0"/>
+          <w:numId w:val="33"/>
+        </w:numPr>
+        <w:rPr>
+          <w:lang w:val="en-AU"/>
+        </w:rPr>
+      </w:pPr>
+      <w:r>
+        <w:rPr>
+          <w:lang w:val="en-AU"/>
+        </w:rPr>
+        <w:t>Scene Insert – The payload insert an object into the scene graph.</w:t>
+      </w:r>
+    </w:p>
+    <w:p>
+      <w:pPr>
+        <w:pStyle w:val="ListParagraph"/>
+        <w:numPr>
+          <w:ilvl w:val="0"/>
+          <w:numId w:val="33"/>
+        </w:numPr>
+        <w:rPr>
+          <w:lang w:val="en-AU"/>
+        </w:rPr>
+      </w:pPr>
+      <w:r>
+        <w:rPr>
+          <w:lang w:val="en-AU"/>
+        </w:rPr>
+        <w:t>Scene Remove – The payload remove an object from the scene graph.</w:t>
+      </w:r>
+    </w:p>
+    <w:p>
+      <w:pPr>
+        <w:pStyle w:val="ListParagraph"/>
+        <w:numPr>
+          <w:ilvl w:val="0"/>
+          <w:numId w:val="33"/>
+        </w:numPr>
+        <w:rPr>
+          <w:lang w:val="en-AU"/>
+        </w:rPr>
+      </w:pPr>
+      <w:r>
+        <w:rPr>
+          <w:lang w:val="en-AU"/>
+        </w:rPr>
+        <w:t xml:space="preserve">Dynamic </w:t>
+      </w:r>
+      <w:proofErr w:type="spellStart"/>
+      <w:r>
+        <w:rPr>
+          <w:lang w:val="en-AU"/>
+        </w:rPr>
+        <w:t>Obj</w:t>
+      </w:r>
+      <w:proofErr w:type="spellEnd"/>
+      <w:r>
+        <w:rPr>
+          <w:lang w:val="en-AU"/>
+        </w:rPr>
+        <w:t xml:space="preserve"> Update – Update the position of</w:t>
+      </w:r>
+    </w:p>
+    <w:p>
+      <w:pPr>
+        <w:pStyle w:val="ListParagraph"/>
+        <w:numPr>
+          <w:ilvl w:val="0"/>
+          <w:numId w:val="33"/>
+        </w:numPr>
+        <w:rPr>
+          <w:lang w:val="en-AU"/>
+        </w:rPr>
+      </w:pPr>
+    </w:p>
+    <w:p>
+      <w:pPr>
+        <w:pStyle w:val="ListParagraph"/>
+        <w:numPr>
+          <w:ilvl w:val="0"/>
+          <w:numId w:val="33"/>
+        </w:numPr>
+        <w:rPr>
+          <w:lang w:val="en-AU"/>
+        </w:rPr>
+      </w:pPr>
+    </w:p>
+    <w:p>
+      <w:pPr>
+        <w:pStyle w:val="ListParagraph"/>
+        <w:numPr>
+          <w:ilvl w:val="0"/>
+          <w:numId w:val="33"/>
+        </w:numPr>
+        <w:rPr>
+          <w:lang w:val="en-AU"/>
+        </w:rPr>
+      </w:pPr>
+      <w:r>
+        <w:rPr>
+          <w:lang w:val="en-AU"/>
+        </w:rPr>
+        <w:t>State Update – This payload type is used to update the state</w:t>
+      </w:r>
+    </w:p>
+    <w:p>
+      <w:pPr>
+        <w:rPr>
+          <w:lang w:val="en-AU"/>
+        </w:rPr>
+      </w:pPr>
+    </w:p>
+    <w:p>
+      <w:pPr>
+        <w:rPr>
+          <w:lang w:val="en-AU"/>
+        </w:rPr>
+      </w:pPr>
+    </w:p>
+    <w:p>
+      <w:pPr>
+        <w:rPr>
+          <w:lang w:val="en-AU"/>
+        </w:rPr>
+      </w:pPr>
+    </w:p>
+    <w:p>
+      <w:pPr>
+        <w:rPr>
+          <w:lang w:val="en-AU"/>
+        </w:rPr>
+      </w:pPr>
+    </w:p>
+    <w:p>
+      <w:pPr>
+        <w:rPr>
+          <w:lang w:val="en-AU"/>
+        </w:rPr>
+        <w:sectPr>
+          <w:headerReference w:type="default" r:id="rId11"/>
+          <w:footerReference w:type="default" r:id="rId12"/>
+          <w:footerReference w:type="first" r:id="rId13"/>
+          <w:pgSz w:w="11907" w:h="16839" w:code="9"/>
+          <w:pgMar w:top="720" w:right="1440" w:bottom="720" w:left="720" w:header="720" w:footer="720" w:gutter="0"/>
+          <w:pgNumType w:start="0" w:chapStyle="1"/>
+          <w:cols w:space="720"/>
+          <w:titlePg/>
+          <w:docGrid w:linePitch="360"/>
+        </w:sectPr>
+      </w:pPr>
+    </w:p>
+    <w:p>
+      <w:pPr>
+        <w:rPr>
+          <w:lang w:val="en-AU"/>
+        </w:rPr>
+      </w:pPr>
+    </w:p>
+    <w:p>
+      <w:pPr>
+        <w:rPr>
+          <w:lang w:val="en-AU"/>
+        </w:rPr>
+      </w:pPr>
+    </w:p>
+    <w:p>
+      <w:pPr>
+        <w:rPr>
+          <w:lang w:val="en-AU"/>
+        </w:rPr>
+      </w:pPr>
+    </w:p>
+    <w:p>
+      <w:pPr>
+        <w:rPr>
+          <w:lang w:val="en-AU"/>
+        </w:rPr>
+      </w:pPr>
+    </w:p>
+    <w:p>
+      <w:pPr>
+        <w:rPr>
+          <w:lang w:val="en-AU"/>
+        </w:rPr>
+      </w:pPr>
+    </w:p>
+    <w:p>
+      <w:pPr>
+        <w:rPr>
+          <w:lang w:val="en-AU"/>
+        </w:rPr>
+      </w:pPr>
+    </w:p>
+    <w:p>
+      <w:pPr>
+        <w:rPr>
+          <w:lang w:val="en-AU"/>
+        </w:rPr>
+      </w:pPr>
+    </w:p>
+    <w:p>
+      <w:pPr>
+        <w:rPr>
+          <w:lang w:val="en-AU"/>
+        </w:rPr>
+      </w:pPr>
+    </w:p>
+    <w:p>
+      <w:pPr>
+        <w:rPr>
+          <w:lang w:val="en-AU"/>
+        </w:rPr>
+      </w:pPr>
+    </w:p>
+    <w:p>
+      <w:pPr>
+        <w:rPr>
+          <w:lang w:val="en-AU"/>
+        </w:rPr>
+      </w:pPr>
+    </w:p>
+    <w:p>
+      <w:pPr>
+        <w:rPr>
+          <w:lang w:val="en-AU"/>
+        </w:rPr>
+      </w:pPr>
+    </w:p>
+    <w:p>
+      <w:pPr>
         <w:pStyle w:val="Heading1"/>
         <w:rPr>
           <w:lang w:val="en-AU"/>
@@ -6801,9 +9073,6 @@
           <w:lang w:val="en-AU"/>
         </w:rPr>
         <w:sectPr>
-          <w:headerReference w:type="default" r:id="rId11"/>
-          <w:footerReference w:type="default" r:id="rId12"/>
-          <w:footerReference w:type="first" r:id="rId13"/>
           <w:pgSz w:w="11907" w:h="16839" w:code="9"/>
           <w:pgMar w:top="720" w:right="1440" w:bottom="720" w:left="720" w:header="720" w:footer="720" w:gutter="0"/>
           <w:pgNumType w:start="0" w:chapStyle="1"/>
@@ -7671,8 +9940,6 @@
                                     <w:r>
                                       <w:t>+Z</w:t>
                                     </w:r>
-                                    <w:bookmarkStart w:id="8" w:name="_GoBack"/>
-                                    <w:bookmarkEnd w:id="8"/>
                                   </w:p>
                                 </w:txbxContent>
                               </wps:txbx>
@@ -7827,8 +10094,6 @@
                               <w:r>
                                 <w:t>+Z</w:t>
                               </w:r>
-                              <w:bookmarkStart w:id="9" w:name="_GoBack"/>
-                              <w:bookmarkEnd w:id="9"/>
                             </w:p>
                           </w:txbxContent>
                         </v:textbox>
@@ -8271,14 +10536,14 @@
           <w:lang w:val="en-AU"/>
         </w:rPr>
       </w:pPr>
-      <w:bookmarkStart w:id="10" w:name="_Toc509089353"/>
+      <w:bookmarkStart w:id="8" w:name="_Toc509089353"/>
       <w:r>
         <w:rPr>
           <w:lang w:val="en-AU"/>
         </w:rPr>
         <w:t>Vectors</w:t>
       </w:r>
-      <w:bookmarkEnd w:id="10"/>
+      <w:bookmarkEnd w:id="8"/>
     </w:p>
     <w:p>
       <w:pPr>
@@ -12024,14 +14289,14 @@
           <w:lang w:val="en-AU"/>
         </w:rPr>
       </w:pPr>
-      <w:bookmarkStart w:id="11" w:name="_Toc509089354"/>
+      <w:bookmarkStart w:id="9" w:name="_Toc509089354"/>
       <w:r>
         <w:rPr>
           <w:lang w:val="en-AU"/>
         </w:rPr>
         <w:t>Matrices</w:t>
       </w:r>
-      <w:bookmarkEnd w:id="11"/>
+      <w:bookmarkEnd w:id="9"/>
     </w:p>
     <w:p>
       <w:pPr>
@@ -12168,7 +14433,7 @@
           <w:lang w:val="en-AU"/>
         </w:rPr>
       </w:pPr>
-      <w:bookmarkStart w:id="12" w:name="_Toc509089355"/>
+      <w:bookmarkStart w:id="10" w:name="_Toc509089355"/>
       <w:r>
         <w:rPr>
           <w:lang w:val="en-AU"/>
@@ -12181,7 +14446,7 @@
         </w:rPr>
         <w:t>Graphics Module</w:t>
       </w:r>
-      <w:bookmarkEnd w:id="12"/>
+      <w:bookmarkEnd w:id="10"/>
     </w:p>
     <w:p>
       <w:pPr>
@@ -12216,7 +14481,7 @@
           <w:lang w:val="en-AU"/>
         </w:rPr>
       </w:pPr>
-      <w:bookmarkStart w:id="13" w:name="_Toc509089356"/>
+      <w:bookmarkStart w:id="11" w:name="_Toc509089356"/>
       <w:r>
         <w:rPr>
           <w:lang w:val="en-AU"/>
@@ -12224,7 +14489,7 @@
         <w:lastRenderedPageBreak/>
         <w:t>Important Classes</w:t>
       </w:r>
-      <w:bookmarkEnd w:id="13"/>
+      <w:bookmarkEnd w:id="11"/>
     </w:p>
     <w:p>
       <w:pPr>
@@ -12964,14 +15229,14 @@
           <w:lang w:val="en-AU"/>
         </w:rPr>
       </w:pPr>
-      <w:bookmarkStart w:id="14" w:name="_Toc509089357"/>
+      <w:bookmarkStart w:id="12" w:name="_Toc509089357"/>
       <w:r>
         <w:rPr>
           <w:lang w:val="en-AU"/>
         </w:rPr>
         <w:t>Level of Detail (LOD)</w:t>
       </w:r>
-      <w:bookmarkEnd w:id="14"/>
+      <w:bookmarkEnd w:id="12"/>
     </w:p>
     <w:p>
       <w:pPr>
@@ -13376,14 +15641,14 @@
           <w:lang w:val="en-AU"/>
         </w:rPr>
       </w:pPr>
-      <w:bookmarkStart w:id="15" w:name="_Toc509089358"/>
+      <w:bookmarkStart w:id="13" w:name="_Toc509089358"/>
       <w:r>
         <w:rPr>
           <w:lang w:val="en-AU"/>
         </w:rPr>
         <w:t>Visibility Calculation</w:t>
       </w:r>
-      <w:bookmarkEnd w:id="15"/>
+      <w:bookmarkEnd w:id="13"/>
     </w:p>
     <w:p>
       <w:pPr>
@@ -13523,7 +15788,7 @@
           <w:lang w:val="en-AU"/>
         </w:rPr>
       </w:pPr>
-      <w:bookmarkStart w:id="16" w:name="_Toc509089359"/>
+      <w:bookmarkStart w:id="14" w:name="_Toc509089359"/>
       <w:r>
         <w:rPr>
           <w:lang w:val="en-AU"/>
@@ -13531,7 +15796,7 @@
         <w:lastRenderedPageBreak/>
         <w:t>Frustum Culling</w:t>
       </w:r>
-      <w:bookmarkEnd w:id="16"/>
+      <w:bookmarkEnd w:id="14"/>
     </w:p>
     <w:p>
       <w:pPr>
@@ -13703,14 +15968,14 @@
           <w:lang w:val="en-AU"/>
         </w:rPr>
       </w:pPr>
-      <w:bookmarkStart w:id="17" w:name="_Toc509089360"/>
+      <w:bookmarkStart w:id="15" w:name="_Toc509089360"/>
       <w:r>
         <w:rPr>
           <w:lang w:val="en-AU"/>
         </w:rPr>
         <w:t>Occlusion Culling</w:t>
       </w:r>
-      <w:bookmarkEnd w:id="17"/>
+      <w:bookmarkEnd w:id="15"/>
     </w:p>
     <w:p>
       <w:pPr>
@@ -13940,14 +16205,14 @@
           <w:lang w:val="en-AU"/>
         </w:rPr>
       </w:pPr>
-      <w:bookmarkStart w:id="18" w:name="_Toc509089361"/>
+      <w:bookmarkStart w:id="16" w:name="_Toc509089361"/>
       <w:r>
         <w:rPr>
           <w:lang w:val="en-AU"/>
         </w:rPr>
         <w:t>Important Classes</w:t>
       </w:r>
-      <w:bookmarkEnd w:id="18"/>
+      <w:bookmarkEnd w:id="16"/>
     </w:p>
     <w:p>
       <w:pPr>
@@ -14064,14 +16329,14 @@
           <w:lang w:val="en-AU"/>
         </w:rPr>
       </w:pPr>
-      <w:bookmarkStart w:id="19" w:name="_Toc509089362"/>
+      <w:bookmarkStart w:id="17" w:name="_Toc509089362"/>
       <w:r>
         <w:rPr>
           <w:lang w:val="en-AU"/>
         </w:rPr>
         <w:t>Best Practices</w:t>
       </w:r>
-      <w:bookmarkEnd w:id="19"/>
+      <w:bookmarkEnd w:id="17"/>
     </w:p>
     <w:p>
       <w:pPr>
@@ -16274,7 +18539,21 @@
         <w:rPr>
           <w:lang w:val="en-AU"/>
         </w:rPr>
-        <w:t>Calculate the 2D bounding box of the projected bounding volume. This result in a simple 2D rectangle overlap calculation.</w:t>
+        <w:t xml:space="preserve">Calculate the 2D bounding box of the projected bounding volume. </w:t>
+      </w:r>
+      <w:proofErr w:type="gramStart"/>
+      <w:r>
+        <w:rPr>
+          <w:lang w:val="en-AU"/>
+        </w:rPr>
+        <w:t>This result in a simple 2D rectangle overlap</w:t>
+      </w:r>
+      <w:proofErr w:type="gramEnd"/>
+      <w:r>
+        <w:rPr>
+          <w:lang w:val="en-AU"/>
+        </w:rPr>
+        <w:t xml:space="preserve"> calculation.</w:t>
       </w:r>
     </w:p>
     <w:p>
@@ -16297,7 +18576,304 @@
           <w:lang w:val="en-AU"/>
         </w:rPr>
       </w:pPr>
-      <w:bookmarkStart w:id="20" w:name="_Toc509089363"/>
+      <w:r>
+        <w:rPr>
+          <w:lang w:val="en-AU"/>
+        </w:rPr>
+        <w:lastRenderedPageBreak/>
+        <w:t>Text Renderer</w:t>
+      </w:r>
+    </w:p>
+    <w:p>
+      <w:pPr>
+        <w:rPr>
+          <w:lang w:val="en-AU"/>
+        </w:rPr>
+      </w:pPr>
+      <w:r>
+        <w:rPr>
+          <w:lang w:val="en-AU"/>
+        </w:rPr>
+        <w:t xml:space="preserve">Anubis uses UTF8 for all string and the text renderer is no different. All the UTF8 code points are converted into UTF32 code points when rendering so that </w:t>
+      </w:r>
+      <w:proofErr w:type="spellStart"/>
+      <w:r>
+        <w:rPr>
+          <w:lang w:val="en-AU"/>
+        </w:rPr>
+        <w:t>FreeType</w:t>
+      </w:r>
+      <w:proofErr w:type="spellEnd"/>
+      <w:r>
+        <w:rPr>
+          <w:lang w:val="en-AU"/>
+        </w:rPr>
+        <w:t xml:space="preserve"> library can be used for rendering the glyph. All the glyphs are then tightly packed into a Glyph Atlas which is used to provide the glyph texture for rendering.</w:t>
+      </w:r>
+    </w:p>
+    <w:p>
+      <w:pPr>
+        <w:rPr>
+          <w:lang w:val="en-AU"/>
+        </w:rPr>
+      </w:pPr>
+      <w:r>
+        <w:rPr>
+          <w:lang w:val="en-AU"/>
+        </w:rPr>
+        <w:t xml:space="preserve">Rendering a single </w:t>
+      </w:r>
+      <w:r>
+        <w:rPr>
+          <w:lang w:val="en-AU"/>
+        </w:rPr>
+        <w:t>glyph</w:t>
+      </w:r>
+      <w:r>
+        <w:rPr>
+          <w:lang w:val="en-AU"/>
+        </w:rPr>
+        <w:t xml:space="preserve"> requires both a texture and a polygon. Since it is generally quite inefficient to perform multiple draw calls, the text renderer in Anubis is designed to cache lines of text for rendering. Though the cache length can be adjusted, the default configured cache length is 256 glyphs. It should also be noted that only single continuous strings are cached efficiently. Writing multiple shorter strings is not as efficient.</w:t>
+      </w:r>
+    </w:p>
+    <w:p>
+      <w:pPr>
+        <w:rPr>
+          <w:lang w:val="en-AU"/>
+        </w:rPr>
+      </w:pPr>
+      <w:r>
+        <w:rPr>
+          <w:lang w:val="en-AU"/>
+        </w:rPr>
+        <w:t>Properties:</w:t>
+      </w:r>
+    </w:p>
+    <w:p>
+      <w:pPr>
+        <w:pStyle w:val="ListParagraph"/>
+        <w:numPr>
+          <w:ilvl w:val="0"/>
+          <w:numId w:val="43"/>
+        </w:numPr>
+        <w:rPr>
+          <w:lang w:val="en-AU"/>
+        </w:rPr>
+      </w:pPr>
+      <w:r>
+        <w:rPr>
+          <w:lang w:val="en-AU"/>
+        </w:rPr>
+        <w:t xml:space="preserve">Only a single font can be rendered with a single </w:t>
+      </w:r>
+      <w:proofErr w:type="spellStart"/>
+      <w:r>
+        <w:rPr>
+          <w:lang w:val="en-AU"/>
+        </w:rPr>
+        <w:t>TextRenderer</w:t>
+      </w:r>
+      <w:proofErr w:type="spellEnd"/>
+      <w:r>
+        <w:rPr>
+          <w:lang w:val="en-AU"/>
+        </w:rPr>
+        <w:t xml:space="preserve"> object.</w:t>
+      </w:r>
+    </w:p>
+    <w:p>
+      <w:pPr>
+        <w:pStyle w:val="ListParagraph"/>
+        <w:numPr>
+          <w:ilvl w:val="0"/>
+          <w:numId w:val="43"/>
+        </w:numPr>
+        <w:rPr>
+          <w:lang w:val="en-AU"/>
+        </w:rPr>
+      </w:pPr>
+      <w:r>
+        <w:rPr>
+          <w:lang w:val="en-AU"/>
+        </w:rPr>
+        <w:t xml:space="preserve">Bold and Italics are implemented in separate font files. Thus separate </w:t>
+      </w:r>
+      <w:proofErr w:type="spellStart"/>
+      <w:r>
+        <w:rPr>
+          <w:lang w:val="en-AU"/>
+        </w:rPr>
+        <w:t>TextRenderer</w:t>
+      </w:r>
+      <w:proofErr w:type="spellEnd"/>
+      <w:r>
+        <w:rPr>
+          <w:lang w:val="en-AU"/>
+        </w:rPr>
+        <w:t xml:space="preserve"> object is required for both bold and italic text.</w:t>
+      </w:r>
+    </w:p>
+    <w:p>
+      <w:pPr>
+        <w:pStyle w:val="ListParagraph"/>
+        <w:numPr>
+          <w:ilvl w:val="0"/>
+          <w:numId w:val="43"/>
+        </w:numPr>
+        <w:rPr>
+          <w:lang w:val="en-AU"/>
+        </w:rPr>
+      </w:pPr>
+      <w:r>
+        <w:rPr>
+          <w:lang w:val="en-AU"/>
+        </w:rPr>
+        <w:t xml:space="preserve">Only a single font height can be rendered with a single </w:t>
+      </w:r>
+      <w:proofErr w:type="spellStart"/>
+      <w:r>
+        <w:rPr>
+          <w:lang w:val="en-AU"/>
+        </w:rPr>
+        <w:t>TexRenderer</w:t>
+      </w:r>
+      <w:proofErr w:type="spellEnd"/>
+      <w:r>
+        <w:rPr>
+          <w:lang w:val="en-AU"/>
+        </w:rPr>
+        <w:t xml:space="preserve"> object.</w:t>
+      </w:r>
+    </w:p>
+    <w:p>
+      <w:pPr>
+        <w:rPr>
+          <w:lang w:val="en-AU"/>
+        </w:rPr>
+      </w:pPr>
+    </w:p>
+    <w:p>
+      <w:pPr>
+        <w:rPr>
+          <w:lang w:val="en-AU"/>
+        </w:rPr>
+      </w:pPr>
+      <w:r>
+        <w:rPr>
+          <w:lang w:val="en-AU"/>
+        </w:rPr>
+        <w:t>Internal Working</w:t>
+      </w:r>
+    </w:p>
+    <w:p>
+      <w:pPr>
+        <w:rPr>
+          <w:lang w:val="en-AU"/>
+        </w:rPr>
+      </w:pPr>
+      <w:r>
+        <w:rPr>
+          <w:lang w:val="en-AU"/>
+        </w:rPr>
+        <w:t xml:space="preserve">The </w:t>
+      </w:r>
+      <w:proofErr w:type="spellStart"/>
+      <w:r>
+        <w:rPr>
+          <w:lang w:val="en-AU"/>
+        </w:rPr>
+        <w:t>TextRenderer</w:t>
+      </w:r>
+      <w:proofErr w:type="spellEnd"/>
+      <w:r>
+        <w:rPr>
+          <w:lang w:val="en-AU"/>
+        </w:rPr>
+        <w:t xml:space="preserve"> contains a </w:t>
+      </w:r>
+      <w:proofErr w:type="spellStart"/>
+      <w:r>
+        <w:rPr>
+          <w:lang w:val="en-AU"/>
+        </w:rPr>
+        <w:t>GlyphAtlas</w:t>
+      </w:r>
+      <w:proofErr w:type="spellEnd"/>
+      <w:r>
+        <w:rPr>
+          <w:lang w:val="en-AU"/>
+        </w:rPr>
+        <w:t xml:space="preserve"> class which is used to tightly pack the glyph bitmaps into a single pixel map that is passed as a texture to OpenGL. The packing algorithm is using a Binary Tree Bin Packing algorithm.</w:t>
+      </w:r>
+      <w:r>
+        <w:rPr>
+          <w:lang w:val="en-AU"/>
+        </w:rPr>
+        <w:t xml:space="preserve"> This algorithm:</w:t>
+      </w:r>
+    </w:p>
+    <w:p>
+      <w:pPr>
+        <w:pStyle w:val="ListParagraph"/>
+        <w:numPr>
+          <w:ilvl w:val="0"/>
+          <w:numId w:val="44"/>
+        </w:numPr>
+        <w:rPr>
+          <w:lang w:val="en-AU"/>
+        </w:rPr>
+      </w:pPr>
+      <w:r>
+        <w:rPr>
+          <w:lang w:val="en-AU"/>
+        </w:rPr>
+        <w:t>Sorts the glyphs by descending area. Since it is generally harder to pack larger items, they are packed first to give it the best chance at packing.</w:t>
+      </w:r>
+    </w:p>
+    <w:p>
+      <w:pPr>
+        <w:rPr>
+          <w:lang w:val="en-AU"/>
+        </w:rPr>
+      </w:pPr>
+    </w:p>
+    <w:p>
+      <w:pPr>
+        <w:rPr>
+          <w:lang w:val="en-AU"/>
+        </w:rPr>
+      </w:pPr>
+      <w:bookmarkStart w:id="18" w:name="_GoBack"/>
+      <w:bookmarkEnd w:id="18"/>
+    </w:p>
+    <w:p>
+      <w:pPr>
+        <w:rPr>
+          <w:lang w:val="en-AU"/>
+        </w:rPr>
+      </w:pPr>
+    </w:p>
+    <w:p>
+      <w:pPr>
+        <w:rPr>
+          <w:lang w:val="en-AU"/>
+        </w:rPr>
+      </w:pPr>
+      <w:r>
+        <w:rPr>
+          <w:lang w:val="en-AU"/>
+        </w:rPr>
+        <w:br w:type="page"/>
+      </w:r>
+    </w:p>
+    <w:p>
+      <w:pPr>
+        <w:pStyle w:val="Heading2"/>
+        <w:rPr>
+          <w:lang w:val="en-AU"/>
+        </w:rPr>
+      </w:pPr>
+      <w:bookmarkStart w:id="19" w:name="_Toc509089363"/>
       <w:r>
         <w:rPr>
           <w:lang w:val="en-AU"/>
@@ -16305,7 +18881,7 @@
         <w:lastRenderedPageBreak/>
         <w:t>Mesh Generators</w:t>
       </w:r>
-      <w:bookmarkEnd w:id="20"/>
+      <w:bookmarkEnd w:id="19"/>
     </w:p>
     <w:p>
       <w:pPr>
@@ -17459,32 +20035,19 @@
                 <w:lang w:val="en-AU"/>
               </w:rPr>
             </w:pPr>
-            <w:bookmarkStart w:id="21" w:name="_Ref509016776"/>
+            <w:bookmarkStart w:id="20" w:name="_Ref509016776"/>
             <w:r>
               <w:t xml:space="preserve">Figure </w:t>
             </w:r>
-            <w:r>
-              <w:fldChar w:fldCharType="begin"/>
-            </w:r>
-            <w:r>
-              <w:instrText xml:space="preserve"> SEQ Figure \* ARABIC </w:instrText>
-            </w:r>
-            <w:r>
-              <w:fldChar w:fldCharType="separate"/>
-            </w:r>
-            <w:r>
-              <w:rPr>
-                <w:noProof/>
-              </w:rPr>
-              <w:t>1</w:t>
-            </w:r>
-            <w:r>
-              <w:rPr>
-                <w:noProof/>
-              </w:rPr>
-              <w:fldChar w:fldCharType="end"/>
-            </w:r>
-            <w:bookmarkEnd w:id="21"/>
+            <w:fldSimple w:instr=" SEQ Figure \* ARABIC ">
+              <w:r>
+                <w:rPr>
+                  <w:noProof/>
+                </w:rPr>
+                <w:t>1</w:t>
+              </w:r>
+            </w:fldSimple>
+            <w:bookmarkEnd w:id="20"/>
             <w:r>
               <w:t xml:space="preserve"> - Rectangle m</w:t>
             </w:r>
@@ -23214,32 +25777,19 @@
                 <w:lang w:val="en-AU"/>
               </w:rPr>
             </w:pPr>
-            <w:bookmarkStart w:id="22" w:name="_Ref509017165"/>
+            <w:bookmarkStart w:id="21" w:name="_Ref509017165"/>
             <w:r>
               <w:t xml:space="preserve">Figure </w:t>
             </w:r>
-            <w:r>
-              <w:fldChar w:fldCharType="begin"/>
-            </w:r>
-            <w:r>
-              <w:instrText xml:space="preserve"> SEQ Figure \* ARABIC </w:instrText>
-            </w:r>
-            <w:r>
-              <w:fldChar w:fldCharType="separate"/>
-            </w:r>
-            <w:r>
-              <w:rPr>
-                <w:noProof/>
-              </w:rPr>
-              <w:t>2</w:t>
-            </w:r>
-            <w:r>
-              <w:rPr>
-                <w:noProof/>
-              </w:rPr>
-              <w:fldChar w:fldCharType="end"/>
-            </w:r>
-            <w:bookmarkEnd w:id="22"/>
+            <w:fldSimple w:instr=" SEQ Figure \* ARABIC ">
+              <w:r>
+                <w:rPr>
+                  <w:noProof/>
+                </w:rPr>
+                <w:t>2</w:t>
+              </w:r>
+            </w:fldSimple>
+            <w:bookmarkEnd w:id="21"/>
             <w:r>
               <w:t xml:space="preserve"> - Vertex calculation o</w:t>
             </w:r>
@@ -25983,32 +28533,19 @@
                 <w:noProof/>
               </w:rPr>
             </w:pPr>
-            <w:bookmarkStart w:id="23" w:name="_Ref509017257"/>
+            <w:bookmarkStart w:id="22" w:name="_Ref509017257"/>
             <w:r>
               <w:t xml:space="preserve">Figure </w:t>
             </w:r>
-            <w:r>
-              <w:fldChar w:fldCharType="begin"/>
-            </w:r>
-            <w:r>
-              <w:instrText xml:space="preserve"> SEQ Figure \* ARABIC </w:instrText>
-            </w:r>
-            <w:r>
-              <w:fldChar w:fldCharType="separate"/>
-            </w:r>
-            <w:r>
-              <w:rPr>
-                <w:noProof/>
-              </w:rPr>
-              <w:t>3</w:t>
-            </w:r>
-            <w:r>
-              <w:rPr>
-                <w:noProof/>
-              </w:rPr>
-              <w:fldChar w:fldCharType="end"/>
-            </w:r>
-            <w:bookmarkEnd w:id="23"/>
+            <w:fldSimple w:instr=" SEQ Figure \* ARABIC ">
+              <w:r>
+                <w:rPr>
+                  <w:noProof/>
+                </w:rPr>
+                <w:t>3</w:t>
+              </w:r>
+            </w:fldSimple>
+            <w:bookmarkEnd w:id="22"/>
             <w:r>
               <w:t xml:space="preserve"> - </w:t>
             </w:r>
@@ -27516,7 +30053,7 @@
                   <w:b/>
                   <w:noProof/>
                 </w:rPr>
-                <w:t>3-1</w:t>
+                <w:t>2-1</w:t>
               </w:r>
               <w:r>
                 <w:rPr>
@@ -27673,7 +30210,7 @@
                   <w:b/>
                   <w:noProof/>
                 </w:rPr>
-                <w:t>5-8</w:t>
+                <w:t>6-6</w:t>
               </w:r>
               <w:r>
                 <w:rPr>
@@ -28011,7 +30548,7 @@
               <w:rFonts w:ascii="Arial" w:hAnsi="Arial" w:cs="Arial"/>
               <w:b/>
             </w:rPr>
-            <w:t>5</w:t>
+            <w:t>3</w:t>
           </w:r>
           <w:r>
             <w:rPr>
@@ -28192,7 +30729,7 @@
               <w:rFonts w:ascii="Arial" w:hAnsi="Arial" w:cs="Arial"/>
               <w:b/>
             </w:rPr>
-            <w:t>7</w:t>
+            <w:t>8</w:t>
           </w:r>
           <w:r>
             <w:rPr>
@@ -28330,6 +30867,345 @@
     </w:lvl>
   </w:abstractNum>
   <w:abstractNum w:abstractNumId="1">
+    <w:nsid w:val="0EA0429C"/>
+    <w:multiLevelType w:val="hybridMultilevel"/>
+    <w:tmpl w:val="2BB87EA8"/>
+    <w:lvl w:ilvl="0" w:tplc="04090001">
+      <w:start w:val="1"/>
+      <w:numFmt w:val="bullet"/>
+      <w:lvlText w:val=""/>
+      <w:lvlJc w:val="left"/>
+      <w:pPr>
+        <w:ind w:left="720" w:hanging="360"/>
+      </w:pPr>
+      <w:rPr>
+        <w:rFonts w:ascii="Symbol" w:hAnsi="Symbol" w:hint="default"/>
+      </w:rPr>
+    </w:lvl>
+    <w:lvl w:ilvl="1" w:tplc="04090003" w:tentative="1">
+      <w:start w:val="1"/>
+      <w:numFmt w:val="bullet"/>
+      <w:lvlText w:val="o"/>
+      <w:lvlJc w:val="left"/>
+      <w:pPr>
+        <w:ind w:left="1440" w:hanging="360"/>
+      </w:pPr>
+      <w:rPr>
+        <w:rFonts w:ascii="Courier New" w:hAnsi="Courier New" w:cs="Courier New" w:hint="default"/>
+      </w:rPr>
+    </w:lvl>
+    <w:lvl w:ilvl="2" w:tplc="04090005" w:tentative="1">
+      <w:start w:val="1"/>
+      <w:numFmt w:val="bullet"/>
+      <w:lvlText w:val=""/>
+      <w:lvlJc w:val="left"/>
+      <w:pPr>
+        <w:ind w:left="2160" w:hanging="360"/>
+      </w:pPr>
+      <w:rPr>
+        <w:rFonts w:ascii="Wingdings" w:hAnsi="Wingdings" w:hint="default"/>
+      </w:rPr>
+    </w:lvl>
+    <w:lvl w:ilvl="3" w:tplc="04090001" w:tentative="1">
+      <w:start w:val="1"/>
+      <w:numFmt w:val="bullet"/>
+      <w:lvlText w:val=""/>
+      <w:lvlJc w:val="left"/>
+      <w:pPr>
+        <w:ind w:left="2880" w:hanging="360"/>
+      </w:pPr>
+      <w:rPr>
+        <w:rFonts w:ascii="Symbol" w:hAnsi="Symbol" w:hint="default"/>
+      </w:rPr>
+    </w:lvl>
+    <w:lvl w:ilvl="4" w:tplc="04090003" w:tentative="1">
+      <w:start w:val="1"/>
+      <w:numFmt w:val="bullet"/>
+      <w:lvlText w:val="o"/>
+      <w:lvlJc w:val="left"/>
+      <w:pPr>
+        <w:ind w:left="3600" w:hanging="360"/>
+      </w:pPr>
+      <w:rPr>
+        <w:rFonts w:ascii="Courier New" w:hAnsi="Courier New" w:cs="Courier New" w:hint="default"/>
+      </w:rPr>
+    </w:lvl>
+    <w:lvl w:ilvl="5" w:tplc="04090005" w:tentative="1">
+      <w:start w:val="1"/>
+      <w:numFmt w:val="bullet"/>
+      <w:lvlText w:val=""/>
+      <w:lvlJc w:val="left"/>
+      <w:pPr>
+        <w:ind w:left="4320" w:hanging="360"/>
+      </w:pPr>
+      <w:rPr>
+        <w:rFonts w:ascii="Wingdings" w:hAnsi="Wingdings" w:hint="default"/>
+      </w:rPr>
+    </w:lvl>
+    <w:lvl w:ilvl="6" w:tplc="04090001" w:tentative="1">
+      <w:start w:val="1"/>
+      <w:numFmt w:val="bullet"/>
+      <w:lvlText w:val=""/>
+      <w:lvlJc w:val="left"/>
+      <w:pPr>
+        <w:ind w:left="5040" w:hanging="360"/>
+      </w:pPr>
+      <w:rPr>
+        <w:rFonts w:ascii="Symbol" w:hAnsi="Symbol" w:hint="default"/>
+      </w:rPr>
+    </w:lvl>
+    <w:lvl w:ilvl="7" w:tplc="04090003" w:tentative="1">
+      <w:start w:val="1"/>
+      <w:numFmt w:val="bullet"/>
+      <w:lvlText w:val="o"/>
+      <w:lvlJc w:val="left"/>
+      <w:pPr>
+        <w:ind w:left="5760" w:hanging="360"/>
+      </w:pPr>
+      <w:rPr>
+        <w:rFonts w:ascii="Courier New" w:hAnsi="Courier New" w:cs="Courier New" w:hint="default"/>
+      </w:rPr>
+    </w:lvl>
+    <w:lvl w:ilvl="8" w:tplc="04090005" w:tentative="1">
+      <w:start w:val="1"/>
+      <w:numFmt w:val="bullet"/>
+      <w:lvlText w:val=""/>
+      <w:lvlJc w:val="left"/>
+      <w:pPr>
+        <w:ind w:left="6480" w:hanging="360"/>
+      </w:pPr>
+      <w:rPr>
+        <w:rFonts w:ascii="Wingdings" w:hAnsi="Wingdings" w:hint="default"/>
+      </w:rPr>
+    </w:lvl>
+  </w:abstractNum>
+  <w:abstractNum w:abstractNumId="2">
+    <w:nsid w:val="0EA572D6"/>
+    <w:multiLevelType w:val="hybridMultilevel"/>
+    <w:tmpl w:val="A16AE8BC"/>
+    <w:lvl w:ilvl="0" w:tplc="04090001">
+      <w:start w:val="1"/>
+      <w:numFmt w:val="bullet"/>
+      <w:lvlText w:val=""/>
+      <w:lvlJc w:val="left"/>
+      <w:pPr>
+        <w:ind w:left="720" w:hanging="360"/>
+      </w:pPr>
+      <w:rPr>
+        <w:rFonts w:ascii="Symbol" w:hAnsi="Symbol" w:hint="default"/>
+      </w:rPr>
+    </w:lvl>
+    <w:lvl w:ilvl="1" w:tplc="04090003" w:tentative="1">
+      <w:start w:val="1"/>
+      <w:numFmt w:val="bullet"/>
+      <w:lvlText w:val="o"/>
+      <w:lvlJc w:val="left"/>
+      <w:pPr>
+        <w:ind w:left="1440" w:hanging="360"/>
+      </w:pPr>
+      <w:rPr>
+        <w:rFonts w:ascii="Courier New" w:hAnsi="Courier New" w:cs="Courier New" w:hint="default"/>
+      </w:rPr>
+    </w:lvl>
+    <w:lvl w:ilvl="2" w:tplc="04090005" w:tentative="1">
+      <w:start w:val="1"/>
+      <w:numFmt w:val="bullet"/>
+      <w:lvlText w:val=""/>
+      <w:lvlJc w:val="left"/>
+      <w:pPr>
+        <w:ind w:left="2160" w:hanging="360"/>
+      </w:pPr>
+      <w:rPr>
+        <w:rFonts w:ascii="Wingdings" w:hAnsi="Wingdings" w:hint="default"/>
+      </w:rPr>
+    </w:lvl>
+    <w:lvl w:ilvl="3" w:tplc="04090001" w:tentative="1">
+      <w:start w:val="1"/>
+      <w:numFmt w:val="bullet"/>
+      <w:lvlText w:val=""/>
+      <w:lvlJc w:val="left"/>
+      <w:pPr>
+        <w:ind w:left="2880" w:hanging="360"/>
+      </w:pPr>
+      <w:rPr>
+        <w:rFonts w:ascii="Symbol" w:hAnsi="Symbol" w:hint="default"/>
+      </w:rPr>
+    </w:lvl>
+    <w:lvl w:ilvl="4" w:tplc="04090003" w:tentative="1">
+      <w:start w:val="1"/>
+      <w:numFmt w:val="bullet"/>
+      <w:lvlText w:val="o"/>
+      <w:lvlJc w:val="left"/>
+      <w:pPr>
+        <w:ind w:left="3600" w:hanging="360"/>
+      </w:pPr>
+      <w:rPr>
+        <w:rFonts w:ascii="Courier New" w:hAnsi="Courier New" w:cs="Courier New" w:hint="default"/>
+      </w:rPr>
+    </w:lvl>
+    <w:lvl w:ilvl="5" w:tplc="04090005" w:tentative="1">
+      <w:start w:val="1"/>
+      <w:numFmt w:val="bullet"/>
+      <w:lvlText w:val=""/>
+      <w:lvlJc w:val="left"/>
+      <w:pPr>
+        <w:ind w:left="4320" w:hanging="360"/>
+      </w:pPr>
+      <w:rPr>
+        <w:rFonts w:ascii="Wingdings" w:hAnsi="Wingdings" w:hint="default"/>
+      </w:rPr>
+    </w:lvl>
+    <w:lvl w:ilvl="6" w:tplc="04090001" w:tentative="1">
+      <w:start w:val="1"/>
+      <w:numFmt w:val="bullet"/>
+      <w:lvlText w:val=""/>
+      <w:lvlJc w:val="left"/>
+      <w:pPr>
+        <w:ind w:left="5040" w:hanging="360"/>
+      </w:pPr>
+      <w:rPr>
+        <w:rFonts w:ascii="Symbol" w:hAnsi="Symbol" w:hint="default"/>
+      </w:rPr>
+    </w:lvl>
+    <w:lvl w:ilvl="7" w:tplc="04090003" w:tentative="1">
+      <w:start w:val="1"/>
+      <w:numFmt w:val="bullet"/>
+      <w:lvlText w:val="o"/>
+      <w:lvlJc w:val="left"/>
+      <w:pPr>
+        <w:ind w:left="5760" w:hanging="360"/>
+      </w:pPr>
+      <w:rPr>
+        <w:rFonts w:ascii="Courier New" w:hAnsi="Courier New" w:cs="Courier New" w:hint="default"/>
+      </w:rPr>
+    </w:lvl>
+    <w:lvl w:ilvl="8" w:tplc="04090005" w:tentative="1">
+      <w:start w:val="1"/>
+      <w:numFmt w:val="bullet"/>
+      <w:lvlText w:val=""/>
+      <w:lvlJc w:val="left"/>
+      <w:pPr>
+        <w:ind w:left="6480" w:hanging="360"/>
+      </w:pPr>
+      <w:rPr>
+        <w:rFonts w:ascii="Wingdings" w:hAnsi="Wingdings" w:hint="default"/>
+      </w:rPr>
+    </w:lvl>
+  </w:abstractNum>
+  <w:abstractNum w:abstractNumId="3">
+    <w:nsid w:val="10AD7B2E"/>
+    <w:multiLevelType w:val="hybridMultilevel"/>
+    <w:tmpl w:val="B628C9DC"/>
+    <w:lvl w:ilvl="0" w:tplc="04090001">
+      <w:start w:val="1"/>
+      <w:numFmt w:val="bullet"/>
+      <w:lvlText w:val=""/>
+      <w:lvlJc w:val="left"/>
+      <w:pPr>
+        <w:ind w:left="720" w:hanging="360"/>
+      </w:pPr>
+      <w:rPr>
+        <w:rFonts w:ascii="Symbol" w:hAnsi="Symbol" w:hint="default"/>
+      </w:rPr>
+    </w:lvl>
+    <w:lvl w:ilvl="1" w:tplc="04090003" w:tentative="1">
+      <w:start w:val="1"/>
+      <w:numFmt w:val="bullet"/>
+      <w:lvlText w:val="o"/>
+      <w:lvlJc w:val="left"/>
+      <w:pPr>
+        <w:ind w:left="1440" w:hanging="360"/>
+      </w:pPr>
+      <w:rPr>
+        <w:rFonts w:ascii="Courier New" w:hAnsi="Courier New" w:cs="Courier New" w:hint="default"/>
+      </w:rPr>
+    </w:lvl>
+    <w:lvl w:ilvl="2" w:tplc="04090005" w:tentative="1">
+      <w:start w:val="1"/>
+      <w:numFmt w:val="bullet"/>
+      <w:lvlText w:val=""/>
+      <w:lvlJc w:val="left"/>
+      <w:pPr>
+        <w:ind w:left="2160" w:hanging="360"/>
+      </w:pPr>
+      <w:rPr>
+        <w:rFonts w:ascii="Wingdings" w:hAnsi="Wingdings" w:hint="default"/>
+      </w:rPr>
+    </w:lvl>
+    <w:lvl w:ilvl="3" w:tplc="04090001" w:tentative="1">
+      <w:start w:val="1"/>
+      <w:numFmt w:val="bullet"/>
+      <w:lvlText w:val=""/>
+      <w:lvlJc w:val="left"/>
+      <w:pPr>
+        <w:ind w:left="2880" w:hanging="360"/>
+      </w:pPr>
+      <w:rPr>
+        <w:rFonts w:ascii="Symbol" w:hAnsi="Symbol" w:hint="default"/>
+      </w:rPr>
+    </w:lvl>
+    <w:lvl w:ilvl="4" w:tplc="04090003" w:tentative="1">
+      <w:start w:val="1"/>
+      <w:numFmt w:val="bullet"/>
+      <w:lvlText w:val="o"/>
+      <w:lvlJc w:val="left"/>
+      <w:pPr>
+        <w:ind w:left="3600" w:hanging="360"/>
+      </w:pPr>
+      <w:rPr>
+        <w:rFonts w:ascii="Courier New" w:hAnsi="Courier New" w:cs="Courier New" w:hint="default"/>
+      </w:rPr>
+    </w:lvl>
+    <w:lvl w:ilvl="5" w:tplc="04090005" w:tentative="1">
+      <w:start w:val="1"/>
+      <w:numFmt w:val="bullet"/>
+      <w:lvlText w:val=""/>
+      <w:lvlJc w:val="left"/>
+      <w:pPr>
+        <w:ind w:left="4320" w:hanging="360"/>
+      </w:pPr>
+      <w:rPr>
+        <w:rFonts w:ascii="Wingdings" w:hAnsi="Wingdings" w:hint="default"/>
+      </w:rPr>
+    </w:lvl>
+    <w:lvl w:ilvl="6" w:tplc="04090001" w:tentative="1">
+      <w:start w:val="1"/>
+      <w:numFmt w:val="bullet"/>
+      <w:lvlText w:val=""/>
+      <w:lvlJc w:val="left"/>
+      <w:pPr>
+        <w:ind w:left="5040" w:hanging="360"/>
+      </w:pPr>
+      <w:rPr>
+        <w:rFonts w:ascii="Symbol" w:hAnsi="Symbol" w:hint="default"/>
+      </w:rPr>
+    </w:lvl>
+    <w:lvl w:ilvl="7" w:tplc="04090003" w:tentative="1">
+      <w:start w:val="1"/>
+      <w:numFmt w:val="bullet"/>
+      <w:lvlText w:val="o"/>
+      <w:lvlJc w:val="left"/>
+      <w:pPr>
+        <w:ind w:left="5760" w:hanging="360"/>
+      </w:pPr>
+      <w:rPr>
+        <w:rFonts w:ascii="Courier New" w:hAnsi="Courier New" w:cs="Courier New" w:hint="default"/>
+      </w:rPr>
+    </w:lvl>
+    <w:lvl w:ilvl="8" w:tplc="04090005" w:tentative="1">
+      <w:start w:val="1"/>
+      <w:numFmt w:val="bullet"/>
+      <w:lvlText w:val=""/>
+      <w:lvlJc w:val="left"/>
+      <w:pPr>
+        <w:ind w:left="6480" w:hanging="360"/>
+      </w:pPr>
+      <w:rPr>
+        <w:rFonts w:ascii="Wingdings" w:hAnsi="Wingdings" w:hint="default"/>
+      </w:rPr>
+    </w:lvl>
+  </w:abstractNum>
+  <w:abstractNum w:abstractNumId="4">
     <w:nsid w:val="11767F25"/>
     <w:multiLevelType w:val="hybridMultilevel"/>
     <w:tmpl w:val="2A7067E4"/>
@@ -28415,7 +31291,7 @@
       </w:pPr>
     </w:lvl>
   </w:abstractNum>
-  <w:abstractNum w:abstractNumId="2">
+  <w:abstractNum w:abstractNumId="5">
     <w:nsid w:val="15A22197"/>
     <w:multiLevelType w:val="hybridMultilevel"/>
     <w:tmpl w:val="8E2CD1D4"/>
@@ -28501,7 +31377,7 @@
       </w:pPr>
     </w:lvl>
   </w:abstractNum>
-  <w:abstractNum w:abstractNumId="3">
+  <w:abstractNum w:abstractNumId="6">
     <w:nsid w:val="17C50D0C"/>
     <w:multiLevelType w:val="hybridMultilevel"/>
     <w:tmpl w:val="701A3792"/>
@@ -28614,7 +31490,7 @@
       </w:rPr>
     </w:lvl>
   </w:abstractNum>
-  <w:abstractNum w:abstractNumId="4">
+  <w:abstractNum w:abstractNumId="7">
     <w:nsid w:val="18A07624"/>
     <w:multiLevelType w:val="hybridMultilevel"/>
     <w:tmpl w:val="16DC7D7A"/>
@@ -28700,7 +31576,7 @@
       </w:pPr>
     </w:lvl>
   </w:abstractNum>
-  <w:abstractNum w:abstractNumId="5">
+  <w:abstractNum w:abstractNumId="8">
     <w:nsid w:val="1AC352C6"/>
     <w:multiLevelType w:val="hybridMultilevel"/>
     <w:tmpl w:val="5A189EEE"/>
@@ -28813,7 +31689,120 @@
       </w:rPr>
     </w:lvl>
   </w:abstractNum>
-  <w:abstractNum w:abstractNumId="6">
+  <w:abstractNum w:abstractNumId="9">
+    <w:nsid w:val="1B362761"/>
+    <w:multiLevelType w:val="hybridMultilevel"/>
+    <w:tmpl w:val="FA80C936"/>
+    <w:lvl w:ilvl="0" w:tplc="04090001">
+      <w:start w:val="1"/>
+      <w:numFmt w:val="bullet"/>
+      <w:lvlText w:val=""/>
+      <w:lvlJc w:val="left"/>
+      <w:pPr>
+        <w:ind w:left="720" w:hanging="360"/>
+      </w:pPr>
+      <w:rPr>
+        <w:rFonts w:ascii="Symbol" w:hAnsi="Symbol" w:hint="default"/>
+      </w:rPr>
+    </w:lvl>
+    <w:lvl w:ilvl="1" w:tplc="04090003" w:tentative="1">
+      <w:start w:val="1"/>
+      <w:numFmt w:val="bullet"/>
+      <w:lvlText w:val="o"/>
+      <w:lvlJc w:val="left"/>
+      <w:pPr>
+        <w:ind w:left="1440" w:hanging="360"/>
+      </w:pPr>
+      <w:rPr>
+        <w:rFonts w:ascii="Courier New" w:hAnsi="Courier New" w:cs="Courier New" w:hint="default"/>
+      </w:rPr>
+    </w:lvl>
+    <w:lvl w:ilvl="2" w:tplc="04090005" w:tentative="1">
+      <w:start w:val="1"/>
+      <w:numFmt w:val="bullet"/>
+      <w:lvlText w:val=""/>
+      <w:lvlJc w:val="left"/>
+      <w:pPr>
+        <w:ind w:left="2160" w:hanging="360"/>
+      </w:pPr>
+      <w:rPr>
+        <w:rFonts w:ascii="Wingdings" w:hAnsi="Wingdings" w:hint="default"/>
+      </w:rPr>
+    </w:lvl>
+    <w:lvl w:ilvl="3" w:tplc="04090001" w:tentative="1">
+      <w:start w:val="1"/>
+      <w:numFmt w:val="bullet"/>
+      <w:lvlText w:val=""/>
+      <w:lvlJc w:val="left"/>
+      <w:pPr>
+        <w:ind w:left="2880" w:hanging="360"/>
+      </w:pPr>
+      <w:rPr>
+        <w:rFonts w:ascii="Symbol" w:hAnsi="Symbol" w:hint="default"/>
+      </w:rPr>
+    </w:lvl>
+    <w:lvl w:ilvl="4" w:tplc="04090003" w:tentative="1">
+      <w:start w:val="1"/>
+      <w:numFmt w:val="bullet"/>
+      <w:lvlText w:val="o"/>
+      <w:lvlJc w:val="left"/>
+      <w:pPr>
+        <w:ind w:left="3600" w:hanging="360"/>
+      </w:pPr>
+      <w:rPr>
+        <w:rFonts w:ascii="Courier New" w:hAnsi="Courier New" w:cs="Courier New" w:hint="default"/>
+      </w:rPr>
+    </w:lvl>
+    <w:lvl w:ilvl="5" w:tplc="04090005" w:tentative="1">
+      <w:start w:val="1"/>
+      <w:numFmt w:val="bullet"/>
+      <w:lvlText w:val=""/>
+      <w:lvlJc w:val="left"/>
+      <w:pPr>
+        <w:ind w:left="4320" w:hanging="360"/>
+      </w:pPr>
+      <w:rPr>
+        <w:rFonts w:ascii="Wingdings" w:hAnsi="Wingdings" w:hint="default"/>
+      </w:rPr>
+    </w:lvl>
+    <w:lvl w:ilvl="6" w:tplc="04090001" w:tentative="1">
+      <w:start w:val="1"/>
+      <w:numFmt w:val="bullet"/>
+      <w:lvlText w:val=""/>
+      <w:lvlJc w:val="left"/>
+      <w:pPr>
+        <w:ind w:left="5040" w:hanging="360"/>
+      </w:pPr>
+      <w:rPr>
+        <w:rFonts w:ascii="Symbol" w:hAnsi="Symbol" w:hint="default"/>
+      </w:rPr>
+    </w:lvl>
+    <w:lvl w:ilvl="7" w:tplc="04090003" w:tentative="1">
+      <w:start w:val="1"/>
+      <w:numFmt w:val="bullet"/>
+      <w:lvlText w:val="o"/>
+      <w:lvlJc w:val="left"/>
+      <w:pPr>
+        <w:ind w:left="5760" w:hanging="360"/>
+      </w:pPr>
+      <w:rPr>
+        <w:rFonts w:ascii="Courier New" w:hAnsi="Courier New" w:cs="Courier New" w:hint="default"/>
+      </w:rPr>
+    </w:lvl>
+    <w:lvl w:ilvl="8" w:tplc="04090005" w:tentative="1">
+      <w:start w:val="1"/>
+      <w:numFmt w:val="bullet"/>
+      <w:lvlText w:val=""/>
+      <w:lvlJc w:val="left"/>
+      <w:pPr>
+        <w:ind w:left="6480" w:hanging="360"/>
+      </w:pPr>
+      <w:rPr>
+        <w:rFonts w:ascii="Wingdings" w:hAnsi="Wingdings" w:hint="default"/>
+      </w:rPr>
+    </w:lvl>
+  </w:abstractNum>
+  <w:abstractNum w:abstractNumId="10">
     <w:nsid w:val="205B6DD1"/>
     <w:multiLevelType w:val="hybridMultilevel"/>
     <w:tmpl w:val="5776C7DA"/>
@@ -28899,7 +31888,7 @@
       </w:pPr>
     </w:lvl>
   </w:abstractNum>
-  <w:abstractNum w:abstractNumId="7">
+  <w:abstractNum w:abstractNumId="11">
     <w:nsid w:val="205F083E"/>
     <w:multiLevelType w:val="hybridMultilevel"/>
     <w:tmpl w:val="C2D888EA"/>
@@ -28985,7 +31974,7 @@
       </w:pPr>
     </w:lvl>
   </w:abstractNum>
-  <w:abstractNum w:abstractNumId="8">
+  <w:abstractNum w:abstractNumId="12">
     <w:nsid w:val="28B557F7"/>
     <w:multiLevelType w:val="hybridMultilevel"/>
     <w:tmpl w:val="F41C6C82"/>
@@ -29071,7 +32060,7 @@
       </w:pPr>
     </w:lvl>
   </w:abstractNum>
-  <w:abstractNum w:abstractNumId="9">
+  <w:abstractNum w:abstractNumId="13">
     <w:nsid w:val="2C9C171F"/>
     <w:multiLevelType w:val="hybridMultilevel"/>
     <w:tmpl w:val="7950966C"/>
@@ -29157,7 +32146,93 @@
       </w:pPr>
     </w:lvl>
   </w:abstractNum>
-  <w:abstractNum w:abstractNumId="10">
+  <w:abstractNum w:abstractNumId="14">
+    <w:nsid w:val="327B627E"/>
+    <w:multiLevelType w:val="hybridMultilevel"/>
+    <w:tmpl w:val="6A04A53C"/>
+    <w:lvl w:ilvl="0" w:tplc="0409000F">
+      <w:start w:val="1"/>
+      <w:numFmt w:val="decimal"/>
+      <w:lvlText w:val="%1."/>
+      <w:lvlJc w:val="left"/>
+      <w:pPr>
+        <w:ind w:left="720" w:hanging="360"/>
+      </w:pPr>
+    </w:lvl>
+    <w:lvl w:ilvl="1" w:tplc="04090019" w:tentative="1">
+      <w:start w:val="1"/>
+      <w:numFmt w:val="lowerLetter"/>
+      <w:lvlText w:val="%2."/>
+      <w:lvlJc w:val="left"/>
+      <w:pPr>
+        <w:ind w:left="1440" w:hanging="360"/>
+      </w:pPr>
+    </w:lvl>
+    <w:lvl w:ilvl="2" w:tplc="0409001B" w:tentative="1">
+      <w:start w:val="1"/>
+      <w:numFmt w:val="lowerRoman"/>
+      <w:lvlText w:val="%3."/>
+      <w:lvlJc w:val="right"/>
+      <w:pPr>
+        <w:ind w:left="2160" w:hanging="180"/>
+      </w:pPr>
+    </w:lvl>
+    <w:lvl w:ilvl="3" w:tplc="0409000F" w:tentative="1">
+      <w:start w:val="1"/>
+      <w:numFmt w:val="decimal"/>
+      <w:lvlText w:val="%4."/>
+      <w:lvlJc w:val="left"/>
+      <w:pPr>
+        <w:ind w:left="2880" w:hanging="360"/>
+      </w:pPr>
+    </w:lvl>
+    <w:lvl w:ilvl="4" w:tplc="04090019" w:tentative="1">
+      <w:start w:val="1"/>
+      <w:numFmt w:val="lowerLetter"/>
+      <w:lvlText w:val="%5."/>
+      <w:lvlJc w:val="left"/>
+      <w:pPr>
+        <w:ind w:left="3600" w:hanging="360"/>
+      </w:pPr>
+    </w:lvl>
+    <w:lvl w:ilvl="5" w:tplc="0409001B" w:tentative="1">
+      <w:start w:val="1"/>
+      <w:numFmt w:val="lowerRoman"/>
+      <w:lvlText w:val="%6."/>
+      <w:lvlJc w:val="right"/>
+      <w:pPr>
+        <w:ind w:left="4320" w:hanging="180"/>
+      </w:pPr>
+    </w:lvl>
+    <w:lvl w:ilvl="6" w:tplc="0409000F" w:tentative="1">
+      <w:start w:val="1"/>
+      <w:numFmt w:val="decimal"/>
+      <w:lvlText w:val="%7."/>
+      <w:lvlJc w:val="left"/>
+      <w:pPr>
+        <w:ind w:left="5040" w:hanging="360"/>
+      </w:pPr>
+    </w:lvl>
+    <w:lvl w:ilvl="7" w:tplc="04090019" w:tentative="1">
+      <w:start w:val="1"/>
+      <w:numFmt w:val="lowerLetter"/>
+      <w:lvlText w:val="%8."/>
+      <w:lvlJc w:val="left"/>
+      <w:pPr>
+        <w:ind w:left="5760" w:hanging="360"/>
+      </w:pPr>
+    </w:lvl>
+    <w:lvl w:ilvl="8" w:tplc="0409001B" w:tentative="1">
+      <w:start w:val="1"/>
+      <w:numFmt w:val="lowerRoman"/>
+      <w:lvlText w:val="%9."/>
+      <w:lvlJc w:val="right"/>
+      <w:pPr>
+        <w:ind w:left="6480" w:hanging="180"/>
+      </w:pPr>
+    </w:lvl>
+  </w:abstractNum>
+  <w:abstractNum w:abstractNumId="15">
     <w:nsid w:val="328D0E68"/>
     <w:multiLevelType w:val="hybridMultilevel"/>
     <w:tmpl w:val="AA9825D2"/>
@@ -29243,7 +32318,7 @@
       </w:pPr>
     </w:lvl>
   </w:abstractNum>
-  <w:abstractNum w:abstractNumId="11">
+  <w:abstractNum w:abstractNumId="16">
     <w:nsid w:val="32AE0801"/>
     <w:multiLevelType w:val="hybridMultilevel"/>
     <w:tmpl w:val="627A7056"/>
@@ -29356,7 +32431,7 @@
       </w:rPr>
     </w:lvl>
   </w:abstractNum>
-  <w:abstractNum w:abstractNumId="12">
+  <w:abstractNum w:abstractNumId="17">
     <w:nsid w:val="358C6DE0"/>
     <w:multiLevelType w:val="hybridMultilevel"/>
     <w:tmpl w:val="08305C56"/>
@@ -29469,7 +32544,7 @@
       </w:rPr>
     </w:lvl>
   </w:abstractNum>
-  <w:abstractNum w:abstractNumId="13">
+  <w:abstractNum w:abstractNumId="18">
     <w:nsid w:val="36D83053"/>
     <w:multiLevelType w:val="hybridMultilevel"/>
     <w:tmpl w:val="400C7CD6"/>
@@ -29555,7 +32630,7 @@
       </w:pPr>
     </w:lvl>
   </w:abstractNum>
-  <w:abstractNum w:abstractNumId="14">
+  <w:abstractNum w:abstractNumId="19">
     <w:nsid w:val="398E2E0C"/>
     <w:multiLevelType w:val="multilevel"/>
     <w:tmpl w:val="7AA0E31E"/>
@@ -29659,7 +32734,7 @@
       </w:pPr>
     </w:lvl>
   </w:abstractNum>
-  <w:abstractNum w:abstractNumId="15">
+  <w:abstractNum w:abstractNumId="20">
     <w:nsid w:val="39FE7EB1"/>
     <w:multiLevelType w:val="hybridMultilevel"/>
     <w:tmpl w:val="3A80D0C2"/>
@@ -29745,7 +32820,7 @@
       </w:pPr>
     </w:lvl>
   </w:abstractNum>
-  <w:abstractNum w:abstractNumId="16">
+  <w:abstractNum w:abstractNumId="21">
     <w:nsid w:val="3CC176C2"/>
     <w:multiLevelType w:val="hybridMultilevel"/>
     <w:tmpl w:val="8774D82C"/>
@@ -29858,7 +32933,7 @@
       </w:rPr>
     </w:lvl>
   </w:abstractNum>
-  <w:abstractNum w:abstractNumId="17">
+  <w:abstractNum w:abstractNumId="22">
     <w:nsid w:val="3E417BFE"/>
     <w:multiLevelType w:val="hybridMultilevel"/>
     <w:tmpl w:val="15920784"/>
@@ -29971,7 +33046,206 @@
       </w:rPr>
     </w:lvl>
   </w:abstractNum>
-  <w:abstractNum w:abstractNumId="18">
+  <w:abstractNum w:abstractNumId="23">
+    <w:nsid w:val="4BDF7165"/>
+    <w:multiLevelType w:val="hybridMultilevel"/>
+    <w:tmpl w:val="E0F6C766"/>
+    <w:lvl w:ilvl="0" w:tplc="0409000F">
+      <w:start w:val="1"/>
+      <w:numFmt w:val="decimal"/>
+      <w:lvlText w:val="%1."/>
+      <w:lvlJc w:val="left"/>
+      <w:pPr>
+        <w:ind w:left="720" w:hanging="360"/>
+      </w:pPr>
+    </w:lvl>
+    <w:lvl w:ilvl="1" w:tplc="04090019" w:tentative="1">
+      <w:start w:val="1"/>
+      <w:numFmt w:val="lowerLetter"/>
+      <w:lvlText w:val="%2."/>
+      <w:lvlJc w:val="left"/>
+      <w:pPr>
+        <w:ind w:left="1440" w:hanging="360"/>
+      </w:pPr>
+    </w:lvl>
+    <w:lvl w:ilvl="2" w:tplc="0409001B" w:tentative="1">
+      <w:start w:val="1"/>
+      <w:numFmt w:val="lowerRoman"/>
+      <w:lvlText w:val="%3."/>
+      <w:lvlJc w:val="right"/>
+      <w:pPr>
+        <w:ind w:left="2160" w:hanging="180"/>
+      </w:pPr>
+    </w:lvl>
+    <w:lvl w:ilvl="3" w:tplc="0409000F" w:tentative="1">
+      <w:start w:val="1"/>
+      <w:numFmt w:val="decimal"/>
+      <w:lvlText w:val="%4."/>
+      <w:lvlJc w:val="left"/>
+      <w:pPr>
+        <w:ind w:left="2880" w:hanging="360"/>
+      </w:pPr>
+    </w:lvl>
+    <w:lvl w:ilvl="4" w:tplc="04090019" w:tentative="1">
+      <w:start w:val="1"/>
+      <w:numFmt w:val="lowerLetter"/>
+      <w:lvlText w:val="%5."/>
+      <w:lvlJc w:val="left"/>
+      <w:pPr>
+        <w:ind w:left="3600" w:hanging="360"/>
+      </w:pPr>
+    </w:lvl>
+    <w:lvl w:ilvl="5" w:tplc="0409001B" w:tentative="1">
+      <w:start w:val="1"/>
+      <w:numFmt w:val="lowerRoman"/>
+      <w:lvlText w:val="%6."/>
+      <w:lvlJc w:val="right"/>
+      <w:pPr>
+        <w:ind w:left="4320" w:hanging="180"/>
+      </w:pPr>
+    </w:lvl>
+    <w:lvl w:ilvl="6" w:tplc="0409000F" w:tentative="1">
+      <w:start w:val="1"/>
+      <w:numFmt w:val="decimal"/>
+      <w:lvlText w:val="%7."/>
+      <w:lvlJc w:val="left"/>
+      <w:pPr>
+        <w:ind w:left="5040" w:hanging="360"/>
+      </w:pPr>
+    </w:lvl>
+    <w:lvl w:ilvl="7" w:tplc="04090019" w:tentative="1">
+      <w:start w:val="1"/>
+      <w:numFmt w:val="lowerLetter"/>
+      <w:lvlText w:val="%8."/>
+      <w:lvlJc w:val="left"/>
+      <w:pPr>
+        <w:ind w:left="5760" w:hanging="360"/>
+      </w:pPr>
+    </w:lvl>
+    <w:lvl w:ilvl="8" w:tplc="0409001B" w:tentative="1">
+      <w:start w:val="1"/>
+      <w:numFmt w:val="lowerRoman"/>
+      <w:lvlText w:val="%9."/>
+      <w:lvlJc w:val="right"/>
+      <w:pPr>
+        <w:ind w:left="6480" w:hanging="180"/>
+      </w:pPr>
+    </w:lvl>
+  </w:abstractNum>
+  <w:abstractNum w:abstractNumId="24">
+    <w:nsid w:val="4CB15DA9"/>
+    <w:multiLevelType w:val="hybridMultilevel"/>
+    <w:tmpl w:val="DC34658C"/>
+    <w:lvl w:ilvl="0" w:tplc="04090001">
+      <w:start w:val="1"/>
+      <w:numFmt w:val="bullet"/>
+      <w:lvlText w:val=""/>
+      <w:lvlJc w:val="left"/>
+      <w:pPr>
+        <w:ind w:left="720" w:hanging="360"/>
+      </w:pPr>
+      <w:rPr>
+        <w:rFonts w:ascii="Symbol" w:hAnsi="Symbol" w:hint="default"/>
+      </w:rPr>
+    </w:lvl>
+    <w:lvl w:ilvl="1" w:tplc="04090003" w:tentative="1">
+      <w:start w:val="1"/>
+      <w:numFmt w:val="bullet"/>
+      <w:lvlText w:val="o"/>
+      <w:lvlJc w:val="left"/>
+      <w:pPr>
+        <w:ind w:left="1440" w:hanging="360"/>
+      </w:pPr>
+      <w:rPr>
+        <w:rFonts w:ascii="Courier New" w:hAnsi="Courier New" w:cs="Courier New" w:hint="default"/>
+      </w:rPr>
+    </w:lvl>
+    <w:lvl w:ilvl="2" w:tplc="04090005" w:tentative="1">
+      <w:start w:val="1"/>
+      <w:numFmt w:val="bullet"/>
+      <w:lvlText w:val=""/>
+      <w:lvlJc w:val="left"/>
+      <w:pPr>
+        <w:ind w:left="2160" w:hanging="360"/>
+      </w:pPr>
+      <w:rPr>
+        <w:rFonts w:ascii="Wingdings" w:hAnsi="Wingdings" w:hint="default"/>
+      </w:rPr>
+    </w:lvl>
+    <w:lvl w:ilvl="3" w:tplc="04090001" w:tentative="1">
+      <w:start w:val="1"/>
+      <w:numFmt w:val="bullet"/>
+      <w:lvlText w:val=""/>
+      <w:lvlJc w:val="left"/>
+      <w:pPr>
+        <w:ind w:left="2880" w:hanging="360"/>
+      </w:pPr>
+      <w:rPr>
+        <w:rFonts w:ascii="Symbol" w:hAnsi="Symbol" w:hint="default"/>
+      </w:rPr>
+    </w:lvl>
+    <w:lvl w:ilvl="4" w:tplc="04090003" w:tentative="1">
+      <w:start w:val="1"/>
+      <w:numFmt w:val="bullet"/>
+      <w:lvlText w:val="o"/>
+      <w:lvlJc w:val="left"/>
+      <w:pPr>
+        <w:ind w:left="3600" w:hanging="360"/>
+      </w:pPr>
+      <w:rPr>
+        <w:rFonts w:ascii="Courier New" w:hAnsi="Courier New" w:cs="Courier New" w:hint="default"/>
+      </w:rPr>
+    </w:lvl>
+    <w:lvl w:ilvl="5" w:tplc="04090005" w:tentative="1">
+      <w:start w:val="1"/>
+      <w:numFmt w:val="bullet"/>
+      <w:lvlText w:val=""/>
+      <w:lvlJc w:val="left"/>
+      <w:pPr>
+        <w:ind w:left="4320" w:hanging="360"/>
+      </w:pPr>
+      <w:rPr>
+        <w:rFonts w:ascii="Wingdings" w:hAnsi="Wingdings" w:hint="default"/>
+      </w:rPr>
+    </w:lvl>
+    <w:lvl w:ilvl="6" w:tplc="04090001" w:tentative="1">
+      <w:start w:val="1"/>
+      <w:numFmt w:val="bullet"/>
+      <w:lvlText w:val=""/>
+      <w:lvlJc w:val="left"/>
+      <w:pPr>
+        <w:ind w:left="5040" w:hanging="360"/>
+      </w:pPr>
+      <w:rPr>
+        <w:rFonts w:ascii="Symbol" w:hAnsi="Symbol" w:hint="default"/>
+      </w:rPr>
+    </w:lvl>
+    <w:lvl w:ilvl="7" w:tplc="04090003" w:tentative="1">
+      <w:start w:val="1"/>
+      <w:numFmt w:val="bullet"/>
+      <w:lvlText w:val="o"/>
+      <w:lvlJc w:val="left"/>
+      <w:pPr>
+        <w:ind w:left="5760" w:hanging="360"/>
+      </w:pPr>
+      <w:rPr>
+        <w:rFonts w:ascii="Courier New" w:hAnsi="Courier New" w:cs="Courier New" w:hint="default"/>
+      </w:rPr>
+    </w:lvl>
+    <w:lvl w:ilvl="8" w:tplc="04090005" w:tentative="1">
+      <w:start w:val="1"/>
+      <w:numFmt w:val="bullet"/>
+      <w:lvlText w:val=""/>
+      <w:lvlJc w:val="left"/>
+      <w:pPr>
+        <w:ind w:left="6480" w:hanging="360"/>
+      </w:pPr>
+      <w:rPr>
+        <w:rFonts w:ascii="Wingdings" w:hAnsi="Wingdings" w:hint="default"/>
+      </w:rPr>
+    </w:lvl>
+  </w:abstractNum>
+  <w:abstractNum w:abstractNumId="25">
     <w:nsid w:val="4D3646FB"/>
     <w:multiLevelType w:val="hybridMultilevel"/>
     <w:tmpl w:val="845C28F0"/>
@@ -30057,7 +33331,7 @@
       </w:pPr>
     </w:lvl>
   </w:abstractNum>
-  <w:abstractNum w:abstractNumId="19">
+  <w:abstractNum w:abstractNumId="26">
     <w:nsid w:val="4EC766A7"/>
     <w:multiLevelType w:val="hybridMultilevel"/>
     <w:tmpl w:val="D03C0B26"/>
@@ -30170,7 +33444,120 @@
       </w:rPr>
     </w:lvl>
   </w:abstractNum>
-  <w:abstractNum w:abstractNumId="20">
+  <w:abstractNum w:abstractNumId="27">
+    <w:nsid w:val="50A5094E"/>
+    <w:multiLevelType w:val="hybridMultilevel"/>
+    <w:tmpl w:val="691277D0"/>
+    <w:lvl w:ilvl="0" w:tplc="04090001">
+      <w:start w:val="1"/>
+      <w:numFmt w:val="bullet"/>
+      <w:lvlText w:val=""/>
+      <w:lvlJc w:val="left"/>
+      <w:pPr>
+        <w:ind w:left="720" w:hanging="360"/>
+      </w:pPr>
+      <w:rPr>
+        <w:rFonts w:ascii="Symbol" w:hAnsi="Symbol" w:hint="default"/>
+      </w:rPr>
+    </w:lvl>
+    <w:lvl w:ilvl="1" w:tplc="04090003" w:tentative="1">
+      <w:start w:val="1"/>
+      <w:numFmt w:val="bullet"/>
+      <w:lvlText w:val="o"/>
+      <w:lvlJc w:val="left"/>
+      <w:pPr>
+        <w:ind w:left="1440" w:hanging="360"/>
+      </w:pPr>
+      <w:rPr>
+        <w:rFonts w:ascii="Courier New" w:hAnsi="Courier New" w:cs="Courier New" w:hint="default"/>
+      </w:rPr>
+    </w:lvl>
+    <w:lvl w:ilvl="2" w:tplc="04090005" w:tentative="1">
+      <w:start w:val="1"/>
+      <w:numFmt w:val="bullet"/>
+      <w:lvlText w:val=""/>
+      <w:lvlJc w:val="left"/>
+      <w:pPr>
+        <w:ind w:left="2160" w:hanging="360"/>
+      </w:pPr>
+      <w:rPr>
+        <w:rFonts w:ascii="Wingdings" w:hAnsi="Wingdings" w:hint="default"/>
+      </w:rPr>
+    </w:lvl>
+    <w:lvl w:ilvl="3" w:tplc="04090001" w:tentative="1">
+      <w:start w:val="1"/>
+      <w:numFmt w:val="bullet"/>
+      <w:lvlText w:val=""/>
+      <w:lvlJc w:val="left"/>
+      <w:pPr>
+        <w:ind w:left="2880" w:hanging="360"/>
+      </w:pPr>
+      <w:rPr>
+        <w:rFonts w:ascii="Symbol" w:hAnsi="Symbol" w:hint="default"/>
+      </w:rPr>
+    </w:lvl>
+    <w:lvl w:ilvl="4" w:tplc="04090003" w:tentative="1">
+      <w:start w:val="1"/>
+      <w:numFmt w:val="bullet"/>
+      <w:lvlText w:val="o"/>
+      <w:lvlJc w:val="left"/>
+      <w:pPr>
+        <w:ind w:left="3600" w:hanging="360"/>
+      </w:pPr>
+      <w:rPr>
+        <w:rFonts w:ascii="Courier New" w:hAnsi="Courier New" w:cs="Courier New" w:hint="default"/>
+      </w:rPr>
+    </w:lvl>
+    <w:lvl w:ilvl="5" w:tplc="04090005" w:tentative="1">
+      <w:start w:val="1"/>
+      <w:numFmt w:val="bullet"/>
+      <w:lvlText w:val=""/>
+      <w:lvlJc w:val="left"/>
+      <w:pPr>
+        <w:ind w:left="4320" w:hanging="360"/>
+      </w:pPr>
+      <w:rPr>
+        <w:rFonts w:ascii="Wingdings" w:hAnsi="Wingdings" w:hint="default"/>
+      </w:rPr>
+    </w:lvl>
+    <w:lvl w:ilvl="6" w:tplc="04090001" w:tentative="1">
+      <w:start w:val="1"/>
+      <w:numFmt w:val="bullet"/>
+      <w:lvlText w:val=""/>
+      <w:lvlJc w:val="left"/>
+      <w:pPr>
+        <w:ind w:left="5040" w:hanging="360"/>
+      </w:pPr>
+      <w:rPr>
+        <w:rFonts w:ascii="Symbol" w:hAnsi="Symbol" w:hint="default"/>
+      </w:rPr>
+    </w:lvl>
+    <w:lvl w:ilvl="7" w:tplc="04090003" w:tentative="1">
+      <w:start w:val="1"/>
+      <w:numFmt w:val="bullet"/>
+      <w:lvlText w:val="o"/>
+      <w:lvlJc w:val="left"/>
+      <w:pPr>
+        <w:ind w:left="5760" w:hanging="360"/>
+      </w:pPr>
+      <w:rPr>
+        <w:rFonts w:ascii="Courier New" w:hAnsi="Courier New" w:cs="Courier New" w:hint="default"/>
+      </w:rPr>
+    </w:lvl>
+    <w:lvl w:ilvl="8" w:tplc="04090005" w:tentative="1">
+      <w:start w:val="1"/>
+      <w:numFmt w:val="bullet"/>
+      <w:lvlText w:val=""/>
+      <w:lvlJc w:val="left"/>
+      <w:pPr>
+        <w:ind w:left="6480" w:hanging="360"/>
+      </w:pPr>
+      <w:rPr>
+        <w:rFonts w:ascii="Wingdings" w:hAnsi="Wingdings" w:hint="default"/>
+      </w:rPr>
+    </w:lvl>
+  </w:abstractNum>
+  <w:abstractNum w:abstractNumId="28">
     <w:nsid w:val="5162533B"/>
     <w:multiLevelType w:val="hybridMultilevel"/>
     <w:tmpl w:val="8AC6460E"/>
@@ -30283,7 +33670,7 @@
       </w:rPr>
     </w:lvl>
   </w:abstractNum>
-  <w:abstractNum w:abstractNumId="21">
+  <w:abstractNum w:abstractNumId="29">
     <w:nsid w:val="523D32DA"/>
     <w:multiLevelType w:val="hybridMultilevel"/>
     <w:tmpl w:val="FFEC90A4"/>
@@ -30396,7 +33783,7 @@
       </w:rPr>
     </w:lvl>
   </w:abstractNum>
-  <w:abstractNum w:abstractNumId="22">
+  <w:abstractNum w:abstractNumId="30">
     <w:nsid w:val="569A23D6"/>
     <w:multiLevelType w:val="hybridMultilevel"/>
     <w:tmpl w:val="0936B082"/>
@@ -30509,7 +33896,7 @@
       </w:rPr>
     </w:lvl>
   </w:abstractNum>
-  <w:abstractNum w:abstractNumId="23">
+  <w:abstractNum w:abstractNumId="31">
     <w:nsid w:val="577329B0"/>
     <w:multiLevelType w:val="hybridMultilevel"/>
     <w:tmpl w:val="FCD287F4"/>
@@ -30622,7 +34009,7 @@
       </w:rPr>
     </w:lvl>
   </w:abstractNum>
-  <w:abstractNum w:abstractNumId="24">
+  <w:abstractNum w:abstractNumId="32">
     <w:nsid w:val="5A25014E"/>
     <w:multiLevelType w:val="hybridMultilevel"/>
     <w:tmpl w:val="991A1CD8"/>
@@ -30708,7 +34095,179 @@
       </w:pPr>
     </w:lvl>
   </w:abstractNum>
-  <w:abstractNum w:abstractNumId="25">
+  <w:abstractNum w:abstractNumId="33">
+    <w:nsid w:val="6304670D"/>
+    <w:multiLevelType w:val="hybridMultilevel"/>
+    <w:tmpl w:val="54C6CA60"/>
+    <w:lvl w:ilvl="0" w:tplc="0409000F">
+      <w:start w:val="1"/>
+      <w:numFmt w:val="decimal"/>
+      <w:lvlText w:val="%1."/>
+      <w:lvlJc w:val="left"/>
+      <w:pPr>
+        <w:ind w:left="720" w:hanging="360"/>
+      </w:pPr>
+    </w:lvl>
+    <w:lvl w:ilvl="1" w:tplc="04090019" w:tentative="1">
+      <w:start w:val="1"/>
+      <w:numFmt w:val="lowerLetter"/>
+      <w:lvlText w:val="%2."/>
+      <w:lvlJc w:val="left"/>
+      <w:pPr>
+        <w:ind w:left="1440" w:hanging="360"/>
+      </w:pPr>
+    </w:lvl>
+    <w:lvl w:ilvl="2" w:tplc="0409001B" w:tentative="1">
+      <w:start w:val="1"/>
+      <w:numFmt w:val="lowerRoman"/>
+      <w:lvlText w:val="%3."/>
+      <w:lvlJc w:val="right"/>
+      <w:pPr>
+        <w:ind w:left="2160" w:hanging="180"/>
+      </w:pPr>
+    </w:lvl>
+    <w:lvl w:ilvl="3" w:tplc="0409000F" w:tentative="1">
+      <w:start w:val="1"/>
+      <w:numFmt w:val="decimal"/>
+      <w:lvlText w:val="%4."/>
+      <w:lvlJc w:val="left"/>
+      <w:pPr>
+        <w:ind w:left="2880" w:hanging="360"/>
+      </w:pPr>
+    </w:lvl>
+    <w:lvl w:ilvl="4" w:tplc="04090019" w:tentative="1">
+      <w:start w:val="1"/>
+      <w:numFmt w:val="lowerLetter"/>
+      <w:lvlText w:val="%5."/>
+      <w:lvlJc w:val="left"/>
+      <w:pPr>
+        <w:ind w:left="3600" w:hanging="360"/>
+      </w:pPr>
+    </w:lvl>
+    <w:lvl w:ilvl="5" w:tplc="0409001B" w:tentative="1">
+      <w:start w:val="1"/>
+      <w:numFmt w:val="lowerRoman"/>
+      <w:lvlText w:val="%6."/>
+      <w:lvlJc w:val="right"/>
+      <w:pPr>
+        <w:ind w:left="4320" w:hanging="180"/>
+      </w:pPr>
+    </w:lvl>
+    <w:lvl w:ilvl="6" w:tplc="0409000F" w:tentative="1">
+      <w:start w:val="1"/>
+      <w:numFmt w:val="decimal"/>
+      <w:lvlText w:val="%7."/>
+      <w:lvlJc w:val="left"/>
+      <w:pPr>
+        <w:ind w:left="5040" w:hanging="360"/>
+      </w:pPr>
+    </w:lvl>
+    <w:lvl w:ilvl="7" w:tplc="04090019" w:tentative="1">
+      <w:start w:val="1"/>
+      <w:numFmt w:val="lowerLetter"/>
+      <w:lvlText w:val="%8."/>
+      <w:lvlJc w:val="left"/>
+      <w:pPr>
+        <w:ind w:left="5760" w:hanging="360"/>
+      </w:pPr>
+    </w:lvl>
+    <w:lvl w:ilvl="8" w:tplc="0409001B" w:tentative="1">
+      <w:start w:val="1"/>
+      <w:numFmt w:val="lowerRoman"/>
+      <w:lvlText w:val="%9."/>
+      <w:lvlJc w:val="right"/>
+      <w:pPr>
+        <w:ind w:left="6480" w:hanging="180"/>
+      </w:pPr>
+    </w:lvl>
+  </w:abstractNum>
+  <w:abstractNum w:abstractNumId="34">
+    <w:nsid w:val="63725785"/>
+    <w:multiLevelType w:val="hybridMultilevel"/>
+    <w:tmpl w:val="991A18EC"/>
+    <w:lvl w:ilvl="0" w:tplc="0409000F">
+      <w:start w:val="1"/>
+      <w:numFmt w:val="decimal"/>
+      <w:lvlText w:val="%1."/>
+      <w:lvlJc w:val="left"/>
+      <w:pPr>
+        <w:ind w:left="720" w:hanging="360"/>
+      </w:pPr>
+    </w:lvl>
+    <w:lvl w:ilvl="1" w:tplc="04090019">
+      <w:start w:val="1"/>
+      <w:numFmt w:val="lowerLetter"/>
+      <w:lvlText w:val="%2."/>
+      <w:lvlJc w:val="left"/>
+      <w:pPr>
+        <w:ind w:left="1440" w:hanging="360"/>
+      </w:pPr>
+    </w:lvl>
+    <w:lvl w:ilvl="2" w:tplc="0409001B" w:tentative="1">
+      <w:start w:val="1"/>
+      <w:numFmt w:val="lowerRoman"/>
+      <w:lvlText w:val="%3."/>
+      <w:lvlJc w:val="right"/>
+      <w:pPr>
+        <w:ind w:left="2160" w:hanging="180"/>
+      </w:pPr>
+    </w:lvl>
+    <w:lvl w:ilvl="3" w:tplc="0409000F" w:tentative="1">
+      <w:start w:val="1"/>
+      <w:numFmt w:val="decimal"/>
+      <w:lvlText w:val="%4."/>
+      <w:lvlJc w:val="left"/>
+      <w:pPr>
+        <w:ind w:left="2880" w:hanging="360"/>
+      </w:pPr>
+    </w:lvl>
+    <w:lvl w:ilvl="4" w:tplc="04090019" w:tentative="1">
+      <w:start w:val="1"/>
+      <w:numFmt w:val="lowerLetter"/>
+      <w:lvlText w:val="%5."/>
+      <w:lvlJc w:val="left"/>
+      <w:pPr>
+        <w:ind w:left="3600" w:hanging="360"/>
+      </w:pPr>
+    </w:lvl>
+    <w:lvl w:ilvl="5" w:tplc="0409001B" w:tentative="1">
+      <w:start w:val="1"/>
+      <w:numFmt w:val="lowerRoman"/>
+      <w:lvlText w:val="%6."/>
+      <w:lvlJc w:val="right"/>
+      <w:pPr>
+        <w:ind w:left="4320" w:hanging="180"/>
+      </w:pPr>
+    </w:lvl>
+    <w:lvl w:ilvl="6" w:tplc="0409000F" w:tentative="1">
+      <w:start w:val="1"/>
+      <w:numFmt w:val="decimal"/>
+      <w:lvlText w:val="%7."/>
+      <w:lvlJc w:val="left"/>
+      <w:pPr>
+        <w:ind w:left="5040" w:hanging="360"/>
+      </w:pPr>
+    </w:lvl>
+    <w:lvl w:ilvl="7" w:tplc="04090019" w:tentative="1">
+      <w:start w:val="1"/>
+      <w:numFmt w:val="lowerLetter"/>
+      <w:lvlText w:val="%8."/>
+      <w:lvlJc w:val="left"/>
+      <w:pPr>
+        <w:ind w:left="5760" w:hanging="360"/>
+      </w:pPr>
+    </w:lvl>
+    <w:lvl w:ilvl="8" w:tplc="0409001B" w:tentative="1">
+      <w:start w:val="1"/>
+      <w:numFmt w:val="lowerRoman"/>
+      <w:lvlText w:val="%9."/>
+      <w:lvlJc w:val="right"/>
+      <w:pPr>
+        <w:ind w:left="6480" w:hanging="180"/>
+      </w:pPr>
+    </w:lvl>
+  </w:abstractNum>
+  <w:abstractNum w:abstractNumId="35">
     <w:nsid w:val="64031D82"/>
     <w:multiLevelType w:val="hybridMultilevel"/>
     <w:tmpl w:val="77EAD9FE"/>
@@ -30794,7 +34353,7 @@
       </w:pPr>
     </w:lvl>
   </w:abstractNum>
-  <w:abstractNum w:abstractNumId="26">
+  <w:abstractNum w:abstractNumId="36">
     <w:nsid w:val="6570406E"/>
     <w:multiLevelType w:val="hybridMultilevel"/>
     <w:tmpl w:val="F06AA77A"/>
@@ -30907,7 +34466,7 @@
       </w:rPr>
     </w:lvl>
   </w:abstractNum>
-  <w:abstractNum w:abstractNumId="27">
+  <w:abstractNum w:abstractNumId="37">
     <w:nsid w:val="735312EC"/>
     <w:multiLevelType w:val="hybridMultilevel"/>
     <w:tmpl w:val="1B32A6AC"/>
@@ -31020,7 +34579,7 @@
       </w:rPr>
     </w:lvl>
   </w:abstractNum>
-  <w:abstractNum w:abstractNumId="28">
+  <w:abstractNum w:abstractNumId="38">
     <w:nsid w:val="74BF0C8E"/>
     <w:multiLevelType w:val="hybridMultilevel"/>
     <w:tmpl w:val="AB2E9486"/>
@@ -31133,7 +34692,93 @@
       </w:rPr>
     </w:lvl>
   </w:abstractNum>
-  <w:abstractNum w:abstractNumId="29">
+  <w:abstractNum w:abstractNumId="39">
+    <w:nsid w:val="773A4480"/>
+    <w:multiLevelType w:val="hybridMultilevel"/>
+    <w:tmpl w:val="314C7FFE"/>
+    <w:lvl w:ilvl="0" w:tplc="0409000F">
+      <w:start w:val="1"/>
+      <w:numFmt w:val="decimal"/>
+      <w:lvlText w:val="%1."/>
+      <w:lvlJc w:val="left"/>
+      <w:pPr>
+        <w:ind w:left="720" w:hanging="360"/>
+      </w:pPr>
+    </w:lvl>
+    <w:lvl w:ilvl="1" w:tplc="04090019" w:tentative="1">
+      <w:start w:val="1"/>
+      <w:numFmt w:val="lowerLetter"/>
+      <w:lvlText w:val="%2."/>
+      <w:lvlJc w:val="left"/>
+      <w:pPr>
+        <w:ind w:left="1440" w:hanging="360"/>
+      </w:pPr>
+    </w:lvl>
+    <w:lvl w:ilvl="2" w:tplc="0409001B" w:tentative="1">
+      <w:start w:val="1"/>
+      <w:numFmt w:val="lowerRoman"/>
+      <w:lvlText w:val="%3."/>
+      <w:lvlJc w:val="right"/>
+      <w:pPr>
+        <w:ind w:left="2160" w:hanging="180"/>
+      </w:pPr>
+    </w:lvl>
+    <w:lvl w:ilvl="3" w:tplc="0409000F" w:tentative="1">
+      <w:start w:val="1"/>
+      <w:numFmt w:val="decimal"/>
+      <w:lvlText w:val="%4."/>
+      <w:lvlJc w:val="left"/>
+      <w:pPr>
+        <w:ind w:left="2880" w:hanging="360"/>
+      </w:pPr>
+    </w:lvl>
+    <w:lvl w:ilvl="4" w:tplc="04090019" w:tentative="1">
+      <w:start w:val="1"/>
+      <w:numFmt w:val="lowerLetter"/>
+      <w:lvlText w:val="%5."/>
+      <w:lvlJc w:val="left"/>
+      <w:pPr>
+        <w:ind w:left="3600" w:hanging="360"/>
+      </w:pPr>
+    </w:lvl>
+    <w:lvl w:ilvl="5" w:tplc="0409001B" w:tentative="1">
+      <w:start w:val="1"/>
+      <w:numFmt w:val="lowerRoman"/>
+      <w:lvlText w:val="%6."/>
+      <w:lvlJc w:val="right"/>
+      <w:pPr>
+        <w:ind w:left="4320" w:hanging="180"/>
+      </w:pPr>
+    </w:lvl>
+    <w:lvl w:ilvl="6" w:tplc="0409000F" w:tentative="1">
+      <w:start w:val="1"/>
+      <w:numFmt w:val="decimal"/>
+      <w:lvlText w:val="%7."/>
+      <w:lvlJc w:val="left"/>
+      <w:pPr>
+        <w:ind w:left="5040" w:hanging="360"/>
+      </w:pPr>
+    </w:lvl>
+    <w:lvl w:ilvl="7" w:tplc="04090019" w:tentative="1">
+      <w:start w:val="1"/>
+      <w:numFmt w:val="lowerLetter"/>
+      <w:lvlText w:val="%8."/>
+      <w:lvlJc w:val="left"/>
+      <w:pPr>
+        <w:ind w:left="5760" w:hanging="360"/>
+      </w:pPr>
+    </w:lvl>
+    <w:lvl w:ilvl="8" w:tplc="0409001B" w:tentative="1">
+      <w:start w:val="1"/>
+      <w:numFmt w:val="lowerRoman"/>
+      <w:lvlText w:val="%9."/>
+      <w:lvlJc w:val="right"/>
+      <w:pPr>
+        <w:ind w:left="6480" w:hanging="180"/>
+      </w:pPr>
+    </w:lvl>
+  </w:abstractNum>
+  <w:abstractNum w:abstractNumId="40">
     <w:nsid w:val="7744326B"/>
     <w:multiLevelType w:val="hybridMultilevel"/>
     <w:tmpl w:val="DE889896"/>
@@ -31219,7 +34864,120 @@
       </w:pPr>
     </w:lvl>
   </w:abstractNum>
-  <w:abstractNum w:abstractNumId="30">
+  <w:abstractNum w:abstractNumId="41">
+    <w:nsid w:val="7A9D3AA1"/>
+    <w:multiLevelType w:val="hybridMultilevel"/>
+    <w:tmpl w:val="D4789198"/>
+    <w:lvl w:ilvl="0" w:tplc="04090001">
+      <w:start w:val="1"/>
+      <w:numFmt w:val="bullet"/>
+      <w:lvlText w:val=""/>
+      <w:lvlJc w:val="left"/>
+      <w:pPr>
+        <w:ind w:left="720" w:hanging="360"/>
+      </w:pPr>
+      <w:rPr>
+        <w:rFonts w:ascii="Symbol" w:hAnsi="Symbol" w:hint="default"/>
+      </w:rPr>
+    </w:lvl>
+    <w:lvl w:ilvl="1" w:tplc="04090003" w:tentative="1">
+      <w:start w:val="1"/>
+      <w:numFmt w:val="bullet"/>
+      <w:lvlText w:val="o"/>
+      <w:lvlJc w:val="left"/>
+      <w:pPr>
+        <w:ind w:left="1440" w:hanging="360"/>
+      </w:pPr>
+      <w:rPr>
+        <w:rFonts w:ascii="Courier New" w:hAnsi="Courier New" w:cs="Courier New" w:hint="default"/>
+      </w:rPr>
+    </w:lvl>
+    <w:lvl w:ilvl="2" w:tplc="04090005" w:tentative="1">
+      <w:start w:val="1"/>
+      <w:numFmt w:val="bullet"/>
+      <w:lvlText w:val=""/>
+      <w:lvlJc w:val="left"/>
+      <w:pPr>
+        <w:ind w:left="2160" w:hanging="360"/>
+      </w:pPr>
+      <w:rPr>
+        <w:rFonts w:ascii="Wingdings" w:hAnsi="Wingdings" w:hint="default"/>
+      </w:rPr>
+    </w:lvl>
+    <w:lvl w:ilvl="3" w:tplc="04090001" w:tentative="1">
+      <w:start w:val="1"/>
+      <w:numFmt w:val="bullet"/>
+      <w:lvlText w:val=""/>
+      <w:lvlJc w:val="left"/>
+      <w:pPr>
+        <w:ind w:left="2880" w:hanging="360"/>
+      </w:pPr>
+      <w:rPr>
+        <w:rFonts w:ascii="Symbol" w:hAnsi="Symbol" w:hint="default"/>
+      </w:rPr>
+    </w:lvl>
+    <w:lvl w:ilvl="4" w:tplc="04090003" w:tentative="1">
+      <w:start w:val="1"/>
+      <w:numFmt w:val="bullet"/>
+      <w:lvlText w:val="o"/>
+      <w:lvlJc w:val="left"/>
+      <w:pPr>
+        <w:ind w:left="3600" w:hanging="360"/>
+      </w:pPr>
+      <w:rPr>
+        <w:rFonts w:ascii="Courier New" w:hAnsi="Courier New" w:cs="Courier New" w:hint="default"/>
+      </w:rPr>
+    </w:lvl>
+    <w:lvl w:ilvl="5" w:tplc="04090005" w:tentative="1">
+      <w:start w:val="1"/>
+      <w:numFmt w:val="bullet"/>
+      <w:lvlText w:val=""/>
+      <w:lvlJc w:val="left"/>
+      <w:pPr>
+        <w:ind w:left="4320" w:hanging="360"/>
+      </w:pPr>
+      <w:rPr>
+        <w:rFonts w:ascii="Wingdings" w:hAnsi="Wingdings" w:hint="default"/>
+      </w:rPr>
+    </w:lvl>
+    <w:lvl w:ilvl="6" w:tplc="04090001" w:tentative="1">
+      <w:start w:val="1"/>
+      <w:numFmt w:val="bullet"/>
+      <w:lvlText w:val=""/>
+      <w:lvlJc w:val="left"/>
+      <w:pPr>
+        <w:ind w:left="5040" w:hanging="360"/>
+      </w:pPr>
+      <w:rPr>
+        <w:rFonts w:ascii="Symbol" w:hAnsi="Symbol" w:hint="default"/>
+      </w:rPr>
+    </w:lvl>
+    <w:lvl w:ilvl="7" w:tplc="04090003" w:tentative="1">
+      <w:start w:val="1"/>
+      <w:numFmt w:val="bullet"/>
+      <w:lvlText w:val="o"/>
+      <w:lvlJc w:val="left"/>
+      <w:pPr>
+        <w:ind w:left="5760" w:hanging="360"/>
+      </w:pPr>
+      <w:rPr>
+        <w:rFonts w:ascii="Courier New" w:hAnsi="Courier New" w:cs="Courier New" w:hint="default"/>
+      </w:rPr>
+    </w:lvl>
+    <w:lvl w:ilvl="8" w:tplc="04090005" w:tentative="1">
+      <w:start w:val="1"/>
+      <w:numFmt w:val="bullet"/>
+      <w:lvlText w:val=""/>
+      <w:lvlJc w:val="left"/>
+      <w:pPr>
+        <w:ind w:left="6480" w:hanging="360"/>
+      </w:pPr>
+      <w:rPr>
+        <w:rFonts w:ascii="Wingdings" w:hAnsi="Wingdings" w:hint="default"/>
+      </w:rPr>
+    </w:lvl>
+  </w:abstractNum>
+  <w:abstractNum w:abstractNumId="42">
     <w:nsid w:val="7E112D8D"/>
     <w:multiLevelType w:val="hybridMultilevel"/>
     <w:tmpl w:val="77440EEC"/>
@@ -31332,7 +35090,7 @@
       </w:rPr>
     </w:lvl>
   </w:abstractNum>
-  <w:abstractNum w:abstractNumId="31">
+  <w:abstractNum w:abstractNumId="43">
     <w:nsid w:val="7F2200AA"/>
     <w:multiLevelType w:val="hybridMultilevel"/>
     <w:tmpl w:val="43CEC0C6"/>
@@ -31446,100 +35204,136 @@
     </w:lvl>
   </w:abstractNum>
   <w:num w:numId="1">
+    <w:abstractNumId w:val="35"/>
+  </w:num>
+  <w:num w:numId="2">
+    <w:abstractNumId w:val="8"/>
+  </w:num>
+  <w:num w:numId="3">
+    <w:abstractNumId w:val="7"/>
+  </w:num>
+  <w:num w:numId="4">
+    <w:abstractNumId w:val="11"/>
+  </w:num>
+  <w:num w:numId="5">
+    <w:abstractNumId w:val="13"/>
+  </w:num>
+  <w:num w:numId="6">
+    <w:abstractNumId w:val="5"/>
+  </w:num>
+  <w:num w:numId="7">
+    <w:abstractNumId w:val="32"/>
+  </w:num>
+  <w:num w:numId="8">
+    <w:abstractNumId w:val="22"/>
+  </w:num>
+  <w:num w:numId="9">
+    <w:abstractNumId w:val="21"/>
+  </w:num>
+  <w:num w:numId="10">
+    <w:abstractNumId w:val="31"/>
+  </w:num>
+  <w:num w:numId="11">
+    <w:abstractNumId w:val="15"/>
+  </w:num>
+  <w:num w:numId="12">
+    <w:abstractNumId w:val="40"/>
+  </w:num>
+  <w:num w:numId="13">
+    <w:abstractNumId w:val="4"/>
+  </w:num>
+  <w:num w:numId="14">
+    <w:abstractNumId w:val="42"/>
+  </w:num>
+  <w:num w:numId="15">
+    <w:abstractNumId w:val="16"/>
+  </w:num>
+  <w:num w:numId="16">
     <w:abstractNumId w:val="25"/>
   </w:num>
-  <w:num w:numId="2">
-    <w:abstractNumId w:val="5"/>
+  <w:num w:numId="17">
+    <w:abstractNumId w:val="18"/>
   </w:num>
-  <w:num w:numId="3">
-    <w:abstractNumId w:val="4"/>
-  </w:num>
-  <w:num w:numId="4">
-    <w:abstractNumId w:val="7"/>
-  </w:num>
-  <w:num w:numId="5">
-    <w:abstractNumId w:val="9"/>
-  </w:num>
-  <w:num w:numId="6">
-    <w:abstractNumId w:val="2"/>
-  </w:num>
-  <w:num w:numId="7">
-    <w:abstractNumId w:val="24"/>
-  </w:num>
-  <w:num w:numId="8">
-    <w:abstractNumId w:val="17"/>
-  </w:num>
-  <w:num w:numId="9">
-    <w:abstractNumId w:val="16"/>
-  </w:num>
-  <w:num w:numId="10">
-    <w:abstractNumId w:val="23"/>
-  </w:num>
-  <w:num w:numId="11">
+  <w:num w:numId="18">
     <w:abstractNumId w:val="10"/>
   </w:num>
-  <w:num w:numId="12">
-    <w:abstractNumId w:val="29"/>
+  <w:num w:numId="19">
+    <w:abstractNumId w:val="12"/>
   </w:num>
-  <w:num w:numId="13">
-    <w:abstractNumId w:val="1"/>
-  </w:num>
-  <w:num w:numId="14">
-    <w:abstractNumId w:val="30"/>
-  </w:num>
-  <w:num w:numId="15">
-    <w:abstractNumId w:val="11"/>
-  </w:num>
-  <w:num w:numId="16">
-    <w:abstractNumId w:val="18"/>
-  </w:num>
-  <w:num w:numId="17">
-    <w:abstractNumId w:val="13"/>
-  </w:num>
-  <w:num w:numId="18">
+  <w:num w:numId="20">
     <w:abstractNumId w:val="6"/>
   </w:num>
-  <w:num w:numId="19">
-    <w:abstractNumId w:val="8"/>
-  </w:num>
-  <w:num w:numId="20">
-    <w:abstractNumId w:val="3"/>
-  </w:num>
   <w:num w:numId="21">
-    <w:abstractNumId w:val="28"/>
+    <w:abstractNumId w:val="38"/>
   </w:num>
   <w:num w:numId="22">
     <w:abstractNumId w:val="0"/>
   </w:num>
   <w:num w:numId="23">
+    <w:abstractNumId w:val="19"/>
+  </w:num>
+  <w:num w:numId="24">
+    <w:abstractNumId w:val="29"/>
+  </w:num>
+  <w:num w:numId="25">
+    <w:abstractNumId w:val="26"/>
+  </w:num>
+  <w:num w:numId="26">
+    <w:abstractNumId w:val="28"/>
+  </w:num>
+  <w:num w:numId="27">
+    <w:abstractNumId w:val="43"/>
+  </w:num>
+  <w:num w:numId="28">
+    <w:abstractNumId w:val="37"/>
+  </w:num>
+  <w:num w:numId="29">
+    <w:abstractNumId w:val="20"/>
+  </w:num>
+  <w:num w:numId="30">
+    <w:abstractNumId w:val="36"/>
+  </w:num>
+  <w:num w:numId="31">
+    <w:abstractNumId w:val="30"/>
+  </w:num>
+  <w:num w:numId="32">
+    <w:abstractNumId w:val="17"/>
+  </w:num>
+  <w:num w:numId="33">
+    <w:abstractNumId w:val="27"/>
+  </w:num>
+  <w:num w:numId="34">
+    <w:abstractNumId w:val="33"/>
+  </w:num>
+  <w:num w:numId="35">
+    <w:abstractNumId w:val="3"/>
+  </w:num>
+  <w:num w:numId="36">
+    <w:abstractNumId w:val="23"/>
+  </w:num>
+  <w:num w:numId="37">
+    <w:abstractNumId w:val="34"/>
+  </w:num>
+  <w:num w:numId="38">
+    <w:abstractNumId w:val="2"/>
+  </w:num>
+  <w:num w:numId="39">
+    <w:abstractNumId w:val="1"/>
+  </w:num>
+  <w:num w:numId="40">
+    <w:abstractNumId w:val="9"/>
+  </w:num>
+  <w:num w:numId="41">
+    <w:abstractNumId w:val="41"/>
+  </w:num>
+  <w:num w:numId="42">
+    <w:abstractNumId w:val="24"/>
+  </w:num>
+  <w:num w:numId="43">
     <w:abstractNumId w:val="14"/>
   </w:num>
-  <w:num w:numId="24">
-    <w:abstractNumId w:val="21"/>
-  </w:num>
-  <w:num w:numId="25">
-    <w:abstractNumId w:val="19"/>
-  </w:num>
-  <w:num w:numId="26">
-    <w:abstractNumId w:val="20"/>
-  </w:num>
-  <w:num w:numId="27">
-    <w:abstractNumId w:val="31"/>
-  </w:num>
-  <w:num w:numId="28">
-    <w:abstractNumId w:val="27"/>
-  </w:num>
-  <w:num w:numId="29">
-    <w:abstractNumId w:val="15"/>
-  </w:num>
-  <w:num w:numId="30">
-    <w:abstractNumId w:val="26"/>
-  </w:num>
-  <w:num w:numId="31">
-    <w:abstractNumId w:val="22"/>
-  </w:num>
-  <w:num w:numId="32">
-    <w:abstractNumId w:val="12"/>
+  <w:num w:numId="44">
+    <w:abstractNumId w:val="39"/>
   </w:num>
 </w:numbering>
 </file>
@@ -33669,36 +37463,6 @@
         </w:p>
       </w:docPartBody>
     </w:docPart>
-    <w:docPart>
-      <w:docPartPr>
-        <w:name w:val="8B5B18E77C964D88B67158917E50365B"/>
-        <w:category>
-          <w:name w:val="General"/>
-          <w:gallery w:val="placeholder"/>
-        </w:category>
-        <w:types>
-          <w:type w:val="bbPlcHdr"/>
-        </w:types>
-        <w:behaviors>
-          <w:behavior w:val="content"/>
-        </w:behaviors>
-        <w:guid w:val="{AD3108B7-2FF0-47A9-A066-F319624F65B8}"/>
-      </w:docPartPr>
-      <w:docPartBody>
-        <w:p>
-          <w:pPr>
-            <w:pStyle w:val="8B5B18E77C964D88B67158917E50365B"/>
-          </w:pPr>
-          <w:r>
-            <w:rPr>
-              <w:b/>
-              <w:bCs/>
-            </w:rPr>
-            <w:t>[Type the author name]</w:t>
-          </w:r>
-        </w:p>
-      </w:docPartBody>
-    </w:docPart>
   </w:docParts>
 </w:glossaryDocument>
 </file>
@@ -33785,6 +37549,7 @@
   </w:compat>
   <w:rsids>
     <w:rsidRoot w:val="00C1535B"/>
+    <w:rsid w:val="001461C7"/>
     <w:rsid w:val="0028116A"/>
     <w:rsid w:val="003D1456"/>
     <w:rsid w:val="00571E90"/>
@@ -34617,7 +38382,7 @@
 </file>
 
 <file path=customXml/itemProps2.xml><?xml version="1.0" encoding="utf-8"?>
-<ds:datastoreItem xmlns:ds="http://schemas.openxmlformats.org/officeDocument/2006/customXml" ds:itemID="{234252A4-3FAF-4A97-B7D7-00C7D879CF60}">
+<ds:datastoreItem xmlns:ds="http://schemas.openxmlformats.org/officeDocument/2006/customXml" ds:itemID="{F86CFBD3-7922-46A1-B9B4-177A187F1F48}">
   <ds:schemaRefs>
     <ds:schemaRef ds:uri="http://schemas.openxmlformats.org/officeDocument/2006/bibliography"/>
   </ds:schemaRefs>

</xml_diff>